<commit_message>
redrafting paper, new outputs in
</commit_message>
<xml_diff>
--- a/Paper & References/Whittaker et al Albendazole Single Dose PK - Supp Info.docx
+++ b/Paper & References/Whittaker et al Albendazole Single Dose PK - Supp Info.docx
@@ -1,6 +1,6 @@
 
 <file path=word/document.xml><?xml version="1.0" encoding="utf-8"?>
-<w:document xmlns:wpc="http://schemas.microsoft.com/office/word/2010/wordprocessingCanvas" xmlns:cx="http://schemas.microsoft.com/office/drawing/2014/chartex" xmlns:cx1="http://schemas.microsoft.com/office/drawing/2015/9/8/chartex" xmlns:cx2="http://schemas.microsoft.com/office/drawing/2015/10/21/chartex" xmlns:cx3="http://schemas.microsoft.com/office/drawing/2016/5/9/chartex" xmlns:cx4="http://schemas.microsoft.com/office/drawing/2016/5/10/chartex" xmlns:cx5="http://schemas.microsoft.com/office/drawing/2016/5/11/chartex" xmlns:cx6="http://schemas.microsoft.com/office/drawing/2016/5/12/chartex" xmlns:cx7="http://schemas.microsoft.com/office/drawing/2016/5/13/chartex" xmlns:cx8="http://schemas.microsoft.com/office/drawing/2016/5/14/chartex" xmlns:mc="http://schemas.openxmlformats.org/markup-compatibility/2006" xmlns:aink="http://schemas.microsoft.com/office/drawing/2016/ink" xmlns:am3d="http://schemas.microsoft.com/office/drawing/2017/model3d" xmlns:o="urn:schemas-microsoft-com:office:office" xmlns:r="http://schemas.openxmlformats.org/officeDocument/2006/relationships" xmlns:m="http://schemas.openxmlformats.org/officeDocument/2006/math" xmlns:v="urn:schemas-microsoft-com:vml" xmlns:wp14="http://schemas.microsoft.com/office/word/2010/wordprocessingDrawing" xmlns:wp="http://schemas.openxmlformats.org/drawingml/2006/wordprocessingDrawing" xmlns:w10="urn:schemas-microsoft-com:office:word" xmlns:w="http://schemas.openxmlformats.org/wordprocessingml/2006/main" xmlns:w14="http://schemas.microsoft.com/office/word/2010/wordml" xmlns:w15="http://schemas.microsoft.com/office/word/2012/wordml" xmlns:w16cex="http://schemas.microsoft.com/office/word/2018/wordml/cex" xmlns:w16cid="http://schemas.microsoft.com/office/word/2016/wordml/cid" xmlns:w16="http://schemas.microsoft.com/office/word/2018/wordml" xmlns:w16se="http://schemas.microsoft.com/office/word/2015/wordml/symex" xmlns:wpg="http://schemas.microsoft.com/office/word/2010/wordprocessingGroup" xmlns:wpi="http://schemas.microsoft.com/office/word/2010/wordprocessingInk" xmlns:wne="http://schemas.microsoft.com/office/word/2006/wordml" xmlns:wps="http://schemas.microsoft.com/office/word/2010/wordprocessingShape" mc:Ignorable="w14 w15 w16se w16cid w16 w16cex wp14">
+<w:document xmlns:wpc="http://schemas.microsoft.com/office/word/2010/wordprocessingCanvas" xmlns:cx="http://schemas.microsoft.com/office/drawing/2014/chartex" xmlns:cx1="http://schemas.microsoft.com/office/drawing/2015/9/8/chartex" xmlns:cx2="http://schemas.microsoft.com/office/drawing/2015/10/21/chartex" xmlns:cx3="http://schemas.microsoft.com/office/drawing/2016/5/9/chartex" xmlns:cx4="http://schemas.microsoft.com/office/drawing/2016/5/10/chartex" xmlns:cx5="http://schemas.microsoft.com/office/drawing/2016/5/11/chartex" xmlns:cx6="http://schemas.microsoft.com/office/drawing/2016/5/12/chartex" xmlns:cx7="http://schemas.microsoft.com/office/drawing/2016/5/13/chartex" xmlns:cx8="http://schemas.microsoft.com/office/drawing/2016/5/14/chartex" xmlns:mc="http://schemas.openxmlformats.org/markup-compatibility/2006" xmlns:aink="http://schemas.microsoft.com/office/drawing/2016/ink" xmlns:am3d="http://schemas.microsoft.com/office/drawing/2017/model3d" xmlns:o="urn:schemas-microsoft-com:office:office" xmlns:r="http://schemas.openxmlformats.org/officeDocument/2006/relationships" xmlns:m="http://schemas.openxmlformats.org/officeDocument/2006/math" xmlns:v="urn:schemas-microsoft-com:vml" xmlns:wp14="http://schemas.microsoft.com/office/word/2010/wordprocessingDrawing" xmlns:wp="http://schemas.openxmlformats.org/drawingml/2006/wordprocessingDrawing" xmlns:w10="urn:schemas-microsoft-com:office:word" xmlns:w="http://schemas.openxmlformats.org/wordprocessingml/2006/main" xmlns:w14="http://schemas.microsoft.com/office/word/2010/wordml" xmlns:w15="http://schemas.microsoft.com/office/word/2012/wordml" xmlns:w16cex="http://schemas.microsoft.com/office/word/2018/wordml/cex" xmlns:w16cid="http://schemas.microsoft.com/office/word/2016/wordml/cid" xmlns:w16="http://schemas.microsoft.com/office/word/2018/wordml" xmlns:w16sdtdh="http://schemas.microsoft.com/office/word/2020/wordml/sdtdatahash" xmlns:w16se="http://schemas.microsoft.com/office/word/2015/wordml/symex" xmlns:wpg="http://schemas.microsoft.com/office/word/2010/wordprocessingGroup" xmlns:wpi="http://schemas.microsoft.com/office/word/2010/wordprocessingInk" xmlns:wne="http://schemas.microsoft.com/office/word/2006/wordml" xmlns:wps="http://schemas.microsoft.com/office/word/2010/wordprocessingShape" mc:Ignorable="w14 w15 w16se w16cid w16 w16cex w16sdtdh wp14">
   <w:body>
     <w:p>
       <w:pPr>
@@ -17501,21 +17501,21 @@
         <w:rPr>
           <w:rFonts w:ascii="Times New Roman" w:hAnsi="Times New Roman" w:cs="Times New Roman"/>
         </w:rPr>
-        <w:t xml:space="preserve">Sex denotes the proportion of Males comprising the study i.e. 1 means that the study was carried out solely with Male participants. Dose refers to the amount of Albendazole given as a single oral dose, in milligrams (mg). NA means that the study either did not contain information on that </w:t>
+        <w:t>Sex denotes the proportion of Males comprising the study i.e. 1 means that the study was carried out solely with Male participants. Dose refers to the amount of Albendazole given as a single oral dose, in milligrams (mg). NA means that the study either did not contain information on that particular factor, or the study population comprised a mixture of individuals (</w:t>
       </w:r>
       <w:proofErr w:type="gramStart"/>
       <w:r>
         <w:rPr>
           <w:rFonts w:ascii="Times New Roman" w:hAnsi="Times New Roman" w:cs="Times New Roman"/>
         </w:rPr>
-        <w:t>particular factor</w:t>
+        <w:t>e.g.</w:t>
       </w:r>
       <w:proofErr w:type="gramEnd"/>
       <w:r>
         <w:rPr>
           <w:rFonts w:ascii="Times New Roman" w:hAnsi="Times New Roman" w:cs="Times New Roman"/>
         </w:rPr>
-        <w:t xml:space="preserve">, or the study population comprised a mixture of individuals (e.g. Healthy and Infected individuals) and no disaggregation into two distinct populations was possible. </w:t>
+        <w:t xml:space="preserve"> Healthy and Infected individuals) and no disaggregation into two distinct populations was possible. </w:t>
       </w:r>
       <w:r>
         <w:rPr>
@@ -20452,8 +20452,214 @@
         <w:t xml:space="preserve"> AUC. </w:t>
       </w:r>
     </w:p>
+    <w:p>
+      <w:pPr>
+        <w:rPr>
+          <w:rFonts w:ascii="Times New Roman" w:hAnsi="Times New Roman" w:cs="Times New Roman"/>
+        </w:rPr>
+      </w:pPr>
+      <w:r>
+        <w:rPr>
+          <w:rFonts w:ascii="Times New Roman" w:hAnsi="Times New Roman" w:cs="Times New Roman"/>
+        </w:rPr>
+        <w:br w:type="page"/>
+      </w:r>
+    </w:p>
+    <w:p>
+      <w:pPr>
+        <w:rPr>
+          <w:rFonts w:ascii="Times New Roman" w:hAnsi="Times New Roman" w:cs="Times New Roman"/>
+        </w:rPr>
+      </w:pPr>
+    </w:p>
+    <w:p>
+      <w:pPr>
+        <w:rPr>
+          <w:rFonts w:ascii="Times New Roman" w:hAnsi="Times New Roman" w:cs="Times New Roman"/>
+        </w:rPr>
+      </w:pPr>
+    </w:p>
+    <w:p>
+      <w:pPr>
+        <w:rPr>
+          <w:rFonts w:ascii="Times New Roman" w:hAnsi="Times New Roman" w:cs="Times New Roman"/>
+        </w:rPr>
+      </w:pPr>
+    </w:p>
+    <w:p>
+      <w:pPr>
+        <w:rPr>
+          <w:rFonts w:ascii="Times New Roman" w:hAnsi="Times New Roman" w:cs="Times New Roman"/>
+        </w:rPr>
+      </w:pPr>
+    </w:p>
+    <w:p>
+      <w:pPr>
+        <w:rPr>
+          <w:rFonts w:ascii="Times New Roman" w:hAnsi="Times New Roman" w:cs="Times New Roman"/>
+        </w:rPr>
+      </w:pPr>
+    </w:p>
+    <w:p>
+      <w:pPr>
+        <w:rPr>
+          <w:rFonts w:ascii="Times New Roman" w:hAnsi="Times New Roman" w:cs="Times New Roman"/>
+          <w:b/>
+          <w:sz w:val="28"/>
+        </w:rPr>
+      </w:pPr>
+      <w:r>
+        <w:rPr>
+          <w:noProof/>
+          <w:lang w:eastAsia="fr-FR"/>
+        </w:rPr>
+        <w:drawing>
+          <wp:anchor distT="0" distB="0" distL="114300" distR="114300" simplePos="0" relativeHeight="251659264" behindDoc="1" locked="0" layoutInCell="1" allowOverlap="1" wp14:anchorId="0120DBD0" wp14:editId="649D7C6C">
+            <wp:simplePos x="0" y="0"/>
+            <wp:positionH relativeFrom="margin">
+              <wp:posOffset>-819150</wp:posOffset>
+            </wp:positionH>
+            <wp:positionV relativeFrom="paragraph">
+              <wp:posOffset>319405</wp:posOffset>
+            </wp:positionV>
+            <wp:extent cx="7175500" cy="3964940"/>
+            <wp:effectExtent l="0" t="0" r="6350" b="0"/>
+            <wp:wrapTight wrapText="bothSides">
+              <wp:wrapPolygon edited="0">
+                <wp:start x="0" y="0"/>
+                <wp:lineTo x="0" y="21482"/>
+                <wp:lineTo x="21562" y="21482"/>
+                <wp:lineTo x="21562" y="0"/>
+                <wp:lineTo x="0" y="0"/>
+              </wp:wrapPolygon>
+            </wp:wrapTight>
+            <wp:docPr id="7" name="Picture 7"/>
+            <wp:cNvGraphicFramePr>
+              <a:graphicFrameLocks xmlns:a="http://schemas.openxmlformats.org/drawingml/2006/main" noChangeAspect="1"/>
+            </wp:cNvGraphicFramePr>
+            <a:graphic xmlns:a="http://schemas.openxmlformats.org/drawingml/2006/main">
+              <a:graphicData uri="http://schemas.openxmlformats.org/drawingml/2006/picture">
+                <pic:pic xmlns:pic="http://schemas.openxmlformats.org/drawingml/2006/picture">
+                  <pic:nvPicPr>
+                    <pic:cNvPr id="1" name=""/>
+                    <pic:cNvPicPr/>
+                  </pic:nvPicPr>
+                  <pic:blipFill>
+                    <a:blip r:embed="rId8">
+                      <a:extLst>
+                        <a:ext uri="{28A0092B-C50C-407E-A947-70E740481C1C}">
+                          <a14:useLocalDpi xmlns:a14="http://schemas.microsoft.com/office/drawing/2010/main" val="0"/>
+                        </a:ext>
+                      </a:extLst>
+                    </a:blip>
+                    <a:stretch>
+                      <a:fillRect/>
+                    </a:stretch>
+                  </pic:blipFill>
+                  <pic:spPr>
+                    <a:xfrm>
+                      <a:off x="0" y="0"/>
+                      <a:ext cx="7175500" cy="3964940"/>
+                    </a:xfrm>
+                    <a:prstGeom prst="rect">
+                      <a:avLst/>
+                    </a:prstGeom>
+                  </pic:spPr>
+                </pic:pic>
+              </a:graphicData>
+            </a:graphic>
+            <wp14:sizeRelH relativeFrom="margin">
+              <wp14:pctWidth>0</wp14:pctWidth>
+            </wp14:sizeRelH>
+            <wp14:sizeRelV relativeFrom="margin">
+              <wp14:pctHeight>0</wp14:pctHeight>
+            </wp14:sizeRelV>
+          </wp:anchor>
+        </w:drawing>
+      </w:r>
+      <w:r>
+        <w:rPr>
+          <w:rFonts w:ascii="Times New Roman" w:hAnsi="Times New Roman" w:cs="Times New Roman"/>
+          <w:b/>
+          <w:sz w:val="28"/>
+        </w:rPr>
+        <w:t>Figure 3: Model Fitting Results for All Time Series</w:t>
+      </w:r>
+    </w:p>
+    <w:p>
+      <w:pPr>
+        <w:jc w:val="both"/>
+        <w:rPr>
+          <w:rFonts w:ascii="Times New Roman" w:hAnsi="Times New Roman" w:cs="Times New Roman"/>
+        </w:rPr>
+      </w:pPr>
+      <w:commentRangeStart w:id="2"/>
+      <w:r>
+        <w:rPr>
+          <w:rFonts w:ascii="Times New Roman" w:hAnsi="Times New Roman" w:cs="Times New Roman"/>
+          <w:b/>
+        </w:rPr>
+        <w:t xml:space="preserve">Figure </w:t>
+      </w:r>
+      <w:commentRangeEnd w:id="2"/>
+      <w:r>
+        <w:rPr>
+          <w:rStyle w:val="CommentReference"/>
+        </w:rPr>
+        <w:commentReference w:id="2"/>
+      </w:r>
+      <w:r>
+        <w:rPr>
+          <w:rFonts w:ascii="Times New Roman" w:hAnsi="Times New Roman" w:cs="Times New Roman"/>
+          <w:b/>
+        </w:rPr>
+        <w:t xml:space="preserve">3: Results of model fitting and calibration to data collated through the systematic review. </w:t>
+      </w:r>
+      <w:r>
+        <w:rPr>
+          <w:rFonts w:ascii="Times New Roman" w:hAnsi="Times New Roman" w:cs="Times New Roman"/>
+        </w:rPr>
+        <w:t xml:space="preserve">The systematic review identified a total of 55 time series containing information on the concentration of Albendazole and/or Albendazole Sulfoxide in the blood following treatment with a single oral dose. The pharmacokinetic model was fitted to these data individually using a Bayesian MCMC-based framework. This fitting was carried out </w:t>
+      </w:r>
+      <w:proofErr w:type="gramStart"/>
+      <w:r>
+        <w:rPr>
+          <w:rFonts w:ascii="Times New Roman" w:hAnsi="Times New Roman" w:cs="Times New Roman"/>
+        </w:rPr>
+        <w:t>in order to</w:t>
+      </w:r>
+      <w:proofErr w:type="gramEnd"/>
+      <w:r>
+        <w:rPr>
+          <w:rFonts w:ascii="Times New Roman" w:hAnsi="Times New Roman" w:cs="Times New Roman"/>
+        </w:rPr>
+        <w:t xml:space="preserve"> estimate the various pharmacokinetic parameters governing the model. For the results presented above, points represent empirical </w:t>
+      </w:r>
+      <w:proofErr w:type="gramStart"/>
+      <w:r>
+        <w:rPr>
+          <w:rFonts w:ascii="Times New Roman" w:hAnsi="Times New Roman" w:cs="Times New Roman"/>
+        </w:rPr>
+        <w:t>data</w:t>
+      </w:r>
+      <w:proofErr w:type="gramEnd"/>
+      <w:r>
+        <w:rPr>
+          <w:rFonts w:ascii="Times New Roman" w:hAnsi="Times New Roman" w:cs="Times New Roman"/>
+        </w:rPr>
+        <w:t xml:space="preserve"> and the lines represent model output, with the results for Albendazole in pink and those for Albendazole Sulfoxide in purple. Pale shaded area represents the 95% Credible Interval. </w:t>
+      </w:r>
+    </w:p>
+    <w:p>
+      <w:pPr>
+        <w:jc w:val="both"/>
+        <w:rPr>
+          <w:rFonts w:ascii="Times New Roman" w:hAnsi="Times New Roman" w:cs="Times New Roman"/>
+        </w:rPr>
+      </w:pPr>
+    </w:p>
     <w:sectPr>
-      <w:headerReference w:type="default" r:id="rId8"/>
+      <w:headerReference w:type="default" r:id="rId13"/>
       <w:pgSz w:w="11906" w:h="16838"/>
       <w:pgMar w:top="1440" w:right="1440" w:bottom="1440" w:left="1440" w:header="708" w:footer="708" w:gutter="0"/>
       <w:cols w:space="708"/>
@@ -20463,8 +20669,175 @@
 </w:document>
 </file>
 
+<file path=word/comments.xml><?xml version="1.0" encoding="utf-8"?>
+<w:comments xmlns:wpc="http://schemas.microsoft.com/office/word/2010/wordprocessingCanvas" xmlns:cx="http://schemas.microsoft.com/office/drawing/2014/chartex" xmlns:cx1="http://schemas.microsoft.com/office/drawing/2015/9/8/chartex" xmlns:cx2="http://schemas.microsoft.com/office/drawing/2015/10/21/chartex" xmlns:cx3="http://schemas.microsoft.com/office/drawing/2016/5/9/chartex" xmlns:cx4="http://schemas.microsoft.com/office/drawing/2016/5/10/chartex" xmlns:cx5="http://schemas.microsoft.com/office/drawing/2016/5/11/chartex" xmlns:cx6="http://schemas.microsoft.com/office/drawing/2016/5/12/chartex" xmlns:cx7="http://schemas.microsoft.com/office/drawing/2016/5/13/chartex" xmlns:cx8="http://schemas.microsoft.com/office/drawing/2016/5/14/chartex" xmlns:mc="http://schemas.openxmlformats.org/markup-compatibility/2006" xmlns:aink="http://schemas.microsoft.com/office/drawing/2016/ink" xmlns:am3d="http://schemas.microsoft.com/office/drawing/2017/model3d" xmlns:o="urn:schemas-microsoft-com:office:office" xmlns:r="http://schemas.openxmlformats.org/officeDocument/2006/relationships" xmlns:m="http://schemas.openxmlformats.org/officeDocument/2006/math" xmlns:v="urn:schemas-microsoft-com:vml" xmlns:wp14="http://schemas.microsoft.com/office/word/2010/wordprocessingDrawing" xmlns:wp="http://schemas.openxmlformats.org/drawingml/2006/wordprocessingDrawing" xmlns:w10="urn:schemas-microsoft-com:office:word" xmlns:w="http://schemas.openxmlformats.org/wordprocessingml/2006/main" xmlns:w14="http://schemas.microsoft.com/office/word/2010/wordml" xmlns:w15="http://schemas.microsoft.com/office/word/2012/wordml" xmlns:w16cex="http://schemas.microsoft.com/office/word/2018/wordml/cex" xmlns:w16cid="http://schemas.microsoft.com/office/word/2016/wordml/cid" xmlns:w16="http://schemas.microsoft.com/office/word/2018/wordml" xmlns:w16sdtdh="http://schemas.microsoft.com/office/word/2020/wordml/sdtdatahash" xmlns:w16se="http://schemas.microsoft.com/office/word/2015/wordml/symex" xmlns:wpg="http://schemas.microsoft.com/office/word/2010/wordprocessingGroup" xmlns:wpi="http://schemas.microsoft.com/office/word/2010/wordprocessingInk" xmlns:wne="http://schemas.microsoft.com/office/word/2006/wordml" xmlns:wps="http://schemas.microsoft.com/office/word/2010/wordprocessingShape" mc:Ignorable="w14 w15 w16se w16cid w16 w16cex w16sdtdh wp14">
+  <w:comment w:id="2" w:author="Whittaker, Charlie" w:date="2022-03-08T10:17:00Z" w:initials="WC">
+    <w:p>
+      <w:pPr>
+        <w:pStyle w:val="CommentText"/>
+      </w:pPr>
+      <w:r>
+        <w:rPr>
+          <w:rStyle w:val="CommentReference"/>
+        </w:rPr>
+        <w:annotationRef/>
+      </w:r>
+      <w:r>
+        <w:t xml:space="preserve">Comment from Annette: </w:t>
+      </w:r>
+    </w:p>
+    <w:p>
+      <w:pPr>
+        <w:pStyle w:val="CommentText"/>
+      </w:pPr>
+    </w:p>
+    <w:p>
+      <w:pPr>
+        <w:pStyle w:val="ListParagraph"/>
+        <w:numPr>
+          <w:ilvl w:val="1"/>
+          <w:numId w:val="8"/>
+        </w:numPr>
+        <w:rPr>
+          <w:rFonts w:ascii="Times New Roman" w:hAnsi="Times New Roman" w:cs="Times New Roman"/>
+        </w:rPr>
+      </w:pPr>
+      <w:r>
+        <w:rPr>
+          <w:rFonts w:ascii="Times New Roman" w:hAnsi="Times New Roman" w:cs="Times New Roman"/>
+        </w:rPr>
+        <w:t xml:space="preserve">Figure 3 any chance you can </w:t>
+      </w:r>
+    </w:p>
+    <w:p>
+      <w:pPr>
+        <w:pStyle w:val="ListParagraph"/>
+        <w:numPr>
+          <w:ilvl w:val="2"/>
+          <w:numId w:val="8"/>
+        </w:numPr>
+        <w:rPr>
+          <w:rFonts w:ascii="Times New Roman" w:hAnsi="Times New Roman" w:cs="Times New Roman"/>
+        </w:rPr>
+      </w:pPr>
+      <w:r>
+        <w:rPr>
+          <w:rFonts w:ascii="Times New Roman" w:hAnsi="Times New Roman" w:cs="Times New Roman"/>
+        </w:rPr>
+        <w:t>number each individual figure with the number the study has in the table in the supplementary information that I understand you are preparing</w:t>
+      </w:r>
+    </w:p>
+    <w:p>
+      <w:pPr>
+        <w:pStyle w:val="ListParagraph"/>
+        <w:numPr>
+          <w:ilvl w:val="2"/>
+          <w:numId w:val="8"/>
+        </w:numPr>
+        <w:rPr>
+          <w:rFonts w:ascii="Times New Roman" w:hAnsi="Times New Roman" w:cs="Times New Roman"/>
+        </w:rPr>
+      </w:pPr>
+      <w:r>
+        <w:rPr>
+          <w:rFonts w:ascii="Times New Roman" w:hAnsi="Times New Roman" w:cs="Times New Roman"/>
+        </w:rPr>
+        <w:t xml:space="preserve">use a different symbol for albendazole and albendazole sulfoxide so that those of us who print and do so in black and white can see what symbol belongs to which compound – admittedly that is needed for only a few </w:t>
+      </w:r>
+      <w:proofErr w:type="gramStart"/>
+      <w:r>
+        <w:rPr>
+          <w:rFonts w:ascii="Times New Roman" w:hAnsi="Times New Roman" w:cs="Times New Roman"/>
+        </w:rPr>
+        <w:t>figure</w:t>
+      </w:r>
+      <w:proofErr w:type="gramEnd"/>
+      <w:r>
+        <w:rPr>
+          <w:rFonts w:ascii="Times New Roman" w:hAnsi="Times New Roman" w:cs="Times New Roman"/>
+        </w:rPr>
+        <w:t xml:space="preserve">, but if it is possible to do easily </w:t>
+      </w:r>
+    </w:p>
+    <w:p>
+      <w:pPr>
+        <w:pStyle w:val="ListParagraph"/>
+        <w:numPr>
+          <w:ilvl w:val="2"/>
+          <w:numId w:val="8"/>
+        </w:numPr>
+        <w:rPr>
+          <w:rFonts w:ascii="Times New Roman" w:hAnsi="Times New Roman" w:cs="Times New Roman"/>
+        </w:rPr>
+      </w:pPr>
+      <w:r>
+        <w:rPr>
+          <w:rFonts w:ascii="Times New Roman" w:hAnsi="Times New Roman" w:cs="Times New Roman"/>
+        </w:rPr>
+        <w:t xml:space="preserve">order them ‘by topic’ (e.g. without co-administration </w:t>
+      </w:r>
+      <w:proofErr w:type="gramStart"/>
+      <w:r>
+        <w:rPr>
+          <w:rFonts w:ascii="Times New Roman" w:hAnsi="Times New Roman" w:cs="Times New Roman"/>
+        </w:rPr>
+        <w:t>vs  with</w:t>
+      </w:r>
+      <w:proofErr w:type="gramEnd"/>
+      <w:r>
+        <w:rPr>
+          <w:rFonts w:ascii="Times New Roman" w:hAnsi="Times New Roman" w:cs="Times New Roman"/>
+        </w:rPr>
+        <w:t xml:space="preserve"> drug A vs with drug B, healthy normal volunteers vs. patients with infection A vs. B vs. mixed populations?)</w:t>
+      </w:r>
+    </w:p>
+    <w:p>
+      <w:pPr>
+        <w:pStyle w:val="ListParagraph"/>
+        <w:numPr>
+          <w:ilvl w:val="2"/>
+          <w:numId w:val="8"/>
+        </w:numPr>
+        <w:rPr>
+          <w:rFonts w:ascii="Times New Roman" w:hAnsi="Times New Roman" w:cs="Times New Roman"/>
+        </w:rPr>
+      </w:pPr>
+      <w:r>
+        <w:rPr>
+          <w:rFonts w:ascii="Times New Roman" w:hAnsi="Times New Roman" w:cs="Times New Roman"/>
+        </w:rPr>
+        <w:t>order them so that figures with similar maximum y axes value are in one row or column?</w:t>
+      </w:r>
+    </w:p>
+    <w:p>
+      <w:pPr>
+        <w:pStyle w:val="CommentText"/>
+      </w:pPr>
+    </w:p>
+  </w:comment>
+</w:comments>
+</file>
+
+<file path=word/commentsExtended.xml><?xml version="1.0" encoding="utf-8"?>
+<w15:commentsEx xmlns:wpc="http://schemas.microsoft.com/office/word/2010/wordprocessingCanvas" xmlns:cx="http://schemas.microsoft.com/office/drawing/2014/chartex" xmlns:cx1="http://schemas.microsoft.com/office/drawing/2015/9/8/chartex" xmlns:cx2="http://schemas.microsoft.com/office/drawing/2015/10/21/chartex" xmlns:cx3="http://schemas.microsoft.com/office/drawing/2016/5/9/chartex" xmlns:cx4="http://schemas.microsoft.com/office/drawing/2016/5/10/chartex" xmlns:cx5="http://schemas.microsoft.com/office/drawing/2016/5/11/chartex" xmlns:cx6="http://schemas.microsoft.com/office/drawing/2016/5/12/chartex" xmlns:cx7="http://schemas.microsoft.com/office/drawing/2016/5/13/chartex" xmlns:cx8="http://schemas.microsoft.com/office/drawing/2016/5/14/chartex" xmlns:mc="http://schemas.openxmlformats.org/markup-compatibility/2006" xmlns:aink="http://schemas.microsoft.com/office/drawing/2016/ink" xmlns:am3d="http://schemas.microsoft.com/office/drawing/2017/model3d" xmlns:o="urn:schemas-microsoft-com:office:office" xmlns:r="http://schemas.openxmlformats.org/officeDocument/2006/relationships" xmlns:m="http://schemas.openxmlformats.org/officeDocument/2006/math" xmlns:v="urn:schemas-microsoft-com:vml" xmlns:wp14="http://schemas.microsoft.com/office/word/2010/wordprocessingDrawing" xmlns:wp="http://schemas.openxmlformats.org/drawingml/2006/wordprocessingDrawing" xmlns:w10="urn:schemas-microsoft-com:office:word" xmlns:w="http://schemas.openxmlformats.org/wordprocessingml/2006/main" xmlns:w14="http://schemas.microsoft.com/office/word/2010/wordml" xmlns:w15="http://schemas.microsoft.com/office/word/2012/wordml" xmlns:w16cex="http://schemas.microsoft.com/office/word/2018/wordml/cex" xmlns:w16cid="http://schemas.microsoft.com/office/word/2016/wordml/cid" xmlns:w16="http://schemas.microsoft.com/office/word/2018/wordml" xmlns:w16sdtdh="http://schemas.microsoft.com/office/word/2020/wordml/sdtdatahash" xmlns:w16se="http://schemas.microsoft.com/office/word/2015/wordml/symex" xmlns:wpg="http://schemas.microsoft.com/office/word/2010/wordprocessingGroup" xmlns:wpi="http://schemas.microsoft.com/office/word/2010/wordprocessingInk" xmlns:wne="http://schemas.microsoft.com/office/word/2006/wordml" xmlns:wps="http://schemas.microsoft.com/office/word/2010/wordprocessingShape" mc:Ignorable="w14 w15 w16se w16cid w16 w16cex w16sdtdh wp14">
+  <w15:commentEx w15:paraId="78D0F6F0" w15:done="0"/>
+</w15:commentsEx>
+</file>
+
+<file path=word/commentsExtensible.xml><?xml version="1.0" encoding="utf-8"?>
+<w16cex:commentsExtensible xmlns:wpc="http://schemas.microsoft.com/office/word/2010/wordprocessingCanvas" xmlns:cx="http://schemas.microsoft.com/office/drawing/2014/chartex" xmlns:cx1="http://schemas.microsoft.com/office/drawing/2015/9/8/chartex" xmlns:cx2="http://schemas.microsoft.com/office/drawing/2015/10/21/chartex" xmlns:cx3="http://schemas.microsoft.com/office/drawing/2016/5/9/chartex" xmlns:cx4="http://schemas.microsoft.com/office/drawing/2016/5/10/chartex" xmlns:cx5="http://schemas.microsoft.com/office/drawing/2016/5/11/chartex" xmlns:cx6="http://schemas.microsoft.com/office/drawing/2016/5/12/chartex" xmlns:cx7="http://schemas.microsoft.com/office/drawing/2016/5/13/chartex" xmlns:cx8="http://schemas.microsoft.com/office/drawing/2016/5/14/chartex" xmlns:mc="http://schemas.openxmlformats.org/markup-compatibility/2006" xmlns:aink="http://schemas.microsoft.com/office/drawing/2016/ink" xmlns:am3d="http://schemas.microsoft.com/office/drawing/2017/model3d" xmlns:o="urn:schemas-microsoft-com:office:office" xmlns:r="http://schemas.openxmlformats.org/officeDocument/2006/relationships" xmlns:m="http://schemas.openxmlformats.org/officeDocument/2006/math" xmlns:v="urn:schemas-microsoft-com:vml" xmlns:wp14="http://schemas.microsoft.com/office/word/2010/wordprocessingDrawing" xmlns:wp="http://schemas.openxmlformats.org/drawingml/2006/wordprocessingDrawing" xmlns:w10="urn:schemas-microsoft-com:office:word" xmlns:w="http://schemas.openxmlformats.org/wordprocessingml/2006/main" xmlns:w14="http://schemas.microsoft.com/office/word/2010/wordml" xmlns:w15="http://schemas.microsoft.com/office/word/2012/wordml" xmlns:w16cex="http://schemas.microsoft.com/office/word/2018/wordml/cex" xmlns:w16cid="http://schemas.microsoft.com/office/word/2016/wordml/cid" xmlns:w16="http://schemas.microsoft.com/office/word/2018/wordml" xmlns:w16sdtdh="http://schemas.microsoft.com/office/word/2020/wordml/sdtdatahash" xmlns:w16se="http://schemas.microsoft.com/office/word/2015/wordml/symex" xmlns:wpg="http://schemas.microsoft.com/office/word/2010/wordprocessingGroup" xmlns:wpi="http://schemas.microsoft.com/office/word/2010/wordprocessingInk" xmlns:wne="http://schemas.microsoft.com/office/word/2006/wordml" xmlns:wps="http://schemas.microsoft.com/office/word/2010/wordprocessingShape" mc:Ignorable="w14 w15 w16se w16cid w16 w16cex w16sdtdh wp14">
+  <w16cex:commentExtensible w16cex:durableId="25D1ABC7" w16cex:dateUtc="2022-03-08T10:17:00Z"/>
+</w16cex:commentsExtensible>
+</file>
+
+<file path=word/commentsIds.xml><?xml version="1.0" encoding="utf-8"?>
+<w16cid:commentsIds xmlns:wpc="http://schemas.microsoft.com/office/word/2010/wordprocessingCanvas" xmlns:cx="http://schemas.microsoft.com/office/drawing/2014/chartex" xmlns:cx1="http://schemas.microsoft.com/office/drawing/2015/9/8/chartex" xmlns:cx2="http://schemas.microsoft.com/office/drawing/2015/10/21/chartex" xmlns:cx3="http://schemas.microsoft.com/office/drawing/2016/5/9/chartex" xmlns:cx4="http://schemas.microsoft.com/office/drawing/2016/5/10/chartex" xmlns:cx5="http://schemas.microsoft.com/office/drawing/2016/5/11/chartex" xmlns:cx6="http://schemas.microsoft.com/office/drawing/2016/5/12/chartex" xmlns:cx7="http://schemas.microsoft.com/office/drawing/2016/5/13/chartex" xmlns:cx8="http://schemas.microsoft.com/office/drawing/2016/5/14/chartex" xmlns:mc="http://schemas.openxmlformats.org/markup-compatibility/2006" xmlns:aink="http://schemas.microsoft.com/office/drawing/2016/ink" xmlns:am3d="http://schemas.microsoft.com/office/drawing/2017/model3d" xmlns:o="urn:schemas-microsoft-com:office:office" xmlns:r="http://schemas.openxmlformats.org/officeDocument/2006/relationships" xmlns:m="http://schemas.openxmlformats.org/officeDocument/2006/math" xmlns:v="urn:schemas-microsoft-com:vml" xmlns:wp14="http://schemas.microsoft.com/office/word/2010/wordprocessingDrawing" xmlns:wp="http://schemas.openxmlformats.org/drawingml/2006/wordprocessingDrawing" xmlns:w10="urn:schemas-microsoft-com:office:word" xmlns:w="http://schemas.openxmlformats.org/wordprocessingml/2006/main" xmlns:w14="http://schemas.microsoft.com/office/word/2010/wordml" xmlns:w15="http://schemas.microsoft.com/office/word/2012/wordml" xmlns:w16cex="http://schemas.microsoft.com/office/word/2018/wordml/cex" xmlns:w16cid="http://schemas.microsoft.com/office/word/2016/wordml/cid" xmlns:w16="http://schemas.microsoft.com/office/word/2018/wordml" xmlns:w16sdtdh="http://schemas.microsoft.com/office/word/2020/wordml/sdtdatahash" xmlns:w16se="http://schemas.microsoft.com/office/word/2015/wordml/symex" xmlns:wpg="http://schemas.microsoft.com/office/word/2010/wordprocessingGroup" xmlns:wpi="http://schemas.microsoft.com/office/word/2010/wordprocessingInk" xmlns:wne="http://schemas.microsoft.com/office/word/2006/wordml" xmlns:wps="http://schemas.microsoft.com/office/word/2010/wordprocessingShape" mc:Ignorable="w14 w15 w16se w16cid w16 w16cex w16sdtdh wp14">
+  <w16cid:commentId w16cid:paraId="78D0F6F0" w16cid:durableId="25D1ABC7"/>
+</w16cid:commentsIds>
+</file>
+
 <file path=word/endnotes.xml><?xml version="1.0" encoding="utf-8"?>
-<w:endnotes xmlns:wpc="http://schemas.microsoft.com/office/word/2010/wordprocessingCanvas" xmlns:cx="http://schemas.microsoft.com/office/drawing/2014/chartex" xmlns:cx1="http://schemas.microsoft.com/office/drawing/2015/9/8/chartex" xmlns:cx2="http://schemas.microsoft.com/office/drawing/2015/10/21/chartex" xmlns:cx3="http://schemas.microsoft.com/office/drawing/2016/5/9/chartex" xmlns:cx4="http://schemas.microsoft.com/office/drawing/2016/5/10/chartex" xmlns:cx5="http://schemas.microsoft.com/office/drawing/2016/5/11/chartex" xmlns:cx6="http://schemas.microsoft.com/office/drawing/2016/5/12/chartex" xmlns:cx7="http://schemas.microsoft.com/office/drawing/2016/5/13/chartex" xmlns:cx8="http://schemas.microsoft.com/office/drawing/2016/5/14/chartex" xmlns:mc="http://schemas.openxmlformats.org/markup-compatibility/2006" xmlns:aink="http://schemas.microsoft.com/office/drawing/2016/ink" xmlns:am3d="http://schemas.microsoft.com/office/drawing/2017/model3d" xmlns:o="urn:schemas-microsoft-com:office:office" xmlns:r="http://schemas.openxmlformats.org/officeDocument/2006/relationships" xmlns:m="http://schemas.openxmlformats.org/officeDocument/2006/math" xmlns:v="urn:schemas-microsoft-com:vml" xmlns:wp14="http://schemas.microsoft.com/office/word/2010/wordprocessingDrawing" xmlns:wp="http://schemas.openxmlformats.org/drawingml/2006/wordprocessingDrawing" xmlns:w10="urn:schemas-microsoft-com:office:word" xmlns:w="http://schemas.openxmlformats.org/wordprocessingml/2006/main" xmlns:w14="http://schemas.microsoft.com/office/word/2010/wordml" xmlns:w15="http://schemas.microsoft.com/office/word/2012/wordml" xmlns:w16cex="http://schemas.microsoft.com/office/word/2018/wordml/cex" xmlns:w16cid="http://schemas.microsoft.com/office/word/2016/wordml/cid" xmlns:w16="http://schemas.microsoft.com/office/word/2018/wordml" xmlns:w16se="http://schemas.microsoft.com/office/word/2015/wordml/symex" xmlns:wpg="http://schemas.microsoft.com/office/word/2010/wordprocessingGroup" xmlns:wpi="http://schemas.microsoft.com/office/word/2010/wordprocessingInk" xmlns:wne="http://schemas.microsoft.com/office/word/2006/wordml" xmlns:wps="http://schemas.microsoft.com/office/word/2010/wordprocessingShape" mc:Ignorable="w14 w15 w16se w16cid w16 w16cex wp14">
+<w:endnotes xmlns:wpc="http://schemas.microsoft.com/office/word/2010/wordprocessingCanvas" xmlns:cx="http://schemas.microsoft.com/office/drawing/2014/chartex" xmlns:cx1="http://schemas.microsoft.com/office/drawing/2015/9/8/chartex" xmlns:cx2="http://schemas.microsoft.com/office/drawing/2015/10/21/chartex" xmlns:cx3="http://schemas.microsoft.com/office/drawing/2016/5/9/chartex" xmlns:cx4="http://schemas.microsoft.com/office/drawing/2016/5/10/chartex" xmlns:cx5="http://schemas.microsoft.com/office/drawing/2016/5/11/chartex" xmlns:cx6="http://schemas.microsoft.com/office/drawing/2016/5/12/chartex" xmlns:cx7="http://schemas.microsoft.com/office/drawing/2016/5/13/chartex" xmlns:cx8="http://schemas.microsoft.com/office/drawing/2016/5/14/chartex" xmlns:mc="http://schemas.openxmlformats.org/markup-compatibility/2006" xmlns:aink="http://schemas.microsoft.com/office/drawing/2016/ink" xmlns:am3d="http://schemas.microsoft.com/office/drawing/2017/model3d" xmlns:o="urn:schemas-microsoft-com:office:office" xmlns:r="http://schemas.openxmlformats.org/officeDocument/2006/relationships" xmlns:m="http://schemas.openxmlformats.org/officeDocument/2006/math" xmlns:v="urn:schemas-microsoft-com:vml" xmlns:wp14="http://schemas.microsoft.com/office/word/2010/wordprocessingDrawing" xmlns:wp="http://schemas.openxmlformats.org/drawingml/2006/wordprocessingDrawing" xmlns:w10="urn:schemas-microsoft-com:office:word" xmlns:w="http://schemas.openxmlformats.org/wordprocessingml/2006/main" xmlns:w14="http://schemas.microsoft.com/office/word/2010/wordml" xmlns:w15="http://schemas.microsoft.com/office/word/2012/wordml" xmlns:w16cex="http://schemas.microsoft.com/office/word/2018/wordml/cex" xmlns:w16cid="http://schemas.microsoft.com/office/word/2016/wordml/cid" xmlns:w16="http://schemas.microsoft.com/office/word/2018/wordml" xmlns:w16sdtdh="http://schemas.microsoft.com/office/word/2020/wordml/sdtdatahash" xmlns:w16se="http://schemas.microsoft.com/office/word/2015/wordml/symex" xmlns:wpg="http://schemas.microsoft.com/office/word/2010/wordprocessingGroup" xmlns:wpi="http://schemas.microsoft.com/office/word/2010/wordprocessingInk" xmlns:wne="http://schemas.microsoft.com/office/word/2006/wordml" xmlns:wps="http://schemas.microsoft.com/office/word/2010/wordprocessingShape" mc:Ignorable="w14 w15 w16se w16cid w16 w16cex w16sdtdh wp14">
   <w:endnote w:type="separator" w:id="-1">
     <w:p>
       <w:pPr>
@@ -20489,7 +20862,7 @@
 </file>
 
 <file path=word/footnotes.xml><?xml version="1.0" encoding="utf-8"?>
-<w:footnotes xmlns:wpc="http://schemas.microsoft.com/office/word/2010/wordprocessingCanvas" xmlns:cx="http://schemas.microsoft.com/office/drawing/2014/chartex" xmlns:cx1="http://schemas.microsoft.com/office/drawing/2015/9/8/chartex" xmlns:cx2="http://schemas.microsoft.com/office/drawing/2015/10/21/chartex" xmlns:cx3="http://schemas.microsoft.com/office/drawing/2016/5/9/chartex" xmlns:cx4="http://schemas.microsoft.com/office/drawing/2016/5/10/chartex" xmlns:cx5="http://schemas.microsoft.com/office/drawing/2016/5/11/chartex" xmlns:cx6="http://schemas.microsoft.com/office/drawing/2016/5/12/chartex" xmlns:cx7="http://schemas.microsoft.com/office/drawing/2016/5/13/chartex" xmlns:cx8="http://schemas.microsoft.com/office/drawing/2016/5/14/chartex" xmlns:mc="http://schemas.openxmlformats.org/markup-compatibility/2006" xmlns:aink="http://schemas.microsoft.com/office/drawing/2016/ink" xmlns:am3d="http://schemas.microsoft.com/office/drawing/2017/model3d" xmlns:o="urn:schemas-microsoft-com:office:office" xmlns:r="http://schemas.openxmlformats.org/officeDocument/2006/relationships" xmlns:m="http://schemas.openxmlformats.org/officeDocument/2006/math" xmlns:v="urn:schemas-microsoft-com:vml" xmlns:wp14="http://schemas.microsoft.com/office/word/2010/wordprocessingDrawing" xmlns:wp="http://schemas.openxmlformats.org/drawingml/2006/wordprocessingDrawing" xmlns:w10="urn:schemas-microsoft-com:office:word" xmlns:w="http://schemas.openxmlformats.org/wordprocessingml/2006/main" xmlns:w14="http://schemas.microsoft.com/office/word/2010/wordml" xmlns:w15="http://schemas.microsoft.com/office/word/2012/wordml" xmlns:w16cex="http://schemas.microsoft.com/office/word/2018/wordml/cex" xmlns:w16cid="http://schemas.microsoft.com/office/word/2016/wordml/cid" xmlns:w16="http://schemas.microsoft.com/office/word/2018/wordml" xmlns:w16se="http://schemas.microsoft.com/office/word/2015/wordml/symex" xmlns:wpg="http://schemas.microsoft.com/office/word/2010/wordprocessingGroup" xmlns:wpi="http://schemas.microsoft.com/office/word/2010/wordprocessingInk" xmlns:wne="http://schemas.microsoft.com/office/word/2006/wordml" xmlns:wps="http://schemas.microsoft.com/office/word/2010/wordprocessingShape" mc:Ignorable="w14 w15 w16se w16cid w16 w16cex wp14">
+<w:footnotes xmlns:wpc="http://schemas.microsoft.com/office/word/2010/wordprocessingCanvas" xmlns:cx="http://schemas.microsoft.com/office/drawing/2014/chartex" xmlns:cx1="http://schemas.microsoft.com/office/drawing/2015/9/8/chartex" xmlns:cx2="http://schemas.microsoft.com/office/drawing/2015/10/21/chartex" xmlns:cx3="http://schemas.microsoft.com/office/drawing/2016/5/9/chartex" xmlns:cx4="http://schemas.microsoft.com/office/drawing/2016/5/10/chartex" xmlns:cx5="http://schemas.microsoft.com/office/drawing/2016/5/11/chartex" xmlns:cx6="http://schemas.microsoft.com/office/drawing/2016/5/12/chartex" xmlns:cx7="http://schemas.microsoft.com/office/drawing/2016/5/13/chartex" xmlns:cx8="http://schemas.microsoft.com/office/drawing/2016/5/14/chartex" xmlns:mc="http://schemas.openxmlformats.org/markup-compatibility/2006" xmlns:aink="http://schemas.microsoft.com/office/drawing/2016/ink" xmlns:am3d="http://schemas.microsoft.com/office/drawing/2017/model3d" xmlns:o="urn:schemas-microsoft-com:office:office" xmlns:r="http://schemas.openxmlformats.org/officeDocument/2006/relationships" xmlns:m="http://schemas.openxmlformats.org/officeDocument/2006/math" xmlns:v="urn:schemas-microsoft-com:vml" xmlns:wp14="http://schemas.microsoft.com/office/word/2010/wordprocessingDrawing" xmlns:wp="http://schemas.openxmlformats.org/drawingml/2006/wordprocessingDrawing" xmlns:w10="urn:schemas-microsoft-com:office:word" xmlns:w="http://schemas.openxmlformats.org/wordprocessingml/2006/main" xmlns:w14="http://schemas.microsoft.com/office/word/2010/wordml" xmlns:w15="http://schemas.microsoft.com/office/word/2012/wordml" xmlns:w16cex="http://schemas.microsoft.com/office/word/2018/wordml/cex" xmlns:w16cid="http://schemas.microsoft.com/office/word/2016/wordml/cid" xmlns:w16="http://schemas.microsoft.com/office/word/2018/wordml" xmlns:w16sdtdh="http://schemas.microsoft.com/office/word/2020/wordml/sdtdatahash" xmlns:w16se="http://schemas.microsoft.com/office/word/2015/wordml/symex" xmlns:wpg="http://schemas.microsoft.com/office/word/2010/wordprocessingGroup" xmlns:wpi="http://schemas.microsoft.com/office/word/2010/wordprocessingInk" xmlns:wne="http://schemas.microsoft.com/office/word/2006/wordml" xmlns:wps="http://schemas.microsoft.com/office/word/2010/wordprocessingShape" mc:Ignorable="w14 w15 w16se w16cid w16 w16cex w16sdtdh wp14">
   <w:footnote w:type="separator" w:id="-1">
     <w:p>
       <w:pPr>
@@ -20514,7 +20887,7 @@
 </file>
 
 <file path=word/header1.xml><?xml version="1.0" encoding="utf-8"?>
-<w:hdr xmlns:wpc="http://schemas.microsoft.com/office/word/2010/wordprocessingCanvas" xmlns:cx="http://schemas.microsoft.com/office/drawing/2014/chartex" xmlns:cx1="http://schemas.microsoft.com/office/drawing/2015/9/8/chartex" xmlns:cx2="http://schemas.microsoft.com/office/drawing/2015/10/21/chartex" xmlns:cx3="http://schemas.microsoft.com/office/drawing/2016/5/9/chartex" xmlns:cx4="http://schemas.microsoft.com/office/drawing/2016/5/10/chartex" xmlns:cx5="http://schemas.microsoft.com/office/drawing/2016/5/11/chartex" xmlns:cx6="http://schemas.microsoft.com/office/drawing/2016/5/12/chartex" xmlns:cx7="http://schemas.microsoft.com/office/drawing/2016/5/13/chartex" xmlns:cx8="http://schemas.microsoft.com/office/drawing/2016/5/14/chartex" xmlns:mc="http://schemas.openxmlformats.org/markup-compatibility/2006" xmlns:aink="http://schemas.microsoft.com/office/drawing/2016/ink" xmlns:am3d="http://schemas.microsoft.com/office/drawing/2017/model3d" xmlns:o="urn:schemas-microsoft-com:office:office" xmlns:r="http://schemas.openxmlformats.org/officeDocument/2006/relationships" xmlns:m="http://schemas.openxmlformats.org/officeDocument/2006/math" xmlns:v="urn:schemas-microsoft-com:vml" xmlns:wp14="http://schemas.microsoft.com/office/word/2010/wordprocessingDrawing" xmlns:wp="http://schemas.openxmlformats.org/drawingml/2006/wordprocessingDrawing" xmlns:w10="urn:schemas-microsoft-com:office:word" xmlns:w="http://schemas.openxmlformats.org/wordprocessingml/2006/main" xmlns:w14="http://schemas.microsoft.com/office/word/2010/wordml" xmlns:w15="http://schemas.microsoft.com/office/word/2012/wordml" xmlns:w16cex="http://schemas.microsoft.com/office/word/2018/wordml/cex" xmlns:w16cid="http://schemas.microsoft.com/office/word/2016/wordml/cid" xmlns:w16="http://schemas.microsoft.com/office/word/2018/wordml" xmlns:w16se="http://schemas.microsoft.com/office/word/2015/wordml/symex" xmlns:wpg="http://schemas.microsoft.com/office/word/2010/wordprocessingGroup" xmlns:wpi="http://schemas.microsoft.com/office/word/2010/wordprocessingInk" xmlns:wne="http://schemas.microsoft.com/office/word/2006/wordml" xmlns:wps="http://schemas.microsoft.com/office/word/2010/wordprocessingShape" mc:Ignorable="w14 w15 w16se w16cid w16 w16cex wp14">
+<w:hdr xmlns:wpc="http://schemas.microsoft.com/office/word/2010/wordprocessingCanvas" xmlns:cx="http://schemas.microsoft.com/office/drawing/2014/chartex" xmlns:cx1="http://schemas.microsoft.com/office/drawing/2015/9/8/chartex" xmlns:cx2="http://schemas.microsoft.com/office/drawing/2015/10/21/chartex" xmlns:cx3="http://schemas.microsoft.com/office/drawing/2016/5/9/chartex" xmlns:cx4="http://schemas.microsoft.com/office/drawing/2016/5/10/chartex" xmlns:cx5="http://schemas.microsoft.com/office/drawing/2016/5/11/chartex" xmlns:cx6="http://schemas.microsoft.com/office/drawing/2016/5/12/chartex" xmlns:cx7="http://schemas.microsoft.com/office/drawing/2016/5/13/chartex" xmlns:cx8="http://schemas.microsoft.com/office/drawing/2016/5/14/chartex" xmlns:mc="http://schemas.openxmlformats.org/markup-compatibility/2006" xmlns:aink="http://schemas.microsoft.com/office/drawing/2016/ink" xmlns:am3d="http://schemas.microsoft.com/office/drawing/2017/model3d" xmlns:o="urn:schemas-microsoft-com:office:office" xmlns:r="http://schemas.openxmlformats.org/officeDocument/2006/relationships" xmlns:m="http://schemas.openxmlformats.org/officeDocument/2006/math" xmlns:v="urn:schemas-microsoft-com:vml" xmlns:wp14="http://schemas.microsoft.com/office/word/2010/wordprocessingDrawing" xmlns:wp="http://schemas.openxmlformats.org/drawingml/2006/wordprocessingDrawing" xmlns:w10="urn:schemas-microsoft-com:office:word" xmlns:w="http://schemas.openxmlformats.org/wordprocessingml/2006/main" xmlns:w14="http://schemas.microsoft.com/office/word/2010/wordml" xmlns:w15="http://schemas.microsoft.com/office/word/2012/wordml" xmlns:w16cex="http://schemas.microsoft.com/office/word/2018/wordml/cex" xmlns:w16cid="http://schemas.microsoft.com/office/word/2016/wordml/cid" xmlns:w16="http://schemas.microsoft.com/office/word/2018/wordml" xmlns:w16sdtdh="http://schemas.microsoft.com/office/word/2020/wordml/sdtdatahash" xmlns:w16se="http://schemas.microsoft.com/office/word/2015/wordml/symex" xmlns:wpg="http://schemas.microsoft.com/office/word/2010/wordprocessingGroup" xmlns:wpi="http://schemas.microsoft.com/office/word/2010/wordprocessingInk" xmlns:wne="http://schemas.microsoft.com/office/word/2006/wordml" xmlns:wps="http://schemas.microsoft.com/office/word/2010/wordprocessingShape" mc:Ignorable="w14 w15 w16se w16cid w16 w16cex w16sdtdh wp14">
   <w:p>
     <w:pPr>
       <w:pStyle w:val="Header"/>
@@ -20627,7 +21000,7 @@
 </file>
 
 <file path=word/numbering.xml><?xml version="1.0" encoding="utf-8"?>
-<w:numbering xmlns:wpc="http://schemas.microsoft.com/office/word/2010/wordprocessingCanvas" xmlns:cx="http://schemas.microsoft.com/office/drawing/2014/chartex" xmlns:cx1="http://schemas.microsoft.com/office/drawing/2015/9/8/chartex" xmlns:cx2="http://schemas.microsoft.com/office/drawing/2015/10/21/chartex" xmlns:cx3="http://schemas.microsoft.com/office/drawing/2016/5/9/chartex" xmlns:cx4="http://schemas.microsoft.com/office/drawing/2016/5/10/chartex" xmlns:cx5="http://schemas.microsoft.com/office/drawing/2016/5/11/chartex" xmlns:cx6="http://schemas.microsoft.com/office/drawing/2016/5/12/chartex" xmlns:cx7="http://schemas.microsoft.com/office/drawing/2016/5/13/chartex" xmlns:cx8="http://schemas.microsoft.com/office/drawing/2016/5/14/chartex" xmlns:mc="http://schemas.openxmlformats.org/markup-compatibility/2006" xmlns:aink="http://schemas.microsoft.com/office/drawing/2016/ink" xmlns:am3d="http://schemas.microsoft.com/office/drawing/2017/model3d" xmlns:o="urn:schemas-microsoft-com:office:office" xmlns:r="http://schemas.openxmlformats.org/officeDocument/2006/relationships" xmlns:m="http://schemas.openxmlformats.org/officeDocument/2006/math" xmlns:v="urn:schemas-microsoft-com:vml" xmlns:wp14="http://schemas.microsoft.com/office/word/2010/wordprocessingDrawing" xmlns:wp="http://schemas.openxmlformats.org/drawingml/2006/wordprocessingDrawing" xmlns:w10="urn:schemas-microsoft-com:office:word" xmlns:w="http://schemas.openxmlformats.org/wordprocessingml/2006/main" xmlns:w14="http://schemas.microsoft.com/office/word/2010/wordml" xmlns:w15="http://schemas.microsoft.com/office/word/2012/wordml" xmlns:w16cex="http://schemas.microsoft.com/office/word/2018/wordml/cex" xmlns:w16cid="http://schemas.microsoft.com/office/word/2016/wordml/cid" xmlns:w16="http://schemas.microsoft.com/office/word/2018/wordml" xmlns:w16se="http://schemas.microsoft.com/office/word/2015/wordml/symex" xmlns:wpg="http://schemas.microsoft.com/office/word/2010/wordprocessingGroup" xmlns:wpi="http://schemas.microsoft.com/office/word/2010/wordprocessingInk" xmlns:wne="http://schemas.microsoft.com/office/word/2006/wordml" xmlns:wps="http://schemas.microsoft.com/office/word/2010/wordprocessingShape" mc:Ignorable="w14 w15 w16se w16cid w16 w16cex wp14">
+<w:numbering xmlns:wpc="http://schemas.microsoft.com/office/word/2010/wordprocessingCanvas" xmlns:cx="http://schemas.microsoft.com/office/drawing/2014/chartex" xmlns:cx1="http://schemas.microsoft.com/office/drawing/2015/9/8/chartex" xmlns:cx2="http://schemas.microsoft.com/office/drawing/2015/10/21/chartex" xmlns:cx3="http://schemas.microsoft.com/office/drawing/2016/5/9/chartex" xmlns:cx4="http://schemas.microsoft.com/office/drawing/2016/5/10/chartex" xmlns:cx5="http://schemas.microsoft.com/office/drawing/2016/5/11/chartex" xmlns:cx6="http://schemas.microsoft.com/office/drawing/2016/5/12/chartex" xmlns:cx7="http://schemas.microsoft.com/office/drawing/2016/5/13/chartex" xmlns:cx8="http://schemas.microsoft.com/office/drawing/2016/5/14/chartex" xmlns:mc="http://schemas.openxmlformats.org/markup-compatibility/2006" xmlns:aink="http://schemas.microsoft.com/office/drawing/2016/ink" xmlns:am3d="http://schemas.microsoft.com/office/drawing/2017/model3d" xmlns:o="urn:schemas-microsoft-com:office:office" xmlns:r="http://schemas.openxmlformats.org/officeDocument/2006/relationships" xmlns:m="http://schemas.openxmlformats.org/officeDocument/2006/math" xmlns:v="urn:schemas-microsoft-com:vml" xmlns:wp14="http://schemas.microsoft.com/office/word/2010/wordprocessingDrawing" xmlns:wp="http://schemas.openxmlformats.org/drawingml/2006/wordprocessingDrawing" xmlns:w10="urn:schemas-microsoft-com:office:word" xmlns:w="http://schemas.openxmlformats.org/wordprocessingml/2006/main" xmlns:w14="http://schemas.microsoft.com/office/word/2010/wordml" xmlns:w15="http://schemas.microsoft.com/office/word/2012/wordml" xmlns:w16cex="http://schemas.microsoft.com/office/word/2018/wordml/cex" xmlns:w16cid="http://schemas.microsoft.com/office/word/2016/wordml/cid" xmlns:w16="http://schemas.microsoft.com/office/word/2018/wordml" xmlns:w16sdtdh="http://schemas.microsoft.com/office/word/2020/wordml/sdtdatahash" xmlns:w16se="http://schemas.microsoft.com/office/word/2015/wordml/symex" xmlns:wpg="http://schemas.microsoft.com/office/word/2010/wordprocessingGroup" xmlns:wpi="http://schemas.microsoft.com/office/word/2010/wordprocessingInk" xmlns:wne="http://schemas.microsoft.com/office/word/2006/wordml" xmlns:wps="http://schemas.microsoft.com/office/word/2010/wordprocessingShape" mc:Ignorable="w14 w15 w16se w16cid w16 w16cex w16sdtdh wp14">
   <w:abstractNum w:abstractNumId="0" w15:restartNumberingAfterBreak="0">
     <w:nsid w:val="11B035D1"/>
     <w:multiLevelType w:val="hybridMultilevel"/>
@@ -20854,6 +21227,92 @@
     </w:lvl>
   </w:abstractNum>
   <w:abstractNum w:abstractNumId="2" w15:restartNumberingAfterBreak="0">
+    <w:nsid w:val="2CD47356"/>
+    <w:multiLevelType w:val="hybridMultilevel"/>
+    <w:tmpl w:val="19EA666C"/>
+    <w:lvl w:ilvl="0" w:tplc="0409000F">
+      <w:start w:val="1"/>
+      <w:numFmt w:val="decimal"/>
+      <w:lvlText w:val="%1."/>
+      <w:lvlJc w:val="left"/>
+      <w:pPr>
+        <w:ind w:left="720" w:hanging="360"/>
+      </w:pPr>
+    </w:lvl>
+    <w:lvl w:ilvl="1" w:tplc="04090019">
+      <w:start w:val="1"/>
+      <w:numFmt w:val="lowerLetter"/>
+      <w:lvlText w:val="%2."/>
+      <w:lvlJc w:val="left"/>
+      <w:pPr>
+        <w:ind w:left="1440" w:hanging="360"/>
+      </w:pPr>
+    </w:lvl>
+    <w:lvl w:ilvl="2" w:tplc="0409001B">
+      <w:start w:val="1"/>
+      <w:numFmt w:val="lowerRoman"/>
+      <w:lvlText w:val="%3."/>
+      <w:lvlJc w:val="right"/>
+      <w:pPr>
+        <w:ind w:left="2160" w:hanging="180"/>
+      </w:pPr>
+    </w:lvl>
+    <w:lvl w:ilvl="3" w:tplc="0409000F" w:tentative="1">
+      <w:start w:val="1"/>
+      <w:numFmt w:val="decimal"/>
+      <w:lvlText w:val="%4."/>
+      <w:lvlJc w:val="left"/>
+      <w:pPr>
+        <w:ind w:left="2880" w:hanging="360"/>
+      </w:pPr>
+    </w:lvl>
+    <w:lvl w:ilvl="4" w:tplc="04090019" w:tentative="1">
+      <w:start w:val="1"/>
+      <w:numFmt w:val="lowerLetter"/>
+      <w:lvlText w:val="%5."/>
+      <w:lvlJc w:val="left"/>
+      <w:pPr>
+        <w:ind w:left="3600" w:hanging="360"/>
+      </w:pPr>
+    </w:lvl>
+    <w:lvl w:ilvl="5" w:tplc="0409001B" w:tentative="1">
+      <w:start w:val="1"/>
+      <w:numFmt w:val="lowerRoman"/>
+      <w:lvlText w:val="%6."/>
+      <w:lvlJc w:val="right"/>
+      <w:pPr>
+        <w:ind w:left="4320" w:hanging="180"/>
+      </w:pPr>
+    </w:lvl>
+    <w:lvl w:ilvl="6" w:tplc="0409000F" w:tentative="1">
+      <w:start w:val="1"/>
+      <w:numFmt w:val="decimal"/>
+      <w:lvlText w:val="%7."/>
+      <w:lvlJc w:val="left"/>
+      <w:pPr>
+        <w:ind w:left="5040" w:hanging="360"/>
+      </w:pPr>
+    </w:lvl>
+    <w:lvl w:ilvl="7" w:tplc="04090019" w:tentative="1">
+      <w:start w:val="1"/>
+      <w:numFmt w:val="lowerLetter"/>
+      <w:lvlText w:val="%8."/>
+      <w:lvlJc w:val="left"/>
+      <w:pPr>
+        <w:ind w:left="5760" w:hanging="360"/>
+      </w:pPr>
+    </w:lvl>
+    <w:lvl w:ilvl="8" w:tplc="0409001B" w:tentative="1">
+      <w:start w:val="1"/>
+      <w:numFmt w:val="lowerRoman"/>
+      <w:lvlText w:val="%9."/>
+      <w:lvlJc w:val="right"/>
+      <w:pPr>
+        <w:ind w:left="6480" w:hanging="180"/>
+      </w:pPr>
+    </w:lvl>
+  </w:abstractNum>
+  <w:abstractNum w:abstractNumId="3" w15:restartNumberingAfterBreak="0">
     <w:nsid w:val="3168164C"/>
     <w:multiLevelType w:val="hybridMultilevel"/>
     <w:tmpl w:val="283E43F8"/>
@@ -20965,7 +21424,7 @@
       </w:rPr>
     </w:lvl>
   </w:abstractNum>
-  <w:abstractNum w:abstractNumId="3" w15:restartNumberingAfterBreak="0">
+  <w:abstractNum w:abstractNumId="4" w15:restartNumberingAfterBreak="0">
     <w:nsid w:val="32714A3A"/>
     <w:multiLevelType w:val="hybridMultilevel"/>
     <w:tmpl w:val="CD82B2AC"/>
@@ -21077,7 +21536,7 @@
       </w:rPr>
     </w:lvl>
   </w:abstractNum>
-  <w:abstractNum w:abstractNumId="4" w15:restartNumberingAfterBreak="0">
+  <w:abstractNum w:abstractNumId="5" w15:restartNumberingAfterBreak="0">
     <w:nsid w:val="58132669"/>
     <w:multiLevelType w:val="hybridMultilevel"/>
     <w:tmpl w:val="8912FECA"/>
@@ -21189,7 +21648,7 @@
       </w:rPr>
     </w:lvl>
   </w:abstractNum>
-  <w:abstractNum w:abstractNumId="5" w15:restartNumberingAfterBreak="0">
+  <w:abstractNum w:abstractNumId="6" w15:restartNumberingAfterBreak="0">
     <w:nsid w:val="61747C7B"/>
     <w:multiLevelType w:val="hybridMultilevel"/>
     <w:tmpl w:val="7F2884DE"/>
@@ -21302,7 +21761,7 @@
       </w:rPr>
     </w:lvl>
   </w:abstractNum>
-  <w:abstractNum w:abstractNumId="6" w15:restartNumberingAfterBreak="0">
+  <w:abstractNum w:abstractNumId="7" w15:restartNumberingAfterBreak="0">
     <w:nsid w:val="700C4B9E"/>
     <w:multiLevelType w:val="hybridMultilevel"/>
     <w:tmpl w:val="16807114"/>
@@ -21415,31 +21874,42 @@
     </w:lvl>
   </w:abstractNum>
   <w:num w:numId="1">
-    <w:abstractNumId w:val="6"/>
+    <w:abstractNumId w:val="7"/>
   </w:num>
   <w:num w:numId="2">
     <w:abstractNumId w:val="0"/>
   </w:num>
   <w:num w:numId="3">
+    <w:abstractNumId w:val="4"/>
+  </w:num>
+  <w:num w:numId="4">
     <w:abstractNumId w:val="3"/>
   </w:num>
-  <w:num w:numId="4">
-    <w:abstractNumId w:val="2"/>
-  </w:num>
   <w:num w:numId="5">
-    <w:abstractNumId w:val="4"/>
+    <w:abstractNumId w:val="5"/>
   </w:num>
   <w:num w:numId="6">
     <w:abstractNumId w:val="1"/>
   </w:num>
   <w:num w:numId="7">
-    <w:abstractNumId w:val="5"/>
+    <w:abstractNumId w:val="6"/>
+  </w:num>
+  <w:num w:numId="8">
+    <w:abstractNumId w:val="2"/>
   </w:num>
 </w:numbering>
 </file>
 
+<file path=word/people.xml><?xml version="1.0" encoding="utf-8"?>
+<w15:people xmlns:wpc="http://schemas.microsoft.com/office/word/2010/wordprocessingCanvas" xmlns:cx="http://schemas.microsoft.com/office/drawing/2014/chartex" xmlns:cx1="http://schemas.microsoft.com/office/drawing/2015/9/8/chartex" xmlns:cx2="http://schemas.microsoft.com/office/drawing/2015/10/21/chartex" xmlns:cx3="http://schemas.microsoft.com/office/drawing/2016/5/9/chartex" xmlns:cx4="http://schemas.microsoft.com/office/drawing/2016/5/10/chartex" xmlns:cx5="http://schemas.microsoft.com/office/drawing/2016/5/11/chartex" xmlns:cx6="http://schemas.microsoft.com/office/drawing/2016/5/12/chartex" xmlns:cx7="http://schemas.microsoft.com/office/drawing/2016/5/13/chartex" xmlns:cx8="http://schemas.microsoft.com/office/drawing/2016/5/14/chartex" xmlns:mc="http://schemas.openxmlformats.org/markup-compatibility/2006" xmlns:aink="http://schemas.microsoft.com/office/drawing/2016/ink" xmlns:am3d="http://schemas.microsoft.com/office/drawing/2017/model3d" xmlns:o="urn:schemas-microsoft-com:office:office" xmlns:r="http://schemas.openxmlformats.org/officeDocument/2006/relationships" xmlns:m="http://schemas.openxmlformats.org/officeDocument/2006/math" xmlns:v="urn:schemas-microsoft-com:vml" xmlns:wp14="http://schemas.microsoft.com/office/word/2010/wordprocessingDrawing" xmlns:wp="http://schemas.openxmlformats.org/drawingml/2006/wordprocessingDrawing" xmlns:w10="urn:schemas-microsoft-com:office:word" xmlns:w="http://schemas.openxmlformats.org/wordprocessingml/2006/main" xmlns:w14="http://schemas.microsoft.com/office/word/2010/wordml" xmlns:w15="http://schemas.microsoft.com/office/word/2012/wordml" xmlns:w16cex="http://schemas.microsoft.com/office/word/2018/wordml/cex" xmlns:w16cid="http://schemas.microsoft.com/office/word/2016/wordml/cid" xmlns:w16="http://schemas.microsoft.com/office/word/2018/wordml" xmlns:w16sdtdh="http://schemas.microsoft.com/office/word/2020/wordml/sdtdatahash" xmlns:w16se="http://schemas.microsoft.com/office/word/2015/wordml/symex" xmlns:wpg="http://schemas.microsoft.com/office/word/2010/wordprocessingGroup" xmlns:wpi="http://schemas.microsoft.com/office/word/2010/wordprocessingInk" xmlns:wne="http://schemas.microsoft.com/office/word/2006/wordml" xmlns:wps="http://schemas.microsoft.com/office/word/2010/wordprocessingShape" mc:Ignorable="w14 w15 w16se w16cid w16 w16cex w16sdtdh wp14">
+  <w15:person w15:author="Whittaker, Charlie">
+    <w15:presenceInfo w15:providerId="None" w15:userId="Whittaker, Charlie"/>
+  </w15:person>
+</w15:people>
+</file>
+
 <file path=word/styles.xml><?xml version="1.0" encoding="utf-8"?>
-<w:styles xmlns:mc="http://schemas.openxmlformats.org/markup-compatibility/2006" xmlns:r="http://schemas.openxmlformats.org/officeDocument/2006/relationships" xmlns:w="http://schemas.openxmlformats.org/wordprocessingml/2006/main" xmlns:w14="http://schemas.microsoft.com/office/word/2010/wordml" xmlns:w15="http://schemas.microsoft.com/office/word/2012/wordml" xmlns:w16cex="http://schemas.microsoft.com/office/word/2018/wordml/cex" xmlns:w16cid="http://schemas.microsoft.com/office/word/2016/wordml/cid" xmlns:w16="http://schemas.microsoft.com/office/word/2018/wordml" xmlns:w16se="http://schemas.microsoft.com/office/word/2015/wordml/symex" mc:Ignorable="w14 w15 w16se w16cid w16 w16cex">
+<w:styles xmlns:mc="http://schemas.openxmlformats.org/markup-compatibility/2006" xmlns:r="http://schemas.openxmlformats.org/officeDocument/2006/relationships" xmlns:w="http://schemas.openxmlformats.org/wordprocessingml/2006/main" xmlns:w14="http://schemas.microsoft.com/office/word/2010/wordml" xmlns:w15="http://schemas.microsoft.com/office/word/2012/wordml" xmlns:w16cex="http://schemas.microsoft.com/office/word/2018/wordml/cex" xmlns:w16cid="http://schemas.microsoft.com/office/word/2016/wordml/cid" xmlns:w16="http://schemas.microsoft.com/office/word/2018/wordml" xmlns:w16sdtdh="http://schemas.microsoft.com/office/word/2020/wordml/sdtdatahash" xmlns:w16se="http://schemas.microsoft.com/office/word/2015/wordml/symex" mc:Ignorable="w14 w15 w16se w16cid w16 w16cex w16sdtdh">
   <w:docDefaults>
     <w:rPrDefault>
       <w:rPr>
@@ -21561,6 +22031,7 @@
     <w:lsdException w:name="HTML Sample" w:semiHidden="1" w:unhideWhenUsed="1"/>
     <w:lsdException w:name="HTML Typewriter" w:semiHidden="1" w:unhideWhenUsed="1"/>
     <w:lsdException w:name="HTML Variable" w:semiHidden="1" w:unhideWhenUsed="1"/>
+    <w:lsdException w:name="Normal Table" w:semiHidden="1" w:unhideWhenUsed="1"/>
     <w:lsdException w:name="annotation subject" w:semiHidden="1" w:unhideWhenUsed="1"/>
     <w:lsdException w:name="No List" w:semiHidden="1" w:unhideWhenUsed="1"/>
     <w:lsdException w:name="Outline List 1" w:semiHidden="1" w:unhideWhenUsed="1"/>
@@ -21607,8 +22078,10 @@
     <w:lsdException w:name="Table Subtle 2" w:semiHidden="1" w:unhideWhenUsed="1"/>
     <w:lsdException w:name="Table Web 1" w:semiHidden="1" w:unhideWhenUsed="1"/>
     <w:lsdException w:name="Table Web 2" w:semiHidden="1" w:unhideWhenUsed="1"/>
+    <w:lsdException w:name="Table Web 3" w:semiHidden="1" w:unhideWhenUsed="1"/>
     <w:lsdException w:name="Balloon Text" w:semiHidden="1" w:unhideWhenUsed="1"/>
     <w:lsdException w:name="Table Grid" w:uiPriority="39"/>
+    <w:lsdException w:name="Table Theme" w:semiHidden="1" w:unhideWhenUsed="1"/>
     <w:lsdException w:name="Placeholder Text" w:semiHidden="1"/>
     <w:lsdException w:name="No Spacing" w:uiPriority="1" w:qFormat="1"/>
     <w:lsdException w:name="Light Shading" w:uiPriority="60"/>
@@ -22005,6 +22478,74 @@
       </w:tblBorders>
     </w:tblPr>
   </w:style>
+  <w:style w:type="character" w:styleId="CommentReference">
+    <w:name w:val="annotation reference"/>
+    <w:basedOn w:val="DefaultParagraphFont"/>
+    <w:uiPriority w:val="99"/>
+    <w:semiHidden/>
+    <w:unhideWhenUsed/>
+    <w:rsid w:val="006F0D46"/>
+    <w:rPr>
+      <w:sz w:val="16"/>
+      <w:szCs w:val="16"/>
+    </w:rPr>
+  </w:style>
+  <w:style w:type="paragraph" w:styleId="CommentText">
+    <w:name w:val="annotation text"/>
+    <w:basedOn w:val="Normal"/>
+    <w:link w:val="CommentTextChar"/>
+    <w:uiPriority w:val="99"/>
+    <w:semiHidden/>
+    <w:unhideWhenUsed/>
+    <w:rsid w:val="006F0D46"/>
+    <w:pPr>
+      <w:spacing w:line="240" w:lineRule="auto"/>
+    </w:pPr>
+    <w:rPr>
+      <w:sz w:val="20"/>
+      <w:szCs w:val="20"/>
+    </w:rPr>
+  </w:style>
+  <w:style w:type="character" w:customStyle="1" w:styleId="CommentTextChar">
+    <w:name w:val="Comment Text Char"/>
+    <w:basedOn w:val="DefaultParagraphFont"/>
+    <w:link w:val="CommentText"/>
+    <w:uiPriority w:val="99"/>
+    <w:semiHidden/>
+    <w:rsid w:val="006F0D46"/>
+    <w:rPr>
+      <w:sz w:val="20"/>
+      <w:szCs w:val="20"/>
+    </w:rPr>
+  </w:style>
+  <w:style w:type="paragraph" w:styleId="CommentSubject">
+    <w:name w:val="annotation subject"/>
+    <w:basedOn w:val="CommentText"/>
+    <w:next w:val="CommentText"/>
+    <w:link w:val="CommentSubjectChar"/>
+    <w:uiPriority w:val="99"/>
+    <w:semiHidden/>
+    <w:unhideWhenUsed/>
+    <w:rsid w:val="006F0D46"/>
+    <w:rPr>
+      <w:b/>
+      <w:bCs/>
+    </w:rPr>
+  </w:style>
+  <w:style w:type="character" w:customStyle="1" w:styleId="CommentSubjectChar">
+    <w:name w:val="Comment Subject Char"/>
+    <w:basedOn w:val="CommentTextChar"/>
+    <w:link w:val="CommentSubject"/>
+    <w:uiPriority w:val="99"/>
+    <w:semiHidden/>
+    <w:rsid w:val="006F0D46"/>
+    <w:rPr>
+      <w:b/>
+      <w:bCs/>
+      <w:sz w:val="20"/>
+      <w:szCs w:val="20"/>
+    </w:rPr>
+  </w:style>
 </w:styles>
 </file>
 

</xml_diff>

<commit_message>
new SI and figures in
</commit_message>
<xml_diff>
--- a/Paper & References/Whittaker et al Albendazole Single Dose PK - Supp Info.docx
+++ b/Paper & References/Whittaker et al Albendazole Single Dose PK - Supp Info.docx
@@ -17,7 +17,25 @@
           <w:b/>
           <w:sz w:val="28"/>
         </w:rPr>
-        <w:t xml:space="preserve">Factors Associated With </w:t>
+        <w:t xml:space="preserve">Factors Associated </w:t>
+      </w:r>
+      <w:proofErr w:type="gramStart"/>
+      <w:r>
+        <w:rPr>
+          <w:rFonts w:ascii="Times New Roman" w:hAnsi="Times New Roman" w:cs="Times New Roman"/>
+          <w:b/>
+          <w:sz w:val="28"/>
+        </w:rPr>
+        <w:t>With</w:t>
+      </w:r>
+      <w:proofErr w:type="gramEnd"/>
+      <w:r>
+        <w:rPr>
+          <w:rFonts w:ascii="Times New Roman" w:hAnsi="Times New Roman" w:cs="Times New Roman"/>
+          <w:b/>
+          <w:sz w:val="28"/>
+        </w:rPr>
+        <w:t xml:space="preserve"> </w:t>
       </w:r>
       <w:r>
         <w:rPr>
@@ -657,7 +675,21 @@
         <w:rPr>
           <w:rFonts w:ascii="Times New Roman" w:hAnsi="Times New Roman" w:cs="Times New Roman"/>
         </w:rPr>
-        <w:t xml:space="preserve">”) in order to identify references containing temporally disaggregated data detailing the concentration of </w:t>
+        <w:t xml:space="preserve">”) </w:t>
+      </w:r>
+      <w:proofErr w:type="gramStart"/>
+      <w:r>
+        <w:rPr>
+          <w:rFonts w:ascii="Times New Roman" w:hAnsi="Times New Roman" w:cs="Times New Roman"/>
+        </w:rPr>
+        <w:t>in order to</w:t>
+      </w:r>
+      <w:proofErr w:type="gramEnd"/>
+      <w:r>
+        <w:rPr>
+          <w:rFonts w:ascii="Times New Roman" w:hAnsi="Times New Roman" w:cs="Times New Roman"/>
+        </w:rPr>
+        <w:t xml:space="preserve"> identify references containing temporally disaggregated data detailing the concentration of </w:t>
       </w:r>
       <w:r>
         <w:rPr>
@@ -735,13 +767,7 @@
         <w:rPr>
           <w:rFonts w:ascii="Times New Roman" w:hAnsi="Times New Roman" w:cs="Times New Roman"/>
         </w:rPr>
-        <w:t xml:space="preserve">Reference contains </w:t>
-      </w:r>
-      <w:r>
-        <w:rPr>
-          <w:rFonts w:ascii="Times New Roman" w:hAnsi="Times New Roman" w:cs="Times New Roman"/>
-        </w:rPr>
-        <w:t>data from human subjects describing the concentration of albendazole and/or albendazole sulfoxide in the blood following receipt of a single, orally administered dose of albendazole.</w:t>
+        <w:t>Reference contains data from human subjects describing the concentration of albendazole and/or albendazole sulfoxide in the blood following receipt of a single, orally administered dose of albendazole.</w:t>
       </w:r>
     </w:p>
     <w:p>
@@ -790,7 +816,21 @@
         <w:rPr>
           <w:rFonts w:ascii="Times New Roman" w:hAnsi="Times New Roman" w:cs="Times New Roman"/>
         </w:rPr>
-        <w:t xml:space="preserve"> i.e. not in humans. </w:t>
+        <w:t xml:space="preserve"> </w:t>
+      </w:r>
+      <w:proofErr w:type="gramStart"/>
+      <w:r>
+        <w:rPr>
+          <w:rFonts w:ascii="Times New Roman" w:hAnsi="Times New Roman" w:cs="Times New Roman"/>
+        </w:rPr>
+        <w:t>i.e.</w:t>
+      </w:r>
+      <w:proofErr w:type="gramEnd"/>
+      <w:r>
+        <w:rPr>
+          <w:rFonts w:ascii="Times New Roman" w:hAnsi="Times New Roman" w:cs="Times New Roman"/>
+        </w:rPr>
+        <w:t xml:space="preserve"> not in humans. </w:t>
       </w:r>
     </w:p>
     <w:p>
@@ -873,7 +913,21 @@
         <w:rPr>
           <w:rFonts w:ascii="Times New Roman" w:hAnsi="Times New Roman" w:cs="Times New Roman"/>
         </w:rPr>
-        <w:t xml:space="preserve">not in English, that utilised non-standard formulations of albendazole (e.g. oral suspension), </w:t>
+        <w:t>not in English, that utilised non-standard formulations of albendazole (</w:t>
+      </w:r>
+      <w:proofErr w:type="gramStart"/>
+      <w:r>
+        <w:rPr>
+          <w:rFonts w:ascii="Times New Roman" w:hAnsi="Times New Roman" w:cs="Times New Roman"/>
+        </w:rPr>
+        <w:t>e.g.</w:t>
+      </w:r>
+      <w:proofErr w:type="gramEnd"/>
+      <w:r>
+        <w:rPr>
+          <w:rFonts w:ascii="Times New Roman" w:hAnsi="Times New Roman" w:cs="Times New Roman"/>
+        </w:rPr>
+        <w:t xml:space="preserve"> oral suspension), </w:t>
       </w:r>
       <w:r>
         <w:rPr>
@@ -912,7 +966,21 @@
         <w:rPr>
           <w:rFonts w:ascii="Times New Roman" w:hAnsi="Times New Roman" w:cs="Times New Roman"/>
         </w:rPr>
-        <w:t xml:space="preserve"> references were subsequently retained and included for data extraction</w:t>
+        <w:t xml:space="preserve"> references </w:t>
+      </w:r>
+      <w:proofErr w:type="gramStart"/>
+      <w:r>
+        <w:rPr>
+          <w:rFonts w:ascii="Times New Roman" w:hAnsi="Times New Roman" w:cs="Times New Roman"/>
+        </w:rPr>
+        <w:t>were</w:t>
+      </w:r>
+      <w:proofErr w:type="gramEnd"/>
+      <w:r>
+        <w:rPr>
+          <w:rFonts w:ascii="Times New Roman" w:hAnsi="Times New Roman" w:cs="Times New Roman"/>
+        </w:rPr>
+        <w:t xml:space="preserve"> subsequently retained and included for data extraction</w:t>
       </w:r>
       <w:r>
         <w:rPr>
@@ -1055,13 +1123,7 @@
         <w:rPr>
           <w:rFonts w:ascii="Times New Roman" w:hAnsi="Times New Roman" w:cs="Times New Roman"/>
         </w:rPr>
-        <w:t>n=X</w:t>
-      </w:r>
-      <w:r>
-        <w:rPr>
-          <w:rFonts w:ascii="Times New Roman" w:hAnsi="Times New Roman" w:cs="Times New Roman"/>
-        </w:rPr>
-        <w:t>), “Mixture”</w:t>
+        <w:t>n=X), “Mixture”</w:t>
       </w:r>
       <w:r>
         <w:rPr>
@@ -1085,13 +1147,7 @@
         <w:rPr>
           <w:rFonts w:ascii="Times New Roman" w:hAnsi="Times New Roman" w:cs="Times New Roman"/>
         </w:rPr>
-        <w:t>n=X</w:t>
-      </w:r>
-      <w:r>
-        <w:rPr>
-          <w:rFonts w:ascii="Times New Roman" w:hAnsi="Times New Roman" w:cs="Times New Roman"/>
-        </w:rPr>
-        <w:t>) and “Unclear” (where sex of the individual/group was not provided, n=X)</w:t>
+        <w:t>n=X) and “Unclear” (where sex of the individual/group was not provided, n=X)</w:t>
       </w:r>
       <w:r>
         <w:rPr>
@@ -1168,6 +1224,7 @@
         </w:rPr>
         <w:t>n=X</w:t>
       </w:r>
+      <w:proofErr w:type="gramStart"/>
       <w:r>
         <w:rPr>
           <w:rFonts w:ascii="Times New Roman" w:hAnsi="Times New Roman" w:cs="Times New Roman"/>
@@ -1184,13 +1241,14 @@
         <w:rPr>
           <w:rFonts w:ascii="Times New Roman" w:hAnsi="Times New Roman" w:cs="Times New Roman"/>
         </w:rPr>
-        <w:t>, for use in the regression analyses</w:t>
-      </w:r>
-      <w:r>
-        <w:rPr>
-          <w:rFonts w:ascii="Times New Roman" w:hAnsi="Times New Roman" w:cs="Times New Roman"/>
-        </w:rPr>
-        <w:t>.</w:t>
+        <w:t>,</w:t>
+      </w:r>
+      <w:proofErr w:type="gramEnd"/>
+      <w:r>
+        <w:rPr>
+          <w:rFonts w:ascii="Times New Roman" w:hAnsi="Times New Roman" w:cs="Times New Roman"/>
+        </w:rPr>
+        <w:t xml:space="preserve"> for use in the regression analyses.</w:t>
       </w:r>
     </w:p>
     <w:p>
@@ -1272,11 +1330,19 @@
         </w:rPr>
         <w:t xml:space="preserve"> </w:t>
       </w:r>
-      <w:r>
-        <w:rPr>
-          <w:rFonts w:ascii="Times New Roman" w:hAnsi="Times New Roman" w:cs="Times New Roman"/>
-        </w:rPr>
-        <w:t xml:space="preserve">Whether or not the individual or group of individuals had received a fatty/oily meal prior to receiving the albendazole. </w:t>
+      <w:proofErr w:type="gramStart"/>
+      <w:r>
+        <w:rPr>
+          <w:rFonts w:ascii="Times New Roman" w:hAnsi="Times New Roman" w:cs="Times New Roman"/>
+        </w:rPr>
+        <w:t>Whether or not</w:t>
+      </w:r>
+      <w:proofErr w:type="gramEnd"/>
+      <w:r>
+        <w:rPr>
+          <w:rFonts w:ascii="Times New Roman" w:hAnsi="Times New Roman" w:cs="Times New Roman"/>
+        </w:rPr>
+        <w:t xml:space="preserve"> the individual or group of individuals had received a fatty/oily meal prior to receiving the albendazole. </w:t>
       </w:r>
     </w:p>
     <w:p>
@@ -1310,13 +1376,41 @@
           <w:rFonts w:ascii="Times New Roman" w:hAnsi="Times New Roman" w:cs="Times New Roman"/>
         </w:rPr>
         <w:lastRenderedPageBreak/>
-        <w:t>receiving the albendazole, and continued to take following receipt of the albendazole dose.</w:t>
-      </w:r>
-      <w:r>
-        <w:rPr>
-          <w:rFonts w:ascii="Times New Roman" w:hAnsi="Times New Roman" w:cs="Times New Roman"/>
-        </w:rPr>
-        <w:t xml:space="preserve"> This was subsequently converted into a binary indicator denoting whether or not any drugs were being taken alongside albendazole (“Yes”/“No”). </w:t>
+        <w:t xml:space="preserve">receiving the </w:t>
+      </w:r>
+      <w:proofErr w:type="gramStart"/>
+      <w:r>
+        <w:rPr>
+          <w:rFonts w:ascii="Times New Roman" w:hAnsi="Times New Roman" w:cs="Times New Roman"/>
+        </w:rPr>
+        <w:t>albendazole, and</w:t>
+      </w:r>
+      <w:proofErr w:type="gramEnd"/>
+      <w:r>
+        <w:rPr>
+          <w:rFonts w:ascii="Times New Roman" w:hAnsi="Times New Roman" w:cs="Times New Roman"/>
+        </w:rPr>
+        <w:t xml:space="preserve"> continued to take following receipt of the albendazole dose.</w:t>
+      </w:r>
+      <w:r>
+        <w:rPr>
+          <w:rFonts w:ascii="Times New Roman" w:hAnsi="Times New Roman" w:cs="Times New Roman"/>
+        </w:rPr>
+        <w:t xml:space="preserve"> This was subsequently converted into a binary indicator denoting whether or not any drugs were being taken alongside albendazole (“Yes”</w:t>
+      </w:r>
+      <w:proofErr w:type="gramStart"/>
+      <w:r>
+        <w:rPr>
+          <w:rFonts w:ascii="Times New Roman" w:hAnsi="Times New Roman" w:cs="Times New Roman"/>
+        </w:rPr>
+        <w:t>/“</w:t>
+      </w:r>
+      <w:proofErr w:type="gramEnd"/>
+      <w:r>
+        <w:rPr>
+          <w:rFonts w:ascii="Times New Roman" w:hAnsi="Times New Roman" w:cs="Times New Roman"/>
+        </w:rPr>
+        <w:t xml:space="preserve">No”). </w:t>
       </w:r>
     </w:p>
     <w:p>
@@ -1349,31 +1443,35 @@
         <w:rPr>
           <w:rFonts w:ascii="Times New Roman" w:hAnsi="Times New Roman" w:cs="Times New Roman"/>
         </w:rPr>
-        <w:t xml:space="preserve">Details on whether or not the </w:t>
-      </w:r>
-      <w:r>
-        <w:rPr>
-          <w:rFonts w:ascii="Times New Roman" w:hAnsi="Times New Roman" w:cs="Times New Roman"/>
-        </w:rPr>
-        <w:t xml:space="preserve">individual or group of individuals receiving the albendazole were doing so because they currently had a parasitic infection; and if so, what parasite they were infected with. As with co-administered drugs, this was also </w:t>
-      </w:r>
-      <w:r>
-        <w:rPr>
-          <w:rFonts w:ascii="Times New Roman" w:hAnsi="Times New Roman" w:cs="Times New Roman"/>
-        </w:rPr>
-        <w:t xml:space="preserve">converted into a binary indicator denoting whether or not </w:t>
-      </w:r>
-      <w:r>
-        <w:rPr>
-          <w:rFonts w:ascii="Times New Roman" w:hAnsi="Times New Roman" w:cs="Times New Roman"/>
-        </w:rPr>
-        <w:t>the individual or group of individuals had a reported parasitic infection</w:t>
-      </w:r>
-      <w:r>
-        <w:rPr>
-          <w:rFonts w:ascii="Times New Roman" w:hAnsi="Times New Roman" w:cs="Times New Roman"/>
-        </w:rPr>
-        <w:t>.</w:t>
+        <w:t xml:space="preserve">Details on </w:t>
+      </w:r>
+      <w:proofErr w:type="gramStart"/>
+      <w:r>
+        <w:rPr>
+          <w:rFonts w:ascii="Times New Roman" w:hAnsi="Times New Roman" w:cs="Times New Roman"/>
+        </w:rPr>
+        <w:t>whether or not</w:t>
+      </w:r>
+      <w:proofErr w:type="gramEnd"/>
+      <w:r>
+        <w:rPr>
+          <w:rFonts w:ascii="Times New Roman" w:hAnsi="Times New Roman" w:cs="Times New Roman"/>
+        </w:rPr>
+        <w:t xml:space="preserve"> the individual or group of individuals receiving the albendazole were doing so because they currently had a parasitic infection; and if so, what parasite they were infected with. As with co-administered drugs, this was also converted into a binary indicator denoting </w:t>
+      </w:r>
+      <w:proofErr w:type="gramStart"/>
+      <w:r>
+        <w:rPr>
+          <w:rFonts w:ascii="Times New Roman" w:hAnsi="Times New Roman" w:cs="Times New Roman"/>
+        </w:rPr>
+        <w:t>whether or not</w:t>
+      </w:r>
+      <w:proofErr w:type="gramEnd"/>
+      <w:r>
+        <w:rPr>
+          <w:rFonts w:ascii="Times New Roman" w:hAnsi="Times New Roman" w:cs="Times New Roman"/>
+        </w:rPr>
+        <w:t xml:space="preserve"> the individual or group of individuals had a reported parasitic infection.</w:t>
       </w:r>
     </w:p>
     <w:p>
@@ -1422,7 +1520,21 @@
         <w:rPr>
           <w:rFonts w:ascii="Times New Roman" w:hAnsi="Times New Roman" w:cs="Times New Roman"/>
         </w:rPr>
-        <w:t xml:space="preserve">Where data were presented at the individual level but only </w:t>
+        <w:t xml:space="preserve">Where data were presented at the individual </w:t>
+      </w:r>
+      <w:proofErr w:type="gramStart"/>
+      <w:r>
+        <w:rPr>
+          <w:rFonts w:ascii="Times New Roman" w:hAnsi="Times New Roman" w:cs="Times New Roman"/>
+        </w:rPr>
+        <w:t>level</w:t>
+      </w:r>
+      <w:proofErr w:type="gramEnd"/>
+      <w:r>
+        <w:rPr>
+          <w:rFonts w:ascii="Times New Roman" w:hAnsi="Times New Roman" w:cs="Times New Roman"/>
+        </w:rPr>
+        <w:t xml:space="preserve"> but only </w:t>
       </w:r>
       <w:r>
         <w:rPr>
@@ -1545,7 +1657,25 @@
           <w:bCs/>
           <w:szCs w:val="18"/>
         </w:rPr>
-        <w:t xml:space="preserve">is available in the supplementary data associated with this manuscript, and also available here: </w:t>
+        <w:t xml:space="preserve">is available in the supplementary data associated with this manuscript, </w:t>
+      </w:r>
+      <w:proofErr w:type="gramStart"/>
+      <w:r>
+        <w:rPr>
+          <w:rFonts w:ascii="Times New Roman" w:hAnsi="Times New Roman" w:cs="Times New Roman"/>
+          <w:bCs/>
+          <w:szCs w:val="18"/>
+        </w:rPr>
+        <w:t>and also</w:t>
+      </w:r>
+      <w:proofErr w:type="gramEnd"/>
+      <w:r>
+        <w:rPr>
+          <w:rFonts w:ascii="Times New Roman" w:hAnsi="Times New Roman" w:cs="Times New Roman"/>
+          <w:bCs/>
+          <w:szCs w:val="18"/>
+        </w:rPr>
+        <w:t xml:space="preserve"> available here: </w:t>
       </w:r>
       <w:hyperlink r:id="rId9" w:history="1">
         <w:r>
@@ -8834,49 +8964,15 @@
         <w:jc w:val="both"/>
         <w:rPr>
           <w:rFonts w:ascii="Times New Roman" w:hAnsi="Times New Roman" w:cs="Times New Roman"/>
-        </w:rPr>
-      </w:pPr>
-      <w:r>
-        <w:rPr>
-          <w:rFonts w:ascii="Times New Roman" w:hAnsi="Times New Roman" w:cs="Times New Roman"/>
-        </w:rPr>
-        <w:t xml:space="preserve">In this supplementary document we outline the methods and data used to explore and analyse the drivers of </w:t>
-      </w:r>
-      <w:r>
-        <w:rPr>
-          <w:rFonts w:ascii="Times New Roman" w:hAnsi="Times New Roman" w:cs="Times New Roman"/>
-        </w:rPr>
-        <w:t xml:space="preserve">variation in Albendazole (and Albendazole Sulfoxide) pharmacokinetics. In Supplementary Information 1, we present further information on the systematic review conducted, including details of the collated references and information on the metadata (population characteristics, infection status, co-administration of other drugs etc) available for each study. </w:t>
-      </w:r>
-      <w:r>
-        <w:rPr>
-          <w:rFonts w:ascii="Times New Roman" w:hAnsi="Times New Roman" w:cs="Times New Roman"/>
-        </w:rPr>
-        <w:t>In Supplementary Information 2, we detail the statistical methodologies employed to process this extracted data</w:t>
-      </w:r>
-      <w:r>
-        <w:rPr>
-          <w:rFonts w:ascii="Times New Roman" w:hAnsi="Times New Roman" w:cs="Times New Roman"/>
-        </w:rPr>
-        <w:t xml:space="preserve"> </w:t>
-      </w:r>
-      <w:r>
-        <w:rPr>
-          <w:rFonts w:ascii="Times New Roman" w:hAnsi="Times New Roman" w:cs="Times New Roman"/>
-        </w:rPr>
-        <w:t>whose output forms the basis for the results presented in the main text.</w:t>
-      </w:r>
-      <w:r>
-        <w:rPr>
-          <w:rFonts w:ascii="Times New Roman" w:hAnsi="Times New Roman" w:cs="Times New Roman"/>
-        </w:rPr>
-        <w:t xml:space="preserve"> This includes further details on the pharmacokinetic model, the Bayesian fitting process and the linear regression relating results from the fitting to study metadata. </w:t>
-      </w:r>
-      <w:r>
-        <w:rPr>
-          <w:rFonts w:ascii="Times New Roman" w:hAnsi="Times New Roman" w:cs="Times New Roman"/>
-        </w:rPr>
-        <w:t>Finally, in Supplementary Information 3, we present an array of figures to support the work detailed in the main text.</w:t>
+          <w:b/>
+        </w:rPr>
+      </w:pPr>
+      <w:r>
+        <w:rPr>
+          <w:rFonts w:ascii="Times New Roman" w:hAnsi="Times New Roman" w:cs="Times New Roman"/>
+          <w:b/>
+        </w:rPr>
+        <w:t xml:space="preserve">Mathematical Model of Albendazole and Albendazole Sulfoxide Pharmacokinetic Dynamics </w:t>
       </w:r>
     </w:p>
     <w:p>
@@ -8884,210 +8980,186 @@
         <w:jc w:val="both"/>
         <w:rPr>
           <w:rFonts w:ascii="Times New Roman" w:hAnsi="Times New Roman" w:cs="Times New Roman"/>
-          <w:b/>
-        </w:rPr>
-      </w:pPr>
-      <w:r>
-        <w:rPr>
-          <w:rFonts w:ascii="Times New Roman" w:hAnsi="Times New Roman" w:cs="Times New Roman"/>
-          <w:b/>
-        </w:rPr>
-        <w:t xml:space="preserve">Mathematical Model of Albendazole and Albendazole Sulfoxide Pharmacokinetic Dynamics </w:t>
-      </w:r>
-    </w:p>
-    <w:p>
-      <w:pPr>
-        <w:jc w:val="both"/>
-        <w:rPr>
-          <w:rFonts w:ascii="Times New Roman" w:hAnsi="Times New Roman" w:cs="Times New Roman"/>
-          <w:b/>
-          <w:highlight w:val="yellow"/>
-        </w:rPr>
-      </w:pPr>
-      <w:r>
-        <w:rPr>
-          <w:rFonts w:ascii="Times New Roman" w:hAnsi="Times New Roman" w:cs="Times New Roman"/>
-          <w:b/>
-          <w:highlight w:val="yellow"/>
-        </w:rPr>
-        <w:t>Brief model overview.</w:t>
-      </w:r>
-    </w:p>
-    <w:p>
-      <w:pPr>
-        <w:jc w:val="both"/>
-        <w:rPr>
-          <w:rFonts w:ascii="Times New Roman" w:hAnsi="Times New Roman" w:cs="Times New Roman"/>
-          <w:b/>
-          <w:highlight w:val="yellow"/>
-        </w:rPr>
-      </w:pPr>
-      <w:r>
-        <w:rPr>
-          <w:rFonts w:ascii="Times New Roman" w:hAnsi="Times New Roman" w:cs="Times New Roman"/>
-          <w:b/>
-          <w:highlight w:val="yellow"/>
-        </w:rPr>
-        <w:t>Description of the model in words.</w:t>
-      </w:r>
-      <w:r>
-        <w:rPr>
-          <w:rFonts w:ascii="Times New Roman" w:hAnsi="Times New Roman" w:cs="Times New Roman"/>
-          <w:b/>
-          <w:highlight w:val="yellow"/>
-        </w:rPr>
-        <w:t xml:space="preserve"> Assumptions etc </w:t>
-      </w:r>
-      <w:proofErr w:type="spellStart"/>
-      <w:r>
-        <w:rPr>
-          <w:rFonts w:ascii="Times New Roman" w:hAnsi="Times New Roman" w:cs="Times New Roman"/>
-          <w:b/>
-          <w:highlight w:val="yellow"/>
-        </w:rPr>
-        <w:t>etc</w:t>
-      </w:r>
-      <w:proofErr w:type="spellEnd"/>
-      <w:r>
-        <w:rPr>
-          <w:rFonts w:ascii="Times New Roman" w:hAnsi="Times New Roman" w:cs="Times New Roman"/>
-          <w:b/>
-          <w:highlight w:val="yellow"/>
+        </w:rPr>
+      </w:pPr>
+      <w:r>
+        <w:rPr>
+          <w:rFonts w:ascii="Times New Roman" w:hAnsi="Times New Roman" w:cs="Times New Roman"/>
+        </w:rPr>
+        <w:t>A mathematical model</w:t>
+      </w:r>
+      <w:r>
+        <w:rPr>
+          <w:rFonts w:ascii="Times New Roman" w:hAnsi="Times New Roman" w:cs="Times New Roman"/>
+        </w:rPr>
+        <w:t xml:space="preserve"> describing the evolution of albendazole and albendazole sulfoxide concentrations in the blood following receipt of a single dose, based on series of linked ordinary differential equations (ODEs). </w:t>
+      </w:r>
+      <w:r>
+        <w:rPr>
+          <w:rFonts w:ascii="Times New Roman" w:hAnsi="Times New Roman" w:cs="Times New Roman"/>
+        </w:rPr>
+        <w:t xml:space="preserve">This model includes a </w:t>
+      </w:r>
+      <w:r>
+        <w:rPr>
+          <w:rFonts w:ascii="Times New Roman" w:hAnsi="Times New Roman" w:cs="Times New Roman"/>
+        </w:rPr>
+        <w:t xml:space="preserve">number of pharmacokinetic </w:t>
+      </w:r>
+      <w:r>
+        <w:rPr>
+          <w:rFonts w:ascii="Times New Roman" w:hAnsi="Times New Roman" w:cs="Times New Roman"/>
+        </w:rPr>
+        <w:t>dynamics known to be relevant to albendazole, including its limited</w:t>
+      </w:r>
+      <w:r>
+        <w:rPr>
+          <w:rFonts w:ascii="Times New Roman" w:hAnsi="Times New Roman" w:cs="Times New Roman"/>
+        </w:rPr>
+        <w:t xml:space="preserve"> bioavailability (</w:t>
+      </w:r>
+      <w:r>
+        <w:rPr>
+          <w:rFonts w:ascii="Times New Roman" w:hAnsi="Times New Roman" w:cs="Times New Roman"/>
+        </w:rPr>
+        <w:t xml:space="preserve">which is thought to be due to </w:t>
+      </w:r>
+      <w:r>
+        <w:rPr>
+          <w:rFonts w:ascii="Times New Roman" w:hAnsi="Times New Roman" w:cs="Times New Roman"/>
+        </w:rPr>
+        <w:t>its poor solubility along the gastrointestinal tract</w:t>
+      </w:r>
+      <w:r>
+        <w:rPr>
+          <w:rFonts w:ascii="Times New Roman" w:hAnsi="Times New Roman" w:cs="Times New Roman"/>
+        </w:rPr>
+        <w:fldChar w:fldCharType="begin" w:fldLock="1"/>
+      </w:r>
+      <w:r>
+        <w:rPr>
+          <w:rFonts w:ascii="Times New Roman" w:hAnsi="Times New Roman" w:cs="Times New Roman"/>
+        </w:rPr>
+        <w:instrText>ADDIN CSL_CITATION {"citationItems":[{"id":"ITEM-1","itemData":{"DOI":"10.1111/j.2042-7158.1998.tb03303.x","ISSN":"0022-3573","abstract":"In several studies of patients with neurocysticercosis under treatment\nwith albendazole the pharmacokinetic data were difficult to interpret,\nprobably because of slow and erratic drug dissolution response and\nabsorption problems in-vivo. Because there is no information available\nabout the physicochemical properties of the drug, the aim of this work\nwas to explain this erratic behaviour by fully characterizing the\nsolution behaviour of the drug and its metabolite. To accomplish this,\nthe physicochemical properties, pK(a) and solubility, and in-vitro\nplasma binding of albendazole and its main metabolite, albendazole\nsulphoxide, were studied by conventional methods. The intestinal and\ngastric absorption and dissolution behaviour of albendazole were also\nstudied.\nThe solubility of both compounds is very low. Both are amphoteric\nmolecules with two ionization steps, with pK(a) values of 10.26 and 2.80\nfor albendazole and 9.79 and 0.20 for albendazole sulphoxide; low pK(a)\nvalues were obtained by performing linear free energy relationship\ncalculations. On the other hand, protein binding studies showed that\nalbendazole is 89-92% bound to plasma proteins whereas for albendazole\nsulphoxide the figure is 62-67%. This metabolite is bound by albumin\nand to alpha(1)-glycoprotein. Absorption of albendazole occurs along the\ngastrointestinal tract and is limited by its solubility. Good\ndissolution profiles were observed when 0.1 M HCl was used as\ndissolution medium.\nThe results show that 0.1 M HCl enables discrimination between the\ndrug-release characteristics of different products.","author":[{"dropping-particle":"","family":"Jung","given":"H","non-dropping-particle":"","parse-names":false,"suffix":""},{"dropping-particle":"","family":"Medina","given":"L","non-dropping-particle":"","parse-names":false,"suffix":""},{"dropping-particle":"","family":"Garcia","given":"L","non-dropping-particle":"","parse-names":false,"suffix":""},{"dropping-particle":"","family":"Fuentes","given":"I","non-dropping-particle":"","parse-names":false,"suffix":""},{"dropping-particle":"","family":"Moreno-Esparza","given":"R","non-dropping-particle":"","parse-names":false,"suffix":""}],"container-title":"JOURNAL OF PHARMACY AND PHARMACOLOGY","id":"ITEM-1","issue":"1","issued":{"date-parts":[["1998","1"]]},"page":"43-48","publisher":"ROYAL PHARMACEUTICAL SOC GREAT BRITAIN","publisher-place":"1 LAMBETH HIGH ST, LONDON SE1 7JN, ENGLAND","title":"Absorption studies of albendazole and some physicochemical properties of the drug and its metabolite albendazole sulphoxide","type":"article-journal","volume":"50"},"uris":["http://www.mendeley.com/documents/?uuid=87c9828e-da36-43c1-908e-1f8235b35239"]}],"mendeley":{"formattedCitation":"&lt;sup&gt;21&lt;/sup&gt;","plainTextFormattedCitation":"21","previouslyFormattedCitation":"&lt;sup&gt;21&lt;/sup&gt;"},"properties":{"noteIndex":0},"schema":"https://github.com/citation-style-language/schema/raw/master/csl-citation.json"}</w:instrText>
+      </w:r>
+      <w:r>
+        <w:rPr>
+          <w:rFonts w:ascii="Times New Roman" w:hAnsi="Times New Roman" w:cs="Times New Roman"/>
+        </w:rPr>
+        <w:fldChar w:fldCharType="separate"/>
+      </w:r>
+      <w:r>
+        <w:rPr>
+          <w:rFonts w:ascii="Times New Roman" w:hAnsi="Times New Roman" w:cs="Times New Roman"/>
+          <w:noProof/>
+          <w:vertAlign w:val="superscript"/>
+        </w:rPr>
+        <w:t>21</w:t>
+      </w:r>
+      <w:r>
+        <w:rPr>
+          <w:rFonts w:ascii="Times New Roman" w:hAnsi="Times New Roman" w:cs="Times New Roman"/>
+        </w:rPr>
+        <w:fldChar w:fldCharType="end"/>
+      </w:r>
+      <w:r>
+        <w:rPr>
+          <w:rFonts w:ascii="Times New Roman" w:hAnsi="Times New Roman" w:cs="Times New Roman"/>
+        </w:rPr>
+        <w:t xml:space="preserve">) </w:t>
+      </w:r>
+      <w:r>
+        <w:rPr>
+          <w:rFonts w:ascii="Times New Roman" w:hAnsi="Times New Roman" w:cs="Times New Roman"/>
+        </w:rPr>
+        <w:t xml:space="preserve">as well as </w:t>
+      </w:r>
+      <w:r>
+        <w:rPr>
+          <w:rFonts w:ascii="Times New Roman" w:hAnsi="Times New Roman" w:cs="Times New Roman"/>
+        </w:rPr>
+        <w:t xml:space="preserve">first-pass metabolism </w:t>
+      </w:r>
+      <w:r>
+        <w:rPr>
+          <w:rFonts w:ascii="Times New Roman" w:hAnsi="Times New Roman" w:cs="Times New Roman"/>
+        </w:rPr>
+        <w:t xml:space="preserve">of albendazole </w:t>
+      </w:r>
+      <w:r>
+        <w:rPr>
+          <w:rFonts w:ascii="Times New Roman" w:hAnsi="Times New Roman" w:cs="Times New Roman"/>
+        </w:rPr>
+        <w:t xml:space="preserve">to albendazole sulfoxide </w:t>
+      </w:r>
+      <w:r>
+        <w:rPr>
+          <w:rFonts w:ascii="Times New Roman" w:hAnsi="Times New Roman" w:cs="Times New Roman"/>
+        </w:rPr>
+        <w:t>known to occur via the liver</w:t>
+      </w:r>
+      <w:r>
+        <w:rPr>
+          <w:rFonts w:ascii="Times New Roman" w:hAnsi="Times New Roman" w:cs="Times New Roman"/>
+        </w:rPr>
+        <w:fldChar w:fldCharType="begin" w:fldLock="1"/>
+      </w:r>
+      <w:r>
+        <w:rPr>
+          <w:rFonts w:ascii="Times New Roman" w:hAnsi="Times New Roman" w:cs="Times New Roman"/>
+        </w:rPr>
+        <w:instrText>ADDIN CSL_CITATION {"citationItems":[{"id":"ITEM-1","itemData":{"ISSN":"0341-6593","PMID":"1425320","abstract":"Pharmacokinetic studies on Albendazole after peroral administration demonstrate a rapid and complete biotransformation. The major metabolites Albendazole sulphoxide and -sulphone were detected in the plasma; the parent compound was only found sporadically at very low levels. These results indicate removal by the liver and/or the gut at first pass. After evidence is found that the liver has the capacity to sulphoxidize and to sulphonize Albendazole, biotransformation of the gut was examined using an isolated perfused rat gut model. A high-performance liquid chromatography method was used to simultaneously determinate Albendazole, -sulphoxide and -sulphone. Albendazole was biotransformed partly to Albendazole sulphoxide by the gut, whereby the metabolite but not the parent compound was absorbed. It is concluded, that the gut has the capacity to biotransform Albendazole. However, biotransformation is limited to the first step, the sulphoxidation.","author":[{"dropping-particle":"","family":"Lawrenz","given":"A","non-dropping-particle":"","parse-names":false,"suffix":""},{"dropping-particle":"","family":"Eglit","given":"S","non-dropping-particle":"","parse-names":false,"suffix":""},{"dropping-particle":"","family":"Kroker","given":"R","non-dropping-particle":"","parse-names":false,"suffix":""}],"container-title":"DTW. Deutsche tierarztliche Wochenschrift","id":"ITEM-1","issue":"10","issued":{"date-parts":[["1992","10"]]},"page":"416-8","title":"[The metabolism of albendazole in the isolated perfused intestine of rats].","type":"article-journal","volume":"99"},"uris":["http://www.mendeley.com/documents/?uuid=a1439580-c84e-3a19-b957-fd47774325a9"]}],"mendeley":{"formattedCitation":"&lt;sup&gt;22&lt;/sup&gt;","plainTextFormattedCitation":"22","previouslyFormattedCitation":"&lt;sup&gt;22&lt;/sup&gt;"},"properties":{"noteIndex":0},"schema":"https://github.com/citation-style-language/schema/raw/master/csl-citation.json"}</w:instrText>
+      </w:r>
+      <w:r>
+        <w:rPr>
+          <w:rFonts w:ascii="Times New Roman" w:hAnsi="Times New Roman" w:cs="Times New Roman"/>
+        </w:rPr>
+        <w:fldChar w:fldCharType="separate"/>
+      </w:r>
+      <w:r>
+        <w:rPr>
+          <w:rFonts w:ascii="Times New Roman" w:hAnsi="Times New Roman" w:cs="Times New Roman"/>
+          <w:noProof/>
+          <w:vertAlign w:val="superscript"/>
+        </w:rPr>
+        <w:t>22</w:t>
+      </w:r>
+      <w:r>
+        <w:rPr>
+          <w:rFonts w:ascii="Times New Roman" w:hAnsi="Times New Roman" w:cs="Times New Roman"/>
+        </w:rPr>
+        <w:fldChar w:fldCharType="end"/>
+      </w:r>
+      <w:r>
+        <w:rPr>
+          <w:rFonts w:ascii="Times New Roman" w:hAnsi="Times New Roman" w:cs="Times New Roman"/>
         </w:rPr>
         <w:t xml:space="preserve">. </w:t>
       </w:r>
-    </w:p>
-    <w:p>
-      <w:pPr>
-        <w:jc w:val="both"/>
-        <w:rPr>
-          <w:rFonts w:ascii="Times New Roman" w:hAnsi="Times New Roman" w:cs="Times New Roman"/>
-          <w:b/>
-          <w:highlight w:val="yellow"/>
-        </w:rPr>
-      </w:pPr>
-      <w:r>
-        <w:rPr>
-          <w:rFonts w:ascii="Times New Roman" w:hAnsi="Times New Roman" w:cs="Times New Roman"/>
-          <w:b/>
-          <w:highlight w:val="yellow"/>
-        </w:rPr>
-        <w:t>Together this can be described using the following series of linked Ordinary Differential equations.</w:t>
-      </w:r>
-    </w:p>
-    <w:p>
-      <w:pPr>
-        <w:jc w:val="both"/>
-        <w:rPr>
-          <w:rFonts w:ascii="Times New Roman" w:hAnsi="Times New Roman" w:cs="Times New Roman"/>
-          <w:highlight w:val="yellow"/>
-        </w:rPr>
-      </w:pPr>
-      <w:r>
-        <w:rPr>
-          <w:rFonts w:ascii="Times New Roman" w:hAnsi="Times New Roman" w:cs="Times New Roman"/>
-          <w:highlight w:val="yellow"/>
-        </w:rPr>
-        <w:t>A physiologically inspired pharmacokinetic model was developed in order to explore and assess the pharmacokinetic profile of Albendazole and its metabolites. Briefly, this model consists of a series of linked Ordinary Differential Equations (ODEs) describing the concentration of Albendazole and Albendazole Sulfoxide in the blood following an orally taken dose of Albendazole. It incorporates a number of pharmacokinetic phenomena relevant to Albendazole, including its well-established, limited bioavailability (thought to be a product of its poor solubility along the gastrointestinal tract</w:t>
-      </w:r>
-      <w:r>
-        <w:rPr>
-          <w:rFonts w:ascii="Times New Roman" w:hAnsi="Times New Roman" w:cs="Times New Roman"/>
-          <w:highlight w:val="yellow"/>
-        </w:rPr>
-        <w:fldChar w:fldCharType="begin" w:fldLock="1"/>
-      </w:r>
-      <w:r>
-        <w:rPr>
-          <w:rFonts w:ascii="Times New Roman" w:hAnsi="Times New Roman" w:cs="Times New Roman"/>
-          <w:highlight w:val="yellow"/>
-        </w:rPr>
-        <w:instrText>ADDIN CSL_CITATION {"citationItems":[{"id":"ITEM-1","itemData":{"DOI":"10.1111/j.2042-7158.1998.tb03303.x","ISSN":"0022-3573","abstract":"In several studies of patients with neurocysticercosis under treatment\nwith albendazole the pharmacokinetic data were difficult to interpret,\nprobably because of slow and erratic drug dissolution response and\nabsorption problems in-vivo. Because there is no information available\nabout the physicochemical properties of the drug, the aim of this work\nwas to explain this erratic behaviour by fully characterizing the\nsolution behaviour of the drug and its metabolite. To accomplish this,\nthe physicochemical properties, pK(a) and solubility, and in-vitro\nplasma binding of albendazole and its main metabolite, albendazole\nsulphoxide, were studied by conventional methods. The intestinal and\ngastric absorption and dissolution behaviour of albendazole were also\nstudied.\nThe solubility of both compounds is very low. Both are amphoteric\nmolecules with two ionization steps, with pK(a) values of 10.26 and 2.80\nfor albendazole and 9.79 and 0.20 for albendazole sulphoxide; low pK(a)\nvalues were obtained by performing linear free energy relationship\ncalculations. On the other hand, protein binding studies showed that\nalbendazole is 89-92% bound to plasma proteins whereas for albendazole\nsulphoxide the figure is 62-67%. This metabolite is bound by albumin\nand to alpha(1)-glycoprotein. Absorption of albendazole occurs along the\ngastrointestinal tract and is limited by its solubility. Good\ndissolution profiles were observed when 0.1 M HCl was used as\ndissolution medium.\nThe results show that 0.1 M HCl enables discrimination between the\ndrug-release characteristics of different products.","author":[{"dropping-particle":"","family":"Jung","given":"H","non-dropping-particle":"","parse-names":false,"suffix":""},{"dropping-particle":"","family":"Medina","given":"L","non-dropping-particle":"","parse-names":false,"suffix":""},{"dropping-particle":"","family":"Garcia","given":"L","non-dropping-particle":"","parse-names":false,"suffix":""},{"dropping-particle":"","family":"Fuentes","given":"I","non-dropping-particle":"","parse-names":false,"suffix":""},{"dropping-particle":"","family":"Moreno-Esparza","given":"R","non-dropping-particle":"","parse-names":false,"suffix":""}],"container-title":"JOURNAL OF PHARMACY AND PHARMACOLOGY","id":"ITEM-1","issue":"1","issued":{"date-parts":[["1998","1"]]},"page":"43-48","publisher":"ROYAL PHARMACEUTICAL SOC GREAT BRITAIN","publisher-place":"1 LAMBETH HIGH ST, LONDON SE1 7JN, ENGLAND","title":"Absorption studies of albendazole and some physicochemical properties of the drug and its metabolite albendazole sulphoxide","type":"article-journal","volume":"50"},"uris":["http://www.mendeley.com/documents/?uuid=87c9828e-da36-43c1-908e-1f8235b35239"]}],"mendeley":{"formattedCitation":"&lt;sup&gt;20&lt;/sup&gt;","plainTextFormattedCitation":"20","previouslyFormattedCitation":"&lt;sup&gt;20&lt;/sup&gt;"},"properties":{"noteIndex":0},"schema":"https://github.com/citation-style-language/schema/raw/master/csl-citation.json"}</w:instrText>
-      </w:r>
-      <w:r>
-        <w:rPr>
-          <w:rFonts w:ascii="Times New Roman" w:hAnsi="Times New Roman" w:cs="Times New Roman"/>
-          <w:highlight w:val="yellow"/>
-        </w:rPr>
-        <w:fldChar w:fldCharType="separate"/>
-      </w:r>
-      <w:r>
-        <w:rPr>
-          <w:rFonts w:ascii="Times New Roman" w:hAnsi="Times New Roman" w:cs="Times New Roman"/>
-          <w:noProof/>
-          <w:highlight w:val="yellow"/>
-          <w:vertAlign w:val="superscript"/>
-        </w:rPr>
-        <w:t>20</w:t>
-      </w:r>
-      <w:r>
-        <w:rPr>
-          <w:rFonts w:ascii="Times New Roman" w:hAnsi="Times New Roman" w:cs="Times New Roman"/>
-          <w:highlight w:val="yellow"/>
-        </w:rPr>
-        <w:fldChar w:fldCharType="end"/>
-      </w:r>
-      <w:r>
-        <w:rPr>
-          <w:rFonts w:ascii="Times New Roman" w:hAnsi="Times New Roman" w:cs="Times New Roman"/>
-          <w:highlight w:val="yellow"/>
-        </w:rPr>
-        <w:t>) and the extensive first-pass metabolism of Albendazole to Albendazole Sulfoxide known to occur in the liver</w:t>
-      </w:r>
-      <w:r>
-        <w:rPr>
-          <w:rFonts w:ascii="Times New Roman" w:hAnsi="Times New Roman" w:cs="Times New Roman"/>
-          <w:highlight w:val="yellow"/>
-        </w:rPr>
-        <w:fldChar w:fldCharType="begin" w:fldLock="1"/>
-      </w:r>
-      <w:r>
-        <w:rPr>
-          <w:rFonts w:ascii="Times New Roman" w:hAnsi="Times New Roman" w:cs="Times New Roman"/>
-          <w:highlight w:val="yellow"/>
-        </w:rPr>
-        <w:instrText>ADDIN CSL_CITATION {"citationItems":[{"id":"ITEM-1","itemData":{"ISSN":"0341-6593","PMID":"1425320","abstract":"Pharmacokinetic studies on Albendazole after peroral administration demonstrate a rapid and complete biotransformation. The major metabolites Albendazole sulphoxide and -sulphone were detected in the plasma; the parent compound was only found sporadically at very low levels. These results indicate removal by the liver and/or the gut at first pass. After evidence is found that the liver has the capacity to sulphoxidize and to sulphonize Albendazole, biotransformation of the gut was examined using an isolated perfused rat gut model. A high-performance liquid chromatography method was used to simultaneously determinate Albendazole, -sulphoxide and -sulphone. Albendazole was biotransformed partly to Albendazole sulphoxide by the gut, whereby the metabolite but not the parent compound was absorbed. It is concluded, that the gut has the capacity to biotransform Albendazole. However, biotransformation is limited to the first step, the sulphoxidation.","author":[{"dropping-particle":"","family":"Lawrenz","given":"A","non-dropping-particle":"","parse-names":false,"suffix":""},{"dropping-particle":"","family":"Eglit","given":"S","non-dropping-particle":"","parse-names":false,"suffix":""},{"dropping-particle":"","family":"Kroker","given":"R","non-dropping-particle":"","parse-names":false,"suffix":""}],"container-title":"DTW. Deutsche tierarztliche Wochenschrift","id":"ITEM-1","issue":"10","issued":{"date-parts":[["1992","10"]]},"page":"416-8","title":"[The metabolism of albendazole in the isolated perfused intestine of rats].","type":"article-journal","volume":"99"},"uris":["http://www.mendeley.com/documents/?uuid=a1439580-c84e-3a19-b957-fd47774325a9"]}],"mendeley":{"formattedCitation":"&lt;sup&gt;21&lt;/sup&gt;","plainTextFormattedCitation":"21","previouslyFormattedCitation":"&lt;sup&gt;21&lt;/sup&gt;"},"properties":{"noteIndex":0},"schema":"https://github.com/citation-style-language/schema/raw/master/csl-citation.json"}</w:instrText>
-      </w:r>
-      <w:r>
-        <w:rPr>
-          <w:rFonts w:ascii="Times New Roman" w:hAnsi="Times New Roman" w:cs="Times New Roman"/>
-          <w:highlight w:val="yellow"/>
-        </w:rPr>
-        <w:fldChar w:fldCharType="separate"/>
-      </w:r>
-      <w:r>
-        <w:rPr>
-          <w:rFonts w:ascii="Times New Roman" w:hAnsi="Times New Roman" w:cs="Times New Roman"/>
-          <w:noProof/>
-          <w:highlight w:val="yellow"/>
-          <w:vertAlign w:val="superscript"/>
-        </w:rPr>
-        <w:t>21</w:t>
-      </w:r>
-      <w:r>
-        <w:rPr>
-          <w:rFonts w:ascii="Times New Roman" w:hAnsi="Times New Roman" w:cs="Times New Roman"/>
-          <w:highlight w:val="yellow"/>
-        </w:rPr>
-        <w:fldChar w:fldCharType="end"/>
-      </w:r>
-      <w:r>
-        <w:rPr>
-          <w:rFonts w:ascii="Times New Roman" w:hAnsi="Times New Roman" w:cs="Times New Roman"/>
-          <w:highlight w:val="yellow"/>
-        </w:rPr>
-        <w:t>. This model was fitted individually to each of the 55 collated datasets using an adaptive Metropolis-Hastings based Markov Chain Monte Carlo sampling scheme. In a small number of studies, both Albendazole and Albendazole Sulfoxide blood concentrations over time were reported – where this was the case, the model was fitted to both time series simultaneously. Uninformative priors were used for each of the parameters being inferred. For each dataset, a total of 80,000 iterations were run, with the first 60,000 discarded as burn in, and leaving 20,000 iterations available for parameter inference. Further information on the exact formulation of the model and the fitting process is available in Supplementary Information: Model Construction, Fitting and Inference</w:t>
-      </w:r>
-    </w:p>
-    <w:p>
-      <w:pPr>
-        <w:jc w:val="both"/>
-        <w:rPr>
-          <w:rFonts w:ascii="Times New Roman" w:hAnsi="Times New Roman" w:cs="Times New Roman"/>
-          <w:b/>
-          <w:highlight w:val="yellow"/>
-        </w:rPr>
-      </w:pPr>
+      <w:r>
+        <w:rPr>
+          <w:rFonts w:ascii="Times New Roman" w:hAnsi="Times New Roman" w:cs="Times New Roman"/>
+        </w:rPr>
+        <w:t xml:space="preserve">In brief, following administration of an oral dose of albendazole, we model the amount of drug in the gut, and its subsequent absorption into the body – we model the newly absorbed albendazole as passing directly through a liver compartment that converts some proportion of passaged albendazole into the metabolite albendazole sulfoxide via first-pass metabolism. Subsequent circulation and exchange of peripheral and hepatic blood leads to further conversion of albendazole into albendazole sulfoxide. Additionally, we model both albendazole and albendazole sulfoxide as being metabolised by enzymatic processes and leading to gradual removal over time. </w:t>
+      </w:r>
+      <w:r>
+        <w:rPr>
+          <w:rFonts w:ascii="Times New Roman" w:hAnsi="Times New Roman" w:cs="Times New Roman"/>
+        </w:rPr>
+        <w:t xml:space="preserve">The model is specified </w:t>
+      </w:r>
+      <w:r>
+        <w:rPr>
+          <w:rFonts w:ascii="Times New Roman" w:hAnsi="Times New Roman" w:cs="Times New Roman"/>
+        </w:rPr>
+        <w:t xml:space="preserve">mathematically </w:t>
+      </w:r>
+      <w:r>
+        <w:rPr>
+          <w:rFonts w:ascii="Times New Roman" w:hAnsi="Times New Roman" w:cs="Times New Roman"/>
+        </w:rPr>
+        <w:t>as follows:</w:t>
+      </w:r>
     </w:p>
     <w:p>
       <w:pPr>
@@ -9118,7 +9190,7 @@
                   <w:rFonts w:ascii="Cambria Math" w:hAnsi="Cambria Math" w:cs="Times New Roman"/>
                   <w:highlight w:val="yellow"/>
                 </w:rPr>
-                <m:t>d[Gut]</m:t>
+                <m:t>dGut</m:t>
               </m:r>
             </m:num>
             <m:den>
@@ -9136,7 +9208,14 @@
               <w:rFonts w:ascii="Cambria Math" w:hAnsi="Cambria Math" w:cs="Times New Roman"/>
               <w:highlight w:val="yellow"/>
             </w:rPr>
-            <m:t>= ________</m:t>
+            <m:t xml:space="preserve">= </m:t>
+          </m:r>
+          <m:r>
+            <w:rPr>
+              <w:rFonts w:ascii="Cambria Math" w:hAnsi="Cambria Math" w:cs="Times New Roman"/>
+              <w:highlight w:val="yellow"/>
+            </w:rPr>
+            <m:t>need to fill in but word keeps crashing</m:t>
           </m:r>
         </m:oMath>
       </m:oMathPara>
@@ -9188,7 +9267,14 @@
               <w:rFonts w:ascii="Cambria Math" w:hAnsi="Cambria Math" w:cs="Times New Roman"/>
               <w:highlight w:val="yellow"/>
             </w:rPr>
-            <m:t>= ________</m:t>
+            <m:t xml:space="preserve">= </m:t>
+          </m:r>
+          <m:r>
+            <w:rPr>
+              <w:rFonts w:ascii="Cambria Math" w:hAnsi="Cambria Math" w:cs="Times New Roman"/>
+              <w:highlight w:val="yellow"/>
+            </w:rPr>
+            <m:t>need to fill in but word keeps crashing</m:t>
           </m:r>
         </m:oMath>
       </m:oMathPara>
@@ -9240,7 +9326,14 @@
               <w:rFonts w:ascii="Cambria Math" w:hAnsi="Cambria Math" w:cs="Times New Roman"/>
               <w:highlight w:val="yellow"/>
             </w:rPr>
-            <m:t>= ________</m:t>
+            <m:t xml:space="preserve">= </m:t>
+          </m:r>
+          <m:r>
+            <w:rPr>
+              <w:rFonts w:ascii="Cambria Math" w:hAnsi="Cambria Math" w:cs="Times New Roman"/>
+              <w:highlight w:val="yellow"/>
+            </w:rPr>
+            <m:t>need to fill in but word keeps crashing</m:t>
           </m:r>
         </m:oMath>
       </m:oMathPara>
@@ -9292,7 +9385,14 @@
               <w:rFonts w:ascii="Cambria Math" w:hAnsi="Cambria Math" w:cs="Times New Roman"/>
               <w:highlight w:val="yellow"/>
             </w:rPr>
-            <m:t>= ________</m:t>
+            <m:t xml:space="preserve">= </m:t>
+          </m:r>
+          <m:r>
+            <w:rPr>
+              <w:rFonts w:ascii="Cambria Math" w:hAnsi="Cambria Math" w:cs="Times New Roman"/>
+              <w:highlight w:val="yellow"/>
+            </w:rPr>
+            <m:t>need to fill in but word keeps crashing</m:t>
           </m:r>
         </m:oMath>
       </m:oMathPara>
@@ -9302,52 +9402,263 @@
         <w:jc w:val="both"/>
         <w:rPr>
           <w:rFonts w:ascii="Times New Roman" w:hAnsi="Times New Roman" w:cs="Times New Roman"/>
-          <w:b/>
-        </w:rPr>
-      </w:pPr>
-      <w:r>
-        <w:rPr>
-          <w:rFonts w:ascii="Times New Roman" w:hAnsi="Times New Roman" w:cs="Times New Roman"/>
-          <w:highlight w:val="yellow"/>
-        </w:rPr>
-        <w:t>where</w:t>
-      </w:r>
-      <w:r>
-        <w:rPr>
-          <w:rFonts w:ascii="Times New Roman" w:hAnsi="Times New Roman" w:cs="Times New Roman"/>
-          <w:highlight w:val="yellow"/>
-        </w:rPr>
-        <w:t xml:space="preserve"> each describes the change in concentration of a metabolite in a compartment over time and where </w:t>
-      </w:r>
-      <w:r>
-        <w:rPr>
-          <w:rFonts w:ascii="Times New Roman" w:hAnsi="Times New Roman" w:cs="Times New Roman"/>
-          <w:highlight w:val="yellow"/>
+        </w:rPr>
+      </w:pPr>
+      <w:r>
+        <w:rPr>
+          <w:rFonts w:ascii="Times New Roman" w:hAnsi="Times New Roman" w:cs="Times New Roman"/>
+        </w:rPr>
+        <w:t xml:space="preserve">where </w:t>
+      </w:r>
+      <m:oMath>
+        <m:r>
+          <w:rPr>
+            <w:rFonts w:ascii="Cambria Math" w:hAnsi="Cambria Math" w:cs="Times New Roman"/>
+            <w:highlight w:val="yellow"/>
+          </w:rPr>
+          <m:t>Gut</m:t>
+        </m:r>
+      </m:oMath>
+      <w:r>
+        <w:rPr>
+          <w:rFonts w:ascii="Times New Roman" w:eastAsiaTheme="minorEastAsia" w:hAnsi="Times New Roman" w:cs="Times New Roman"/>
+        </w:rPr>
+        <w:t>,</w:t>
+      </w:r>
+      <w:r>
+        <w:rPr>
+          <w:rFonts w:ascii="Times New Roman" w:eastAsiaTheme="minorEastAsia" w:hAnsi="Times New Roman" w:cs="Times New Roman"/>
+        </w:rPr>
+        <w:t xml:space="preserve"> refers to the amount of albendazole in the gut,</w:t>
+      </w:r>
+      <w:r>
+        <w:rPr>
+          <w:rFonts w:ascii="Times New Roman" w:eastAsiaTheme="minorEastAsia" w:hAnsi="Times New Roman" w:cs="Times New Roman"/>
         </w:rPr>
         <w:t xml:space="preserve"> </w:t>
       </w:r>
-      <w:r>
-        <w:rPr>
-          <w:rFonts w:ascii="Times New Roman" w:hAnsi="Times New Roman" w:cs="Times New Roman"/>
-          <w:b/>
-          <w:highlight w:val="yellow"/>
-        </w:rPr>
-        <w:t>DESCRIPTION OF PARAMETERS</w:t>
-      </w:r>
-      <w:r>
-        <w:rPr>
-          <w:rFonts w:ascii="Times New Roman" w:hAnsi="Times New Roman" w:cs="Times New Roman"/>
-          <w:b/>
-          <w:highlight w:val="yellow"/>
-        </w:rPr>
-        <w:t>. Describe the use of ODIN for model running.</w:t>
-      </w:r>
-      <w:r>
-        <w:rPr>
-          <w:rFonts w:ascii="Times New Roman" w:hAnsi="Times New Roman" w:cs="Times New Roman"/>
-          <w:b/>
+      <m:oMath>
+        <m:r>
+          <w:rPr>
+            <w:rFonts w:ascii="Cambria Math" w:hAnsi="Cambria Math" w:cs="Times New Roman"/>
+            <w:highlight w:val="yellow"/>
+          </w:rPr>
+          <m:t>[Liver]</m:t>
+        </m:r>
+      </m:oMath>
+      <w:r>
+        <w:rPr>
+          <w:rFonts w:ascii="Times New Roman" w:eastAsiaTheme="minorEastAsia" w:hAnsi="Times New Roman" w:cs="Times New Roman"/>
+        </w:rPr>
+        <w:t xml:space="preserve"> and </w:t>
+      </w:r>
+      <m:oMath>
+        <m:r>
+          <w:rPr>
+            <w:rFonts w:ascii="Cambria Math" w:hAnsi="Cambria Math" w:cs="Times New Roman"/>
+            <w:highlight w:val="yellow"/>
+          </w:rPr>
+          <m:t>[</m:t>
+        </m:r>
+        <m:r>
+          <w:rPr>
+            <w:rFonts w:ascii="Cambria Math" w:hAnsi="Cambria Math" w:cs="Times New Roman"/>
+            <w:highlight w:val="yellow"/>
+          </w:rPr>
+          <m:t>Alb</m:t>
+        </m:r>
+        <m:r>
+          <w:rPr>
+            <w:rFonts w:ascii="Cambria Math" w:hAnsi="Cambria Math" w:cs="Times New Roman"/>
+            <w:highlight w:val="yellow"/>
+          </w:rPr>
+          <m:t>]</m:t>
+        </m:r>
+      </m:oMath>
+      <w:r>
+        <w:rPr>
+          <w:rFonts w:ascii="Times New Roman" w:eastAsiaTheme="minorEastAsia" w:hAnsi="Times New Roman" w:cs="Times New Roman"/>
+        </w:rPr>
+        <w:t xml:space="preserve"> refer to the concentrations of albendazole in the liver and peripheral blood respectively, and </w:t>
+      </w:r>
+      <m:oMath>
+        <m:r>
+          <w:rPr>
+            <w:rFonts w:ascii="Cambria Math" w:hAnsi="Cambria Math" w:cs="Times New Roman"/>
+            <w:highlight w:val="yellow"/>
+          </w:rPr>
+          <m:t>[</m:t>
+        </m:r>
+        <m:r>
+          <w:rPr>
+            <w:rFonts w:ascii="Cambria Math" w:hAnsi="Cambria Math" w:cs="Times New Roman"/>
+            <w:highlight w:val="yellow"/>
+          </w:rPr>
+          <m:t>AlbSO</m:t>
+        </m:r>
+        <m:r>
+          <w:rPr>
+            <w:rFonts w:ascii="Cambria Math" w:hAnsi="Cambria Math" w:cs="Times New Roman"/>
+            <w:highlight w:val="yellow"/>
+          </w:rPr>
+          <m:t>]</m:t>
+        </m:r>
+      </m:oMath>
+      <w:r>
+        <w:rPr>
+          <w:rFonts w:ascii="Times New Roman" w:eastAsiaTheme="minorEastAsia" w:hAnsi="Times New Roman" w:cs="Times New Roman"/>
+        </w:rPr>
+        <w:t xml:space="preserve"> the concentration of the</w:t>
+      </w:r>
+      <w:r>
+        <w:rPr>
+          <w:rFonts w:ascii="Times New Roman" w:eastAsiaTheme="minorEastAsia" w:hAnsi="Times New Roman" w:cs="Times New Roman"/>
+        </w:rPr>
+        <w:t xml:space="preserve"> metabolite albendazole sulfoxide in the peripheral blood. </w:t>
+      </w:r>
+      <m:oMath>
+        <m:sSub>
+          <m:sSubPr>
+            <m:ctrlPr>
+              <w:rPr>
+                <w:rFonts w:ascii="Cambria Math" w:hAnsi="Cambria Math" w:cs="Times New Roman"/>
+                <w:i/>
+              </w:rPr>
+            </m:ctrlPr>
+          </m:sSubPr>
+          <m:e>
+            <m:r>
+              <w:rPr>
+                <w:rFonts w:ascii="Cambria Math" w:hAnsi="Cambria Math" w:cs="Times New Roman"/>
+              </w:rPr>
+              <m:t>k</m:t>
+            </m:r>
+          </m:e>
+          <m:sub>
+            <m:r>
+              <w:rPr>
+                <w:rFonts w:ascii="Cambria Math" w:hAnsi="Cambria Math" w:cs="Times New Roman"/>
+              </w:rPr>
+              <m:t>Abs</m:t>
+            </m:r>
+          </m:sub>
+        </m:sSub>
+      </m:oMath>
+      <w:r>
+        <w:rPr>
+          <w:rFonts w:ascii="Times New Roman" w:eastAsiaTheme="minorEastAsia" w:hAnsi="Times New Roman" w:cs="Times New Roman"/>
+        </w:rPr>
+        <w:t xml:space="preserve"> is the rate of absorption from the gut into the bloodstream, </w:t>
+      </w:r>
+      <m:oMath>
+        <m:r>
+          <w:rPr>
+            <w:rFonts w:ascii="Cambria Math" w:eastAsiaTheme="minorEastAsia" w:hAnsi="Cambria Math" w:cs="Times New Roman"/>
+          </w:rPr>
+          <m:t>bioavailability</m:t>
+        </m:r>
+      </m:oMath>
+      <w:r>
+        <w:rPr>
+          <w:rFonts w:ascii="Times New Roman" w:eastAsiaTheme="minorEastAsia" w:hAnsi="Times New Roman" w:cs="Times New Roman"/>
+        </w:rPr>
+        <w:t xml:space="preserve"> refers to the proportion of the albendazole dose that is absorbed, </w:t>
+      </w:r>
+      <m:oMath>
+        <m:r>
+          <w:rPr>
+            <w:rFonts w:ascii="Cambria Math" w:eastAsiaTheme="minorEastAsia" w:hAnsi="Cambria Math" w:cs="Times New Roman"/>
+          </w:rPr>
+          <m:t>sigma</m:t>
+        </m:r>
+      </m:oMath>
+      <w:r>
+        <w:rPr>
+          <w:rFonts w:ascii="Times New Roman" w:eastAsiaTheme="minorEastAsia" w:hAnsi="Times New Roman" w:cs="Times New Roman"/>
+        </w:rPr>
+        <w:t xml:space="preserve"> references the rate at which albendazole is converted to albendazole sulfoxide by the </w:t>
+      </w:r>
+      <w:proofErr w:type="gramStart"/>
+      <w:r>
+        <w:rPr>
+          <w:rFonts w:ascii="Times New Roman" w:eastAsiaTheme="minorEastAsia" w:hAnsi="Times New Roman" w:cs="Times New Roman"/>
+        </w:rPr>
+        <w:t>liver.</w:t>
+      </w:r>
+      <w:proofErr w:type="gramEnd"/>
+      <w:r>
+        <w:rPr>
+          <w:rFonts w:ascii="Times New Roman" w:eastAsiaTheme="minorEastAsia" w:hAnsi="Times New Roman" w:cs="Times New Roman"/>
         </w:rPr>
         <w:t xml:space="preserve"> </w:t>
+      </w:r>
+      <m:oMath>
+        <m:sSub>
+          <m:sSubPr>
+            <m:ctrlPr>
+              <w:rPr>
+                <w:rFonts w:ascii="Cambria Math" w:hAnsi="Cambria Math" w:cs="Times New Roman"/>
+                <w:i/>
+              </w:rPr>
+            </m:ctrlPr>
+          </m:sSubPr>
+          <m:e>
+            <m:r>
+              <w:rPr>
+                <w:rFonts w:ascii="Cambria Math" w:hAnsi="Cambria Math" w:cs="Times New Roman"/>
+              </w:rPr>
+              <m:t>k</m:t>
+            </m:r>
+          </m:e>
+          <m:sub>
+            <m:r>
+              <w:rPr>
+                <w:rFonts w:ascii="Cambria Math" w:hAnsi="Cambria Math" w:cs="Times New Roman"/>
+              </w:rPr>
+              <m:t>Alb</m:t>
+            </m:r>
+          </m:sub>
+        </m:sSub>
+      </m:oMath>
+      <w:r>
+        <w:rPr>
+          <w:rFonts w:ascii="Times New Roman" w:eastAsiaTheme="minorEastAsia" w:hAnsi="Times New Roman" w:cs="Times New Roman"/>
+        </w:rPr>
+        <w:t xml:space="preserve"> and </w:t>
+      </w:r>
+      <m:oMath>
+        <m:sSub>
+          <m:sSubPr>
+            <m:ctrlPr>
+              <w:rPr>
+                <w:rFonts w:ascii="Cambria Math" w:hAnsi="Cambria Math" w:cs="Times New Roman"/>
+                <w:i/>
+              </w:rPr>
+            </m:ctrlPr>
+          </m:sSubPr>
+          <m:e>
+            <m:r>
+              <w:rPr>
+                <w:rFonts w:ascii="Cambria Math" w:hAnsi="Cambria Math" w:cs="Times New Roman"/>
+              </w:rPr>
+              <m:t>k</m:t>
+            </m:r>
+          </m:e>
+          <m:sub>
+            <m:r>
+              <w:rPr>
+                <w:rFonts w:ascii="Cambria Math" w:hAnsi="Cambria Math" w:cs="Times New Roman"/>
+              </w:rPr>
+              <m:t>AlbSO</m:t>
+            </m:r>
+          </m:sub>
+        </m:sSub>
+      </m:oMath>
+      <w:r>
+        <w:rPr>
+          <w:rFonts w:ascii="Times New Roman" w:eastAsiaTheme="minorEastAsia" w:hAnsi="Times New Roman" w:cs="Times New Roman"/>
+        </w:rPr>
+        <w:t xml:space="preserve"> are the rates at which albendazole and albendazole sulfoxide respectively are processed and cleared. </w:t>
       </w:r>
     </w:p>
     <w:p>
@@ -9363,7 +9674,6 @@
           <w:rFonts w:ascii="Times New Roman" w:hAnsi="Times New Roman" w:cs="Times New Roman"/>
           <w:b/>
         </w:rPr>
-        <w:lastRenderedPageBreak/>
         <w:t xml:space="preserve">Model Fitting and Inferential Framework </w:t>
       </w:r>
     </w:p>
@@ -9378,7 +9688,31 @@
         <w:rPr>
           <w:rFonts w:ascii="Times New Roman" w:hAnsi="Times New Roman" w:cs="Times New Roman"/>
         </w:rPr>
-        <w:t>The above pharmacokinetic mathematical model was fitted within a Bayesian framework. Specifically, the model was fit to each dataset individually, using a bespoke adaptive Metropolis-Hastings Markov Chain Monte Carlo (MCMC) sampling algorithm.</w:t>
+        <w:t>The above pharmacokinetic mathematical model was fitted within a Bayesian framework. Specifically, the model was fit to each dataset individually, using a</w:t>
+      </w:r>
+      <w:r>
+        <w:rPr>
+          <w:rFonts w:ascii="Times New Roman" w:hAnsi="Times New Roman" w:cs="Times New Roman"/>
+        </w:rPr>
+        <w:t xml:space="preserve">n </w:t>
+      </w:r>
+      <w:r>
+        <w:rPr>
+          <w:rFonts w:ascii="Times New Roman" w:hAnsi="Times New Roman" w:cs="Times New Roman"/>
+        </w:rPr>
+        <w:t>adaptive Metropolis-Hastings Markov Chain Monte Carlo (</w:t>
+      </w:r>
+      <w:r>
+        <w:rPr>
+          <w:rFonts w:ascii="Times New Roman" w:hAnsi="Times New Roman" w:cs="Times New Roman"/>
+        </w:rPr>
+        <w:t>MH-</w:t>
+      </w:r>
+      <w:r>
+        <w:rPr>
+          <w:rFonts w:ascii="Times New Roman" w:hAnsi="Times New Roman" w:cs="Times New Roman"/>
+        </w:rPr>
+        <w:t>MCMC) sampling algorithm.</w:t>
       </w:r>
       <w:r>
         <w:rPr>
@@ -9435,7 +9769,7 @@
             <w:rPr>
               <w:rFonts w:ascii="Cambria Math" w:hAnsi="Cambria Math" w:cs="Times New Roman"/>
             </w:rPr>
-            <m:t xml:space="preserve"> ~ Truncated Normal(Mean= 5, Variance=7, Lower=1)</m:t>
+            <m:t xml:space="preserve"> ~ Normal(Mean= 5, Variance=7)</m:t>
           </m:r>
         </m:oMath>
       </m:oMathPara>
@@ -9462,7 +9796,31 @@
             <w:rPr>
               <w:rFonts w:ascii="Cambria Math" w:hAnsi="Cambria Math" w:cs="Times New Roman"/>
             </w:rPr>
-            <m:t xml:space="preserve"> ~ Truncated Normal(Mean= 0.005,Variance= 0.01,Lower=0)</m:t>
+            <m:t xml:space="preserve"> ~ Normal(Mean= </m:t>
+          </m:r>
+          <m:r>
+            <w:rPr>
+              <w:rFonts w:ascii="Cambria Math" w:hAnsi="Cambria Math" w:cs="Times New Roman"/>
+            </w:rPr>
+            <m:t>0</m:t>
+          </m:r>
+          <m:r>
+            <w:rPr>
+              <w:rFonts w:ascii="Cambria Math" w:hAnsi="Cambria Math" w:cs="Times New Roman"/>
+            </w:rPr>
+            <m:t xml:space="preserve">,Variance= </m:t>
+          </m:r>
+          <m:r>
+            <w:rPr>
+              <w:rFonts w:ascii="Cambria Math" w:hAnsi="Cambria Math" w:cs="Times New Roman"/>
+            </w:rPr>
+            <m:t>1</m:t>
+          </m:r>
+          <m:r>
+            <w:rPr>
+              <w:rFonts w:ascii="Cambria Math" w:hAnsi="Cambria Math" w:cs="Times New Roman"/>
+            </w:rPr>
+            <m:t>)</m:t>
           </m:r>
         </m:oMath>
       </m:oMathPara>
@@ -9491,13 +9849,13 @@
             <w:rPr>
               <w:rFonts w:ascii="Cambria Math" w:eastAsiaTheme="minorEastAsia" w:hAnsi="Cambria Math" w:cs="Times New Roman"/>
             </w:rPr>
-            <m:t xml:space="preserve">~ Truncated Normal(Mean= 15, Variance= </m:t>
+            <m:t xml:space="preserve">~ Normal(Mean= 15, Variance= </m:t>
           </m:r>
           <m:r>
             <w:rPr>
               <w:rFonts w:ascii="Cambria Math" w:hAnsi="Cambria Math" w:cs="Times New Roman"/>
             </w:rPr>
-            <m:t>7, Lower=0.5)</m:t>
+            <m:t>7)</m:t>
           </m:r>
         </m:oMath>
       </m:oMathPara>
@@ -9550,7 +9908,13 @@
             <w:rPr>
               <w:rFonts w:ascii="Cambria Math" w:eastAsiaTheme="minorEastAsia" w:hAnsi="Cambria Math" w:cs="Times New Roman"/>
             </w:rPr>
-            <m:t>~ Truncated Normal(Mean= 0.125, Variance= 0.10, Lower=0</m:t>
+            <m:t xml:space="preserve">~ Normal(Mean= 0, Variance= </m:t>
+          </m:r>
+          <m:r>
+            <w:rPr>
+              <w:rFonts w:ascii="Cambria Math" w:eastAsiaTheme="minorEastAsia" w:hAnsi="Cambria Math" w:cs="Times New Roman"/>
+            </w:rPr>
+            <m:t>1</m:t>
           </m:r>
           <m:r>
             <w:rPr>
@@ -9609,7 +9973,13 @@
             <w:rPr>
               <w:rFonts w:ascii="Cambria Math" w:eastAsiaTheme="minorEastAsia" w:hAnsi="Cambria Math" w:cs="Times New Roman"/>
             </w:rPr>
-            <m:t>~ Truncated Normal(Mean= 0.125, Variance= 0.10, Lower=0</m:t>
+            <m:t xml:space="preserve">~ Normal(Mean= 0, Variance= </m:t>
+          </m:r>
+          <m:r>
+            <w:rPr>
+              <w:rFonts w:ascii="Cambria Math" w:eastAsiaTheme="minorEastAsia" w:hAnsi="Cambria Math" w:cs="Times New Roman"/>
+            </w:rPr>
+            <m:t>1</m:t>
           </m:r>
           <m:r>
             <w:rPr>
@@ -9631,7 +10001,14 @@
         <w:rPr>
           <w:rFonts w:ascii="Times New Roman" w:eastAsiaTheme="minorEastAsia" w:hAnsi="Times New Roman" w:cs="Times New Roman"/>
         </w:rPr>
-        <w:t xml:space="preserve">using Truncated Normal distributions in order to avoid non-sensical and negative parameters. Weakly informative priors were set over </w:t>
+        <w:lastRenderedPageBreak/>
+        <w:t xml:space="preserve">truncated at 0 so that only positive parameter values were accepted. </w:t>
+      </w:r>
+      <w:r>
+        <w:rPr>
+          <w:rFonts w:ascii="Times New Roman" w:eastAsiaTheme="minorEastAsia" w:hAnsi="Times New Roman" w:cs="Times New Roman"/>
+        </w:rPr>
+        <w:t xml:space="preserve">Weakly informative priors were set over </w:t>
       </w:r>
       <m:oMath>
         <m:sSub>
@@ -9679,7 +10056,33 @@
         <w:rPr>
           <w:rFonts w:ascii="Times New Roman" w:eastAsiaTheme="minorEastAsia" w:hAnsi="Times New Roman" w:cs="Times New Roman"/>
         </w:rPr>
-        <w:t xml:space="preserve"> i.e. the two parameters where further inference and regression was not being carried out. For the other parameters, </w:t>
+        <w:t xml:space="preserve"> </w:t>
+      </w:r>
+      <w:proofErr w:type="gramStart"/>
+      <w:r>
+        <w:rPr>
+          <w:rFonts w:ascii="Times New Roman" w:eastAsiaTheme="minorEastAsia" w:hAnsi="Times New Roman" w:cs="Times New Roman"/>
+        </w:rPr>
+        <w:t>i.e.</w:t>
+      </w:r>
+      <w:proofErr w:type="gramEnd"/>
+      <w:r>
+        <w:rPr>
+          <w:rFonts w:ascii="Times New Roman" w:eastAsiaTheme="minorEastAsia" w:hAnsi="Times New Roman" w:cs="Times New Roman"/>
+        </w:rPr>
+        <w:t xml:space="preserve"> the two parameters where further inference and </w:t>
+      </w:r>
+      <w:r>
+        <w:rPr>
+          <w:rFonts w:ascii="Times New Roman" w:eastAsiaTheme="minorEastAsia" w:hAnsi="Times New Roman" w:cs="Times New Roman"/>
+        </w:rPr>
+        <w:t xml:space="preserve">association with collated metadata in the form of multiple linear </w:t>
+      </w:r>
+      <w:r>
+        <w:rPr>
+          <w:rFonts w:ascii="Times New Roman" w:eastAsiaTheme="minorEastAsia" w:hAnsi="Times New Roman" w:cs="Times New Roman"/>
+        </w:rPr>
+        <w:t xml:space="preserve">regression was not being carried out. For the other parameters, </w:t>
       </w:r>
       <m:oMath>
         <m:r>
@@ -9761,21 +10164,55 @@
         <w:rPr>
           <w:rFonts w:ascii="Times New Roman" w:eastAsiaTheme="minorEastAsia" w:hAnsi="Times New Roman" w:cs="Times New Roman"/>
         </w:rPr>
-        <w:t>, uninformative priors were set.</w:t>
-      </w:r>
-    </w:p>
-    <w:p>
-      <w:pPr>
-        <w:jc w:val="both"/>
-        <w:rPr>
-          <w:rFonts w:ascii="Times New Roman" w:hAnsi="Times New Roman" w:cs="Times New Roman"/>
-        </w:rPr>
-      </w:pPr>
-      <w:r>
-        <w:rPr>
-          <w:rFonts w:ascii="Times New Roman" w:hAnsi="Times New Roman" w:cs="Times New Roman"/>
-        </w:rPr>
-        <w:t>For both Albendazole and Albendazole Sulfoxide</w:t>
+        <w:t>, uninformative priors were set</w:t>
+      </w:r>
+      <w:r>
+        <w:rPr>
+          <w:rFonts w:ascii="Times New Roman" w:eastAsiaTheme="minorEastAsia" w:hAnsi="Times New Roman" w:cs="Times New Roman"/>
+        </w:rPr>
+        <w:t xml:space="preserve"> as described above. </w:t>
+      </w:r>
+      <w:r>
+        <w:rPr>
+          <w:rFonts w:ascii="Times New Roman" w:hAnsi="Times New Roman" w:cs="Times New Roman"/>
+        </w:rPr>
+        <w:t xml:space="preserve">For both </w:t>
+      </w:r>
+      <w:r>
+        <w:rPr>
+          <w:rFonts w:ascii="Times New Roman" w:hAnsi="Times New Roman" w:cs="Times New Roman"/>
+        </w:rPr>
+        <w:t>a</w:t>
+      </w:r>
+      <w:r>
+        <w:rPr>
+          <w:rFonts w:ascii="Times New Roman" w:hAnsi="Times New Roman" w:cs="Times New Roman"/>
+        </w:rPr>
+        <w:t xml:space="preserve">lbendazole and </w:t>
+      </w:r>
+      <w:r>
+        <w:rPr>
+          <w:rFonts w:ascii="Times New Roman" w:hAnsi="Times New Roman" w:cs="Times New Roman"/>
+        </w:rPr>
+        <w:t>a</w:t>
+      </w:r>
+      <w:r>
+        <w:rPr>
+          <w:rFonts w:ascii="Times New Roman" w:hAnsi="Times New Roman" w:cs="Times New Roman"/>
+        </w:rPr>
+        <w:t xml:space="preserve">lbendazole </w:t>
+      </w:r>
+      <w:r>
+        <w:rPr>
+          <w:rFonts w:ascii="Times New Roman" w:hAnsi="Times New Roman" w:cs="Times New Roman"/>
+        </w:rPr>
+        <w:t>s</w:t>
+      </w:r>
+      <w:r>
+        <w:rPr>
+          <w:rFonts w:ascii="Times New Roman" w:hAnsi="Times New Roman" w:cs="Times New Roman"/>
+        </w:rPr>
+        <w:t>ulfoxide</w:t>
       </w:r>
       <w:r>
         <w:rPr>
@@ -9787,7 +10224,27 @@
         <w:rPr>
           <w:rFonts w:ascii="Times New Roman" w:hAnsi="Times New Roman" w:cs="Times New Roman"/>
         </w:rPr>
-        <w:t>, a Poisson likelihood (reflecting the assumption that the drugs are well-mixed within each of our modelled compartments) was used, such that the model likelihood could be constructed as follows:</w:t>
+        <w:t xml:space="preserve">, a </w:t>
+      </w:r>
+      <w:proofErr w:type="spellStart"/>
+      <w:r>
+        <w:rPr>
+          <w:rFonts w:ascii="Times New Roman" w:hAnsi="Times New Roman" w:cs="Times New Roman"/>
+        </w:rPr>
+        <w:t>p</w:t>
+      </w:r>
+      <w:r>
+        <w:rPr>
+          <w:rFonts w:ascii="Times New Roman" w:hAnsi="Times New Roman" w:cs="Times New Roman"/>
+        </w:rPr>
+        <w:t>oisson</w:t>
+      </w:r>
+      <w:proofErr w:type="spellEnd"/>
+      <w:r>
+        <w:rPr>
+          <w:rFonts w:ascii="Times New Roman" w:hAnsi="Times New Roman" w:cs="Times New Roman"/>
+        </w:rPr>
+        <w:t xml:space="preserve"> likelihood (reflecting the assumption that the drugs are well-mixed within each of our modelled compartments) was used, such that the model likelihood could be constructed as follows:</w:t>
       </w:r>
     </w:p>
     <w:p>
@@ -10149,7 +10606,43 @@
         <w:rPr>
           <w:rFonts w:ascii="Times New Roman" w:eastAsiaTheme="minorEastAsia" w:hAnsi="Times New Roman" w:cs="Times New Roman"/>
         </w:rPr>
-        <w:t xml:space="preserve"> represent the empirically observed blood concentrations of Albendazole and Albendazole Sulfoxide respectively at timepoint </w:t>
+        <w:t xml:space="preserve"> represent the empirically observed blood concentrations of </w:t>
+      </w:r>
+      <w:r>
+        <w:rPr>
+          <w:rFonts w:ascii="Times New Roman" w:eastAsiaTheme="minorEastAsia" w:hAnsi="Times New Roman" w:cs="Times New Roman"/>
+        </w:rPr>
+        <w:t>a</w:t>
+      </w:r>
+      <w:r>
+        <w:rPr>
+          <w:rFonts w:ascii="Times New Roman" w:eastAsiaTheme="minorEastAsia" w:hAnsi="Times New Roman" w:cs="Times New Roman"/>
+        </w:rPr>
+        <w:t xml:space="preserve">lbendazole and </w:t>
+      </w:r>
+      <w:r>
+        <w:rPr>
+          <w:rFonts w:ascii="Times New Roman" w:eastAsiaTheme="minorEastAsia" w:hAnsi="Times New Roman" w:cs="Times New Roman"/>
+        </w:rPr>
+        <w:t>a</w:t>
+      </w:r>
+      <w:r>
+        <w:rPr>
+          <w:rFonts w:ascii="Times New Roman" w:eastAsiaTheme="minorEastAsia" w:hAnsi="Times New Roman" w:cs="Times New Roman"/>
+        </w:rPr>
+        <w:t xml:space="preserve">lbendazole </w:t>
+      </w:r>
+      <w:r>
+        <w:rPr>
+          <w:rFonts w:ascii="Times New Roman" w:eastAsiaTheme="minorEastAsia" w:hAnsi="Times New Roman" w:cs="Times New Roman"/>
+        </w:rPr>
+        <w:t>s</w:t>
+      </w:r>
+      <w:r>
+        <w:rPr>
+          <w:rFonts w:ascii="Times New Roman" w:eastAsiaTheme="minorEastAsia" w:hAnsi="Times New Roman" w:cs="Times New Roman"/>
+        </w:rPr>
+        <w:t xml:space="preserve">ulfoxide respectively at timepoint </w:t>
       </w:r>
       <m:oMath>
         <m:r>
@@ -10317,7 +10810,13 @@
         <w:rPr>
           <w:rFonts w:ascii="Times New Roman" w:hAnsi="Times New Roman" w:cs="Times New Roman"/>
         </w:rPr>
-        <w:t>dataset, a total of</w:t>
+        <w:t>of the 92 time-series</w:t>
+      </w:r>
+      <w:r>
+        <w:rPr>
+          <w:rFonts w:ascii="Times New Roman" w:hAnsi="Times New Roman" w:cs="Times New Roman"/>
+        </w:rPr>
+        <w:t>, a total of</w:t>
       </w:r>
       <w:r>
         <w:rPr>
@@ -10380,119 +10879,648 @@
     </w:p>
     <w:p>
       <w:pPr>
-        <w:pStyle w:val="ListParagraph"/>
-        <w:numPr>
-          <w:ilvl w:val="0"/>
-          <w:numId w:val="7"/>
-        </w:numPr>
         <w:jc w:val="both"/>
         <w:rPr>
           <w:rFonts w:ascii="Times New Roman" w:hAnsi="Times New Roman" w:cs="Times New Roman"/>
-          <w:highlight w:val="yellow"/>
-        </w:rPr>
-      </w:pPr>
-      <w:r>
-        <w:rPr>
-          <w:rFonts w:ascii="Times New Roman" w:hAnsi="Times New Roman" w:cs="Times New Roman"/>
-          <w:highlight w:val="yellow"/>
-        </w:rPr>
-        <w:t xml:space="preserve">Take the mean estimate of each parameter from the MCMC fitting. Then run using this parameter set. </w:t>
+        </w:rPr>
+      </w:pPr>
+      <w:r>
+        <w:rPr>
+          <w:rFonts w:ascii="Times New Roman" w:hAnsi="Times New Roman" w:cs="Times New Roman"/>
+          <w:bCs/>
+        </w:rPr>
+        <w:t xml:space="preserve">We next sought to associate the estimates of pharmacokinetic parameters from the above model fitting to </w:t>
+      </w:r>
+      <w:r>
+        <w:rPr>
+          <w:rFonts w:ascii="Times New Roman" w:hAnsi="Times New Roman" w:cs="Times New Roman"/>
+        </w:rPr>
+        <w:t xml:space="preserve">collected metadata </w:t>
+      </w:r>
+      <w:r>
+        <w:rPr>
+          <w:rFonts w:ascii="Times New Roman" w:hAnsi="Times New Roman" w:cs="Times New Roman"/>
+        </w:rPr>
+        <w:t xml:space="preserve">associated with each time-series </w:t>
+      </w:r>
+      <w:r>
+        <w:rPr>
+          <w:rFonts w:ascii="Times New Roman" w:hAnsi="Times New Roman" w:cs="Times New Roman"/>
+        </w:rPr>
+        <w:t>(describing aspects of the patient population and treatment regimen received)</w:t>
+      </w:r>
+      <w:r>
+        <w:rPr>
+          <w:rFonts w:ascii="Times New Roman" w:hAnsi="Times New Roman" w:cs="Times New Roman"/>
+        </w:rPr>
+        <w:t>,</w:t>
+      </w:r>
+      <w:r>
+        <w:rPr>
+          <w:rFonts w:ascii="Times New Roman" w:hAnsi="Times New Roman" w:cs="Times New Roman"/>
+        </w:rPr>
+        <w:t xml:space="preserve"> to assess the influence of </w:t>
+      </w:r>
+      <w:r>
+        <w:rPr>
+          <w:rFonts w:ascii="Times New Roman" w:hAnsi="Times New Roman" w:cs="Times New Roman"/>
+        </w:rPr>
+        <w:t>these</w:t>
+      </w:r>
+      <w:r>
+        <w:rPr>
+          <w:rFonts w:ascii="Times New Roman" w:hAnsi="Times New Roman" w:cs="Times New Roman"/>
+        </w:rPr>
+        <w:t xml:space="preserve"> </w:t>
+      </w:r>
+      <w:r>
+        <w:rPr>
+          <w:rFonts w:ascii="Times New Roman" w:hAnsi="Times New Roman" w:cs="Times New Roman"/>
+        </w:rPr>
+        <w:t>factors on variation in albendazole and albendazole sulfoxide’s pharmacokinetic</w:t>
+      </w:r>
+      <w:r>
+        <w:rPr>
+          <w:rFonts w:ascii="Times New Roman" w:hAnsi="Times New Roman" w:cs="Times New Roman"/>
+        </w:rPr>
+        <w:t>s</w:t>
+      </w:r>
+      <w:r>
+        <w:rPr>
+          <w:rFonts w:ascii="Times New Roman" w:hAnsi="Times New Roman" w:cs="Times New Roman"/>
+        </w:rPr>
+        <w:t>.</w:t>
+      </w:r>
+      <w:r>
+        <w:rPr>
+          <w:rFonts w:ascii="Times New Roman" w:hAnsi="Times New Roman" w:cs="Times New Roman"/>
+        </w:rPr>
+        <w:t xml:space="preserve"> </w:t>
+      </w:r>
+      <w:r>
+        <w:rPr>
+          <w:rFonts w:ascii="Times New Roman" w:hAnsi="Times New Roman" w:cs="Times New Roman"/>
+        </w:rPr>
+        <w:t>The</w:t>
+      </w:r>
+      <w:r>
+        <w:rPr>
+          <w:rFonts w:ascii="Times New Roman" w:hAnsi="Times New Roman" w:cs="Times New Roman"/>
+        </w:rPr>
+        <w:t>s</w:t>
+      </w:r>
+      <w:r>
+        <w:rPr>
+          <w:rFonts w:ascii="Times New Roman" w:hAnsi="Times New Roman" w:cs="Times New Roman"/>
+        </w:rPr>
+        <w:t xml:space="preserve">e </w:t>
+      </w:r>
+      <w:r>
+        <w:rPr>
+          <w:rFonts w:ascii="Times New Roman" w:hAnsi="Times New Roman" w:cs="Times New Roman"/>
+        </w:rPr>
+        <w:t xml:space="preserve">pharmacokinetic </w:t>
+      </w:r>
+      <w:r>
+        <w:rPr>
+          <w:rFonts w:ascii="Times New Roman" w:hAnsi="Times New Roman" w:cs="Times New Roman"/>
+        </w:rPr>
+        <w:t xml:space="preserve">parameters were </w:t>
+      </w:r>
+      <m:oMath>
+        <m:sSub>
+          <m:sSubPr>
+            <m:ctrlPr>
+              <w:rPr>
+                <w:rFonts w:ascii="Cambria Math" w:hAnsi="Cambria Math" w:cs="Times New Roman"/>
+                <w:i/>
+                <w:iCs/>
+              </w:rPr>
+            </m:ctrlPr>
+          </m:sSubPr>
+          <m:e>
+            <m:r>
+              <w:rPr>
+                <w:rFonts w:ascii="Cambria Math" w:hAnsi="Cambria Math" w:cs="Times New Roman"/>
+              </w:rPr>
+              <m:t>k</m:t>
+            </m:r>
+          </m:e>
+          <m:sub>
+            <m:r>
+              <w:rPr>
+                <w:rFonts w:ascii="Cambria Math" w:hAnsi="Cambria Math" w:cs="Times New Roman"/>
+              </w:rPr>
+              <m:t>AlbSO</m:t>
+            </m:r>
+          </m:sub>
+        </m:sSub>
+      </m:oMath>
+      <w:r>
+        <w:rPr>
+          <w:rFonts w:ascii="Times New Roman" w:hAnsi="Times New Roman" w:cs="Times New Roman"/>
+          <w:vertAlign w:val="subscript"/>
+        </w:rPr>
+        <w:t xml:space="preserve"> </w:t>
+      </w:r>
+      <w:r>
+        <w:rPr>
+          <w:rFonts w:ascii="Times New Roman" w:hAnsi="Times New Roman" w:cs="Times New Roman"/>
+        </w:rPr>
+        <w:t>(</w:t>
+      </w:r>
+      <w:r>
+        <w:rPr>
+          <w:rFonts w:ascii="Times New Roman" w:hAnsi="Times New Roman" w:cs="Times New Roman"/>
+        </w:rPr>
+        <w:t xml:space="preserve">related to the </w:t>
+      </w:r>
+      <w:r>
+        <w:rPr>
+          <w:rFonts w:ascii="Times New Roman" w:hAnsi="Times New Roman" w:cs="Times New Roman"/>
+        </w:rPr>
+        <w:t xml:space="preserve">half-life of albendazole sulfoxide), the bioavailability of </w:t>
+      </w:r>
+      <w:r>
+        <w:rPr>
+          <w:rFonts w:ascii="Times New Roman" w:hAnsi="Times New Roman" w:cs="Times New Roman"/>
+        </w:rPr>
+        <w:t>albendazole (</w:t>
+      </w:r>
+      <w:r>
+        <w:rPr>
+          <w:rFonts w:ascii="Times New Roman" w:hAnsi="Times New Roman" w:cs="Times New Roman"/>
+        </w:rPr>
+        <w:t>the proportion of administered albendazole absor</w:t>
+      </w:r>
+      <w:r>
+        <w:rPr>
+          <w:rFonts w:ascii="Times New Roman" w:hAnsi="Times New Roman" w:cs="Times New Roman"/>
+        </w:rPr>
+        <w:t>bed</w:t>
+      </w:r>
+      <w:r>
+        <w:rPr>
+          <w:rFonts w:ascii="Times New Roman" w:hAnsi="Times New Roman" w:cs="Times New Roman"/>
+        </w:rPr>
+        <w:t xml:space="preserve"> from the gut into the blood), </w:t>
+      </w:r>
+      <m:oMath>
+        <m:sSub>
+          <m:sSubPr>
+            <m:ctrlPr>
+              <w:rPr>
+                <w:rFonts w:ascii="Cambria Math" w:hAnsi="Cambria Math" w:cs="Times New Roman"/>
+                <w:i/>
+                <w:iCs/>
+              </w:rPr>
+            </m:ctrlPr>
+          </m:sSubPr>
+          <m:e>
+            <m:r>
+              <w:rPr>
+                <w:rFonts w:ascii="Cambria Math" w:hAnsi="Cambria Math" w:cs="Times New Roman"/>
+              </w:rPr>
+              <m:t>C</m:t>
+            </m:r>
+          </m:e>
+          <m:sub>
+            <m:r>
+              <w:rPr>
+                <w:rFonts w:ascii="Cambria Math" w:hAnsi="Cambria Math" w:cs="Times New Roman"/>
+              </w:rPr>
+              <m:t>Max</m:t>
+            </m:r>
+          </m:sub>
+        </m:sSub>
+      </m:oMath>
+      <w:r>
+        <w:rPr>
+          <w:rFonts w:ascii="Times New Roman" w:hAnsi="Times New Roman" w:cs="Times New Roman"/>
+          <w:vertAlign w:val="subscript"/>
+        </w:rPr>
+        <w:t xml:space="preserve"> </w:t>
+      </w:r>
+      <w:r>
+        <w:rPr>
+          <w:rFonts w:ascii="Times New Roman" w:hAnsi="Times New Roman" w:cs="Times New Roman"/>
+        </w:rPr>
+        <w:t xml:space="preserve">(the peak concentration of the drug in the blood) and </w:t>
+      </w:r>
+      <m:oMath>
+        <m:r>
+          <w:rPr>
+            <w:rFonts w:ascii="Cambria Math" w:hAnsi="Cambria Math" w:cs="Times New Roman"/>
+          </w:rPr>
+          <m:t>AUC</m:t>
+        </m:r>
+      </m:oMath>
+      <w:r>
+        <w:rPr>
+          <w:rFonts w:ascii="Times New Roman" w:hAnsi="Times New Roman" w:cs="Times New Roman"/>
+        </w:rPr>
+        <w:t xml:space="preserve"> (reflecting the total exposure to the drug after administration of the dose, calculated over a time-period of 50 hours).</w:t>
       </w:r>
     </w:p>
     <w:p>
       <w:pPr>
-        <w:pStyle w:val="ListParagraph"/>
-        <w:numPr>
-          <w:ilvl w:val="1"/>
-          <w:numId w:val="7"/>
-        </w:numPr>
         <w:jc w:val="both"/>
         <w:rPr>
           <w:rFonts w:ascii="Times New Roman" w:hAnsi="Times New Roman" w:cs="Times New Roman"/>
-          <w:highlight w:val="yellow"/>
-        </w:rPr>
-      </w:pPr>
-      <w:r>
-        <w:rPr>
-          <w:rFonts w:ascii="Times New Roman" w:hAnsi="Times New Roman" w:cs="Times New Roman"/>
-          <w:highlight w:val="yellow"/>
-        </w:rPr>
-        <w:t xml:space="preserve">Take Albendazole Sulfoxide Half-Life and Bioavailability. Then run the model using the parameter set and take AUC and </w:t>
+        </w:rPr>
+      </w:pPr>
+      <w:r>
+        <w:rPr>
+          <w:rFonts w:ascii="Times New Roman" w:hAnsi="Times New Roman" w:cs="Times New Roman"/>
+          <w:bCs/>
+        </w:rPr>
+        <w:t xml:space="preserve">For each time-series, we calculated the median value of </w:t>
+      </w:r>
+      <m:oMath>
+        <m:r>
+          <w:rPr>
+            <w:rFonts w:ascii="Cambria Math" w:eastAsiaTheme="minorEastAsia" w:hAnsi="Cambria Math" w:cs="Times New Roman"/>
+          </w:rPr>
+          <m:t>bioavailability</m:t>
+        </m:r>
+      </m:oMath>
+      <w:r>
+        <w:rPr>
+          <w:rFonts w:ascii="Times New Roman" w:eastAsiaTheme="minorEastAsia" w:hAnsi="Times New Roman" w:cs="Times New Roman"/>
+        </w:rPr>
+        <w:t xml:space="preserve"> and </w:t>
+      </w:r>
+      <m:oMath>
+        <m:sSub>
+          <m:sSubPr>
+            <m:ctrlPr>
+              <w:rPr>
+                <w:rFonts w:ascii="Cambria Math" w:hAnsi="Cambria Math" w:cs="Times New Roman"/>
+                <w:i/>
+              </w:rPr>
+            </m:ctrlPr>
+          </m:sSubPr>
+          <m:e>
+            <m:r>
+              <w:rPr>
+                <w:rFonts w:ascii="Cambria Math" w:hAnsi="Cambria Math" w:cs="Times New Roman"/>
+              </w:rPr>
+              <m:t>k</m:t>
+            </m:r>
+          </m:e>
+          <m:sub>
+            <m:r>
+              <w:rPr>
+                <w:rFonts w:ascii="Cambria Math" w:hAnsi="Cambria Math" w:cs="Times New Roman"/>
+              </w:rPr>
+              <m:t>AlbSO</m:t>
+            </m:r>
+          </m:sub>
+        </m:sSub>
+        <m:r>
+          <w:rPr>
+            <w:rFonts w:ascii="Cambria Math" w:hAnsi="Cambria Math" w:cs="Times New Roman"/>
+          </w:rPr>
+          <m:t xml:space="preserve"> </m:t>
+        </m:r>
+      </m:oMath>
+      <w:r>
+        <w:rPr>
+          <w:rFonts w:ascii="Times New Roman" w:eastAsiaTheme="minorEastAsia" w:hAnsi="Times New Roman" w:cs="Times New Roman"/>
+        </w:rPr>
+        <w:t xml:space="preserve">directly </w:t>
+      </w:r>
+      <w:r>
+        <w:rPr>
+          <w:rFonts w:ascii="Times New Roman" w:eastAsiaTheme="minorEastAsia" w:hAnsi="Times New Roman" w:cs="Times New Roman"/>
+        </w:rPr>
+        <w:t>from the MCMC chains</w:t>
+      </w:r>
+      <w:r>
+        <w:rPr>
+          <w:rFonts w:ascii="Times New Roman" w:eastAsiaTheme="minorEastAsia" w:hAnsi="Times New Roman" w:cs="Times New Roman"/>
+        </w:rPr>
+        <w:t xml:space="preserve"> generated during model fitting</w:t>
+      </w:r>
+      <w:r>
+        <w:rPr>
+          <w:rFonts w:ascii="Times New Roman" w:eastAsiaTheme="minorEastAsia" w:hAnsi="Times New Roman" w:cs="Times New Roman"/>
+        </w:rPr>
+        <w:t xml:space="preserve">. </w:t>
+      </w:r>
+      <w:r>
+        <w:rPr>
+          <w:rFonts w:ascii="Times New Roman" w:hAnsi="Times New Roman" w:cs="Times New Roman"/>
+        </w:rPr>
+        <w:t>We could not calculate</w:t>
+      </w:r>
+      <w:r>
+        <w:rPr>
+          <w:rFonts w:ascii="Cambria Math" w:hAnsi="Cambria Math" w:cs="Times New Roman"/>
+          <w:i/>
+          <w:iCs/>
+        </w:rPr>
+        <w:t xml:space="preserve"> </w:t>
+      </w:r>
+      <m:oMath>
+        <m:sSub>
+          <m:sSubPr>
+            <m:ctrlPr>
+              <w:rPr>
+                <w:rFonts w:ascii="Cambria Math" w:hAnsi="Cambria Math" w:cs="Times New Roman"/>
+                <w:i/>
+                <w:iCs/>
+              </w:rPr>
+            </m:ctrlPr>
+          </m:sSubPr>
+          <m:e>
+            <m:r>
+              <w:rPr>
+                <w:rFonts w:ascii="Cambria Math" w:hAnsi="Cambria Math" w:cs="Times New Roman"/>
+              </w:rPr>
+              <m:t>C</m:t>
+            </m:r>
+          </m:e>
+          <m:sub>
+            <m:r>
+              <w:rPr>
+                <w:rFonts w:ascii="Cambria Math" w:hAnsi="Cambria Math" w:cs="Times New Roman"/>
+              </w:rPr>
+              <m:t>Max</m:t>
+            </m:r>
+          </m:sub>
+        </m:sSub>
+      </m:oMath>
+      <w:r>
+        <w:rPr>
+          <w:rFonts w:ascii="Times New Roman" w:hAnsi="Times New Roman" w:cs="Times New Roman"/>
+        </w:rPr>
+        <w:t xml:space="preserve"> and</w:t>
+      </w:r>
+      <w:r>
+        <w:rPr>
+          <w:rFonts w:ascii="Times New Roman" w:hAnsi="Times New Roman" w:cs="Times New Roman"/>
+        </w:rPr>
+        <w:t xml:space="preserve"> </w:t>
+      </w:r>
+      <m:oMath>
+        <m:r>
+          <w:rPr>
+            <w:rFonts w:ascii="Cambria Math" w:hAnsi="Cambria Math" w:cs="Times New Roman"/>
+          </w:rPr>
+          <m:t>AUC</m:t>
+        </m:r>
+      </m:oMath>
+      <w:r>
+        <w:rPr>
+          <w:rFonts w:ascii="Times New Roman" w:hAnsi="Times New Roman" w:cs="Times New Roman"/>
+        </w:rPr>
+        <w:t xml:space="preserve"> directly from the fitted model output however as studies differed significantly in the size of the dose administered </w:t>
+      </w:r>
+      <w:r>
+        <w:rPr>
+          <w:rFonts w:ascii="Times New Roman" w:hAnsi="Times New Roman" w:cs="Times New Roman"/>
+        </w:rPr>
+        <w:t xml:space="preserve">(which would directly </w:t>
       </w:r>
       <w:proofErr w:type="spellStart"/>
-      <w:r>
-        <w:rPr>
-          <w:rFonts w:ascii="Times New Roman" w:hAnsi="Times New Roman" w:cs="Times New Roman"/>
-          <w:highlight w:val="yellow"/>
-        </w:rPr>
-        <w:t>C</w:t>
-      </w:r>
-      <w:r>
-        <w:rPr>
-          <w:rFonts w:ascii="Times New Roman" w:hAnsi="Times New Roman" w:cs="Times New Roman"/>
-          <w:highlight w:val="yellow"/>
-          <w:vertAlign w:val="subscript"/>
-        </w:rPr>
-        <w:t>Max</w:t>
+      <w:proofErr w:type="gramStart"/>
+      <w:r>
+        <w:rPr>
+          <w:rFonts w:ascii="Times New Roman" w:hAnsi="Times New Roman" w:cs="Times New Roman"/>
+        </w:rPr>
+        <w:t>effect</w:t>
       </w:r>
       <w:proofErr w:type="spellEnd"/>
-      <w:r>
-        <w:rPr>
-          <w:rFonts w:ascii="Times New Roman" w:hAnsi="Times New Roman" w:cs="Times New Roman"/>
-          <w:highlight w:val="yellow"/>
-          <w:vertAlign w:val="subscript"/>
-        </w:rPr>
-        <w:softHyphen/>
-      </w:r>
-      <w:r>
-        <w:rPr>
-          <w:rFonts w:ascii="Times New Roman" w:hAnsi="Times New Roman" w:cs="Times New Roman"/>
-          <w:highlight w:val="yellow"/>
-        </w:rPr>
-        <w:softHyphen/>
-        <w:t xml:space="preserve">. </w:t>
-      </w:r>
+      <w:proofErr w:type="gramEnd"/>
+      <w:r>
+        <w:rPr>
+          <w:rFonts w:ascii="Times New Roman" w:hAnsi="Times New Roman" w:cs="Times New Roman"/>
+        </w:rPr>
+        <w:t xml:space="preserve"> estimates of these two quantities)</w:t>
+      </w:r>
+      <w:r>
+        <w:rPr>
+          <w:rFonts w:ascii="Times New Roman" w:hAnsi="Times New Roman" w:cs="Times New Roman"/>
+        </w:rPr>
+        <w:t>. We</w:t>
+      </w:r>
+      <w:r>
+        <w:rPr>
+          <w:rFonts w:ascii="Times New Roman" w:hAnsi="Times New Roman" w:cs="Times New Roman"/>
+        </w:rPr>
+        <w:t xml:space="preserve"> </w:t>
+      </w:r>
+      <w:r>
+        <w:rPr>
+          <w:rFonts w:ascii="Times New Roman" w:hAnsi="Times New Roman" w:cs="Times New Roman"/>
+        </w:rPr>
+        <w:t xml:space="preserve">therefore used the median estimates of each model parameter from the model fitting process described above, and for each time-series, simulated </w:t>
+      </w:r>
+      <w:r>
+        <w:rPr>
+          <w:rFonts w:ascii="Times New Roman" w:hAnsi="Times New Roman" w:cs="Times New Roman"/>
+        </w:rPr>
+        <w:t>a hypothetical pharmacokinetic curve assuming a standardised dose of 400mg</w:t>
+      </w:r>
+      <w:r>
+        <w:rPr>
+          <w:rFonts w:ascii="Times New Roman" w:hAnsi="Times New Roman" w:cs="Times New Roman"/>
+        </w:rPr>
+        <w:t xml:space="preserve">. From this hypothetical curve, standardised to have the same dose as all other time-series, </w:t>
+      </w:r>
+      <w:r>
+        <w:rPr>
+          <w:rFonts w:ascii="Times New Roman" w:hAnsi="Times New Roman" w:cs="Times New Roman"/>
+        </w:rPr>
+        <w:t xml:space="preserve">we then </w:t>
+      </w:r>
+      <w:r>
+        <w:rPr>
+          <w:rFonts w:ascii="Times New Roman" w:hAnsi="Times New Roman" w:cs="Times New Roman"/>
+        </w:rPr>
+        <w:t xml:space="preserve">calculated </w:t>
+      </w:r>
+      <m:oMath>
+        <m:sSub>
+          <m:sSubPr>
+            <m:ctrlPr>
+              <w:rPr>
+                <w:rFonts w:ascii="Cambria Math" w:hAnsi="Cambria Math" w:cs="Times New Roman"/>
+                <w:i/>
+                <w:iCs/>
+              </w:rPr>
+            </m:ctrlPr>
+          </m:sSubPr>
+          <m:e>
+            <m:r>
+              <w:rPr>
+                <w:rFonts w:ascii="Cambria Math" w:hAnsi="Cambria Math" w:cs="Times New Roman"/>
+              </w:rPr>
+              <m:t>C</m:t>
+            </m:r>
+          </m:e>
+          <m:sub>
+            <m:r>
+              <w:rPr>
+                <w:rFonts w:ascii="Cambria Math" w:hAnsi="Cambria Math" w:cs="Times New Roman"/>
+              </w:rPr>
+              <m:t>Max</m:t>
+            </m:r>
+          </m:sub>
+        </m:sSub>
+      </m:oMath>
+      <w:r>
+        <w:rPr>
+          <w:rFonts w:ascii="Times New Roman" w:hAnsi="Times New Roman" w:cs="Times New Roman"/>
+        </w:rPr>
+        <w:t xml:space="preserve"> and </w:t>
+      </w:r>
+      <m:oMath>
+        <m:r>
+          <w:rPr>
+            <w:rFonts w:ascii="Cambria Math" w:hAnsi="Cambria Math" w:cs="Times New Roman"/>
+          </w:rPr>
+          <m:t>AUC</m:t>
+        </m:r>
+      </m:oMath>
+      <w:r>
+        <w:rPr>
+          <w:rFonts w:ascii="Times New Roman" w:hAnsi="Times New Roman" w:cs="Times New Roman"/>
+        </w:rPr>
+        <w:t xml:space="preserve">– we subsequently refer to these quantities as </w:t>
+      </w:r>
+      <m:oMath>
+        <m:sSub>
+          <m:sSubPr>
+            <m:ctrlPr>
+              <w:rPr>
+                <w:rFonts w:ascii="Cambria Math" w:hAnsi="Cambria Math" w:cs="Times New Roman"/>
+                <w:i/>
+                <w:iCs/>
+              </w:rPr>
+            </m:ctrlPr>
+          </m:sSubPr>
+          <m:e>
+            <m:r>
+              <w:rPr>
+                <w:rFonts w:ascii="Cambria Math" w:hAnsi="Cambria Math" w:cs="Times New Roman"/>
+              </w:rPr>
+              <m:t>C</m:t>
+            </m:r>
+          </m:e>
+          <m:sub>
+            <m:r>
+              <w:rPr>
+                <w:rFonts w:ascii="Cambria Math" w:hAnsi="Cambria Math" w:cs="Times New Roman"/>
+              </w:rPr>
+              <m:t>Max400</m:t>
+            </m:r>
+          </m:sub>
+        </m:sSub>
+      </m:oMath>
+      <w:r>
+        <w:rPr>
+          <w:rFonts w:ascii="Times New Roman" w:hAnsi="Times New Roman" w:cs="Times New Roman"/>
+        </w:rPr>
+        <w:t xml:space="preserve"> and </w:t>
+      </w:r>
+      <m:oMath>
+        <m:sSub>
+          <m:sSubPr>
+            <m:ctrlPr>
+              <w:rPr>
+                <w:rFonts w:ascii="Cambria Math" w:hAnsi="Cambria Math" w:cs="Times New Roman"/>
+                <w:i/>
+                <w:iCs/>
+              </w:rPr>
+            </m:ctrlPr>
+          </m:sSubPr>
+          <m:e>
+            <m:r>
+              <w:rPr>
+                <w:rFonts w:ascii="Cambria Math" w:hAnsi="Cambria Math" w:cs="Times New Roman"/>
+              </w:rPr>
+              <m:t>AUC</m:t>
+            </m:r>
+          </m:e>
+          <m:sub>
+            <m:r>
+              <w:rPr>
+                <w:rFonts w:ascii="Cambria Math" w:hAnsi="Cambria Math" w:cs="Times New Roman"/>
+              </w:rPr>
+              <m:t>400</m:t>
+            </m:r>
+          </m:sub>
+        </m:sSub>
+        <m:r>
+          <w:rPr>
+            <w:rFonts w:ascii="Cambria Math" w:hAnsi="Cambria Math" w:cs="Times New Roman"/>
+          </w:rPr>
+          <m:t xml:space="preserve">. </m:t>
+        </m:r>
+      </m:oMath>
     </w:p>
     <w:p>
       <w:pPr>
-        <w:pStyle w:val="ListParagraph"/>
-        <w:numPr>
-          <w:ilvl w:val="1"/>
-          <w:numId w:val="7"/>
-        </w:numPr>
         <w:jc w:val="both"/>
         <w:rPr>
           <w:rFonts w:ascii="Times New Roman" w:hAnsi="Times New Roman" w:cs="Times New Roman"/>
-          <w:highlight w:val="yellow"/>
-        </w:rPr>
-      </w:pPr>
-      <w:r>
-        <w:rPr>
-          <w:rFonts w:ascii="Times New Roman" w:hAnsi="Times New Roman" w:cs="Times New Roman"/>
-          <w:highlight w:val="yellow"/>
-        </w:rPr>
-        <w:t>Collate set of PK parameters for every dataset.</w:t>
-      </w:r>
-    </w:p>
-    <w:p>
-      <w:pPr>
-        <w:pStyle w:val="ListParagraph"/>
-        <w:numPr>
-          <w:ilvl w:val="0"/>
-          <w:numId w:val="7"/>
-        </w:numPr>
-        <w:jc w:val="both"/>
-        <w:rPr>
-          <w:rFonts w:ascii="Times New Roman" w:hAnsi="Times New Roman" w:cs="Times New Roman"/>
-          <w:highlight w:val="yellow"/>
-        </w:rPr>
-      </w:pPr>
-      <w:r>
-        <w:rPr>
-          <w:rFonts w:ascii="Times New Roman" w:hAnsi="Times New Roman" w:cs="Times New Roman"/>
-          <w:highlight w:val="yellow"/>
-        </w:rPr>
-        <w:t xml:space="preserve">Regression analyses – univariate followed by multivariate analyses. </w:t>
+          <w:bCs/>
+        </w:rPr>
+      </w:pPr>
+      <w:r>
+        <w:rPr>
+          <w:rFonts w:ascii="Times New Roman" w:hAnsi="Times New Roman" w:cs="Times New Roman"/>
+          <w:bCs/>
+        </w:rPr>
+        <w:t xml:space="preserve">Using </w:t>
+      </w:r>
+      <w:proofErr w:type="spellStart"/>
+      <w:r>
+        <w:rPr>
+          <w:rFonts w:ascii="Times New Roman" w:hAnsi="Times New Roman" w:cs="Times New Roman"/>
+          <w:bCs/>
+        </w:rPr>
+        <w:t>a</w:t>
+      </w:r>
+      <w:proofErr w:type="spellEnd"/>
+      <w:r>
+        <w:rPr>
+          <w:rFonts w:ascii="Times New Roman" w:hAnsi="Times New Roman" w:cs="Times New Roman"/>
+          <w:bCs/>
+        </w:rPr>
+        <w:t xml:space="preserve"> multiple linear regression-based approach, we then associated each of these pharmacokinetic parameters with the suite of collated individual/group metadata described in further detail above. </w:t>
+      </w:r>
+      <w:r>
+        <w:rPr>
+          <w:rFonts w:ascii="Times New Roman" w:hAnsi="Times New Roman" w:cs="Times New Roman"/>
+          <w:bCs/>
+        </w:rPr>
+        <w:t xml:space="preserve">When examining the impact of different specific diseases, we replaced the infection status variable with </w:t>
+      </w:r>
+      <w:r>
+        <w:rPr>
+          <w:rFonts w:ascii="Times New Roman" w:hAnsi="Times New Roman" w:cs="Times New Roman"/>
+          <w:bCs/>
+        </w:rPr>
+        <w:t xml:space="preserve">binary indicators for onchocerciasis, echinococcosis and neurocysticercosis (where 1 indicates that individual or group of individuals has that disease and 0 indicates an absence of the </w:t>
+      </w:r>
+      <w:proofErr w:type="gramStart"/>
+      <w:r>
+        <w:rPr>
+          <w:rFonts w:ascii="Times New Roman" w:hAnsi="Times New Roman" w:cs="Times New Roman"/>
+          <w:bCs/>
+        </w:rPr>
+        <w:t>particular disease</w:t>
+      </w:r>
+      <w:proofErr w:type="gramEnd"/>
+      <w:r>
+        <w:rPr>
+          <w:rFonts w:ascii="Times New Roman" w:hAnsi="Times New Roman" w:cs="Times New Roman"/>
+          <w:bCs/>
+        </w:rPr>
+        <w:t xml:space="preserve">). </w:t>
       </w:r>
     </w:p>
     <w:p>
@@ -10533,48 +11561,30 @@
       </w:pPr>
       <w:r>
         <w:rPr>
-          <w:rFonts w:ascii="Times New Roman" w:hAnsi="Times New Roman" w:cs="Times New Roman"/>
-          <w:b/>
-          <w:sz w:val="28"/>
+          <w:noProof/>
         </w:rPr>
         <w:lastRenderedPageBreak/>
-        <w:t>Supplementary Information 3: Additional Figures and Results</w:t>
-      </w:r>
-    </w:p>
-    <w:p>
-      <w:pPr>
-        <w:jc w:val="both"/>
-        <w:rPr>
-          <w:rFonts w:ascii="Times New Roman" w:hAnsi="Times New Roman" w:cs="Times New Roman"/>
-          <w:b/>
-        </w:rPr>
-      </w:pPr>
-      <w:r>
-        <w:rPr>
-          <w:noProof/>
-          <w:lang w:eastAsia="fr-FR"/>
-        </w:rPr>
         <w:drawing>
-          <wp:anchor distT="0" distB="0" distL="114300" distR="114300" simplePos="0" relativeHeight="251659264" behindDoc="1" locked="0" layoutInCell="1" allowOverlap="1" wp14:anchorId="0120DBD0" wp14:editId="287D64B6">
+          <wp:anchor distT="0" distB="0" distL="114300" distR="114300" simplePos="0" relativeHeight="251658240" behindDoc="1" locked="0" layoutInCell="1" allowOverlap="1" wp14:anchorId="50814F9C" wp14:editId="71521B50">
             <wp:simplePos x="0" y="0"/>
             <wp:positionH relativeFrom="margin">
-              <wp:align>center</wp:align>
+              <wp:align>right</wp:align>
             </wp:positionH>
             <wp:positionV relativeFrom="paragraph">
-              <wp:posOffset>9310</wp:posOffset>
+              <wp:posOffset>266808</wp:posOffset>
             </wp:positionV>
-            <wp:extent cx="7175500" cy="3964940"/>
-            <wp:effectExtent l="0" t="0" r="6350" b="0"/>
+            <wp:extent cx="9782175" cy="4970780"/>
+            <wp:effectExtent l="0" t="0" r="9525" b="1270"/>
             <wp:wrapTight wrapText="bothSides">
               <wp:wrapPolygon edited="0">
                 <wp:start x="0" y="0"/>
-                <wp:lineTo x="0" y="21482"/>
-                <wp:lineTo x="21562" y="21482"/>
-                <wp:lineTo x="21562" y="0"/>
+                <wp:lineTo x="0" y="21523"/>
+                <wp:lineTo x="21579" y="21523"/>
+                <wp:lineTo x="21579" y="0"/>
                 <wp:lineTo x="0" y="0"/>
               </wp:wrapPolygon>
             </wp:wrapTight>
-            <wp:docPr id="7" name="Picture 7"/>
+            <wp:docPr id="1" name="Picture 1"/>
             <wp:cNvGraphicFramePr>
               <a:graphicFrameLocks xmlns:a="http://schemas.openxmlformats.org/drawingml/2006/main" noChangeAspect="1"/>
             </wp:cNvGraphicFramePr>
@@ -10600,7 +11610,7 @@
                   <pic:spPr>
                     <a:xfrm>
                       <a:off x="0" y="0"/>
-                      <a:ext cx="7175500" cy="3964940"/>
+                      <a:ext cx="9782175" cy="4970780"/>
                     </a:xfrm>
                     <a:prstGeom prst="rect">
                       <a:avLst/>
@@ -10618,205 +11628,180 @@
           </wp:anchor>
         </w:drawing>
       </w:r>
+      <w:r>
+        <w:rPr>
+          <w:rFonts w:ascii="Times New Roman" w:hAnsi="Times New Roman" w:cs="Times New Roman"/>
+          <w:b/>
+          <w:sz w:val="28"/>
+        </w:rPr>
+        <w:t>Supplementary Information 3: Additional Figures and Results</w:t>
+      </w:r>
     </w:p>
     <w:p>
       <w:pPr>
         <w:jc w:val="both"/>
         <w:rPr>
           <w:rFonts w:ascii="Times New Roman" w:hAnsi="Times New Roman" w:cs="Times New Roman"/>
+        </w:rPr>
+      </w:pPr>
+      <w:r>
+        <w:rPr>
+          <w:rFonts w:ascii="Times New Roman" w:hAnsi="Times New Roman" w:cs="Times New Roman"/>
           <w:b/>
         </w:rPr>
-      </w:pPr>
+        <w:t xml:space="preserve">Supplementary </w:t>
+      </w:r>
+      <w:r>
+        <w:rPr>
+          <w:rFonts w:ascii="Times New Roman" w:hAnsi="Times New Roman" w:cs="Times New Roman"/>
+          <w:b/>
+        </w:rPr>
+        <w:t xml:space="preserve">Figure </w:t>
+      </w:r>
+      <w:r>
+        <w:rPr>
+          <w:rFonts w:ascii="Times New Roman" w:hAnsi="Times New Roman" w:cs="Times New Roman"/>
+          <w:b/>
+        </w:rPr>
+        <w:t>1</w:t>
+      </w:r>
+      <w:r>
+        <w:rPr>
+          <w:rFonts w:ascii="Times New Roman" w:hAnsi="Times New Roman" w:cs="Times New Roman"/>
+          <w:b/>
+        </w:rPr>
+        <w:t xml:space="preserve">: Results of model fitting and calibration to data collated through the systematic review. </w:t>
+      </w:r>
+      <w:r>
+        <w:rPr>
+          <w:rFonts w:ascii="Times New Roman" w:hAnsi="Times New Roman" w:cs="Times New Roman"/>
+        </w:rPr>
+        <w:t xml:space="preserve">The systematic review identified a total of </w:t>
+      </w:r>
+      <w:r>
+        <w:rPr>
+          <w:rFonts w:ascii="Times New Roman" w:hAnsi="Times New Roman" w:cs="Times New Roman"/>
+        </w:rPr>
+        <w:t>92</w:t>
+      </w:r>
+      <w:r>
+        <w:rPr>
+          <w:rFonts w:ascii="Times New Roman" w:hAnsi="Times New Roman" w:cs="Times New Roman"/>
+        </w:rPr>
+        <w:t xml:space="preserve"> time series containing information on the concentration of </w:t>
+      </w:r>
+      <w:r>
+        <w:rPr>
+          <w:rFonts w:ascii="Times New Roman" w:hAnsi="Times New Roman" w:cs="Times New Roman"/>
+        </w:rPr>
+        <w:t>a</w:t>
+      </w:r>
+      <w:r>
+        <w:rPr>
+          <w:rFonts w:ascii="Times New Roman" w:hAnsi="Times New Roman" w:cs="Times New Roman"/>
+        </w:rPr>
+        <w:t xml:space="preserve">lbendazole and/or </w:t>
+      </w:r>
+      <w:r>
+        <w:rPr>
+          <w:rFonts w:ascii="Times New Roman" w:hAnsi="Times New Roman" w:cs="Times New Roman"/>
+        </w:rPr>
+        <w:t>a</w:t>
+      </w:r>
+      <w:r>
+        <w:rPr>
+          <w:rFonts w:ascii="Times New Roman" w:hAnsi="Times New Roman" w:cs="Times New Roman"/>
+        </w:rPr>
+        <w:t xml:space="preserve">lbendazole </w:t>
+      </w:r>
+      <w:r>
+        <w:rPr>
+          <w:rFonts w:ascii="Times New Roman" w:hAnsi="Times New Roman" w:cs="Times New Roman"/>
+        </w:rPr>
+        <w:t>s</w:t>
+      </w:r>
+      <w:r>
+        <w:rPr>
+          <w:rFonts w:ascii="Times New Roman" w:hAnsi="Times New Roman" w:cs="Times New Roman"/>
+        </w:rPr>
+        <w:t xml:space="preserve">ulfoxide in the blood following treatment with a single oral dose. The pharmacokinetic model was fitted to these data individually using a Bayesian MCMC-based framework. This fitting was carried out </w:t>
+      </w:r>
+      <w:proofErr w:type="gramStart"/>
+      <w:r>
+        <w:rPr>
+          <w:rFonts w:ascii="Times New Roman" w:hAnsi="Times New Roman" w:cs="Times New Roman"/>
+        </w:rPr>
+        <w:t>in order to</w:t>
+      </w:r>
+      <w:proofErr w:type="gramEnd"/>
+      <w:r>
+        <w:rPr>
+          <w:rFonts w:ascii="Times New Roman" w:hAnsi="Times New Roman" w:cs="Times New Roman"/>
+        </w:rPr>
+        <w:t xml:space="preserve"> estimate the various pharmacokinetic parameters governing the model. For the results presented above, points represent empirical </w:t>
+      </w:r>
+      <w:proofErr w:type="gramStart"/>
+      <w:r>
+        <w:rPr>
+          <w:rFonts w:ascii="Times New Roman" w:hAnsi="Times New Roman" w:cs="Times New Roman"/>
+        </w:rPr>
+        <w:t>data</w:t>
+      </w:r>
+      <w:proofErr w:type="gramEnd"/>
+      <w:r>
+        <w:rPr>
+          <w:rFonts w:ascii="Times New Roman" w:hAnsi="Times New Roman" w:cs="Times New Roman"/>
+        </w:rPr>
+        <w:t xml:space="preserve"> and the lines represent model output, with the results for </w:t>
+      </w:r>
+      <w:r>
+        <w:rPr>
+          <w:rFonts w:ascii="Times New Roman" w:hAnsi="Times New Roman" w:cs="Times New Roman"/>
+        </w:rPr>
+        <w:t>a</w:t>
+      </w:r>
+      <w:r>
+        <w:rPr>
+          <w:rFonts w:ascii="Times New Roman" w:hAnsi="Times New Roman" w:cs="Times New Roman"/>
+        </w:rPr>
+        <w:t>lbendazole in pink and those for</w:t>
+      </w:r>
+      <w:r>
+        <w:rPr>
+          <w:rFonts w:ascii="Times New Roman" w:hAnsi="Times New Roman" w:cs="Times New Roman"/>
+        </w:rPr>
+        <w:t xml:space="preserve"> a</w:t>
+      </w:r>
+      <w:r>
+        <w:rPr>
+          <w:rFonts w:ascii="Times New Roman" w:hAnsi="Times New Roman" w:cs="Times New Roman"/>
+        </w:rPr>
+        <w:t>lbendazole</w:t>
+      </w:r>
+      <w:r>
+        <w:rPr>
+          <w:rFonts w:ascii="Times New Roman" w:hAnsi="Times New Roman" w:cs="Times New Roman"/>
+        </w:rPr>
+        <w:t xml:space="preserve"> s</w:t>
+      </w:r>
+      <w:r>
+        <w:rPr>
+          <w:rFonts w:ascii="Times New Roman" w:hAnsi="Times New Roman" w:cs="Times New Roman"/>
+        </w:rPr>
+        <w:t xml:space="preserve">ulfoxide in purple. Pale shaded area represents the 95% Credible Interval. </w:t>
+      </w:r>
+      <w:r>
+        <w:rPr>
+          <w:rFonts w:ascii="Times New Roman" w:hAnsi="Times New Roman" w:cs="Times New Roman"/>
+        </w:rPr>
+        <w:br w:type="page"/>
+      </w:r>
     </w:p>
     <w:p>
       <w:pPr>
         <w:jc w:val="both"/>
         <w:rPr>
           <w:rFonts w:ascii="Times New Roman" w:hAnsi="Times New Roman" w:cs="Times New Roman"/>
-          <w:b/>
-        </w:rPr>
-      </w:pPr>
-    </w:p>
-    <w:p>
-      <w:pPr>
-        <w:jc w:val="both"/>
-        <w:rPr>
-          <w:rFonts w:ascii="Times New Roman" w:hAnsi="Times New Roman" w:cs="Times New Roman"/>
-          <w:b/>
-        </w:rPr>
-      </w:pPr>
-    </w:p>
-    <w:p>
-      <w:pPr>
-        <w:jc w:val="both"/>
-        <w:rPr>
-          <w:rFonts w:ascii="Times New Roman" w:hAnsi="Times New Roman" w:cs="Times New Roman"/>
-          <w:b/>
-        </w:rPr>
-      </w:pPr>
-    </w:p>
-    <w:p>
-      <w:pPr>
-        <w:jc w:val="both"/>
-        <w:rPr>
-          <w:rFonts w:ascii="Times New Roman" w:hAnsi="Times New Roman" w:cs="Times New Roman"/>
-          <w:b/>
-        </w:rPr>
-      </w:pPr>
-    </w:p>
-    <w:p>
-      <w:pPr>
-        <w:jc w:val="both"/>
-        <w:rPr>
-          <w:rFonts w:ascii="Times New Roman" w:hAnsi="Times New Roman" w:cs="Times New Roman"/>
-          <w:b/>
-        </w:rPr>
-      </w:pPr>
-    </w:p>
-    <w:p>
-      <w:pPr>
-        <w:jc w:val="both"/>
-        <w:rPr>
-          <w:rFonts w:ascii="Times New Roman" w:hAnsi="Times New Roman" w:cs="Times New Roman"/>
-          <w:b/>
-        </w:rPr>
-      </w:pPr>
-    </w:p>
-    <w:p>
-      <w:pPr>
-        <w:jc w:val="both"/>
-        <w:rPr>
-          <w:rFonts w:ascii="Times New Roman" w:hAnsi="Times New Roman" w:cs="Times New Roman"/>
-          <w:b/>
-        </w:rPr>
-      </w:pPr>
-    </w:p>
-    <w:p>
-      <w:pPr>
-        <w:jc w:val="both"/>
-        <w:rPr>
-          <w:rFonts w:ascii="Times New Roman" w:hAnsi="Times New Roman" w:cs="Times New Roman"/>
-          <w:b/>
-        </w:rPr>
-      </w:pPr>
-    </w:p>
-    <w:p>
-      <w:pPr>
-        <w:jc w:val="both"/>
-        <w:rPr>
-          <w:rFonts w:ascii="Times New Roman" w:hAnsi="Times New Roman" w:cs="Times New Roman"/>
-          <w:b/>
-        </w:rPr>
-      </w:pPr>
-    </w:p>
-    <w:p>
-      <w:pPr>
-        <w:jc w:val="both"/>
-        <w:rPr>
-          <w:rFonts w:ascii="Times New Roman" w:hAnsi="Times New Roman" w:cs="Times New Roman"/>
-          <w:b/>
-        </w:rPr>
-      </w:pPr>
-    </w:p>
-    <w:p>
-      <w:pPr>
-        <w:jc w:val="both"/>
-        <w:rPr>
-          <w:rFonts w:ascii="Times New Roman" w:hAnsi="Times New Roman" w:cs="Times New Roman"/>
-          <w:b/>
-        </w:rPr>
-      </w:pPr>
-    </w:p>
-    <w:p>
-      <w:pPr>
-        <w:jc w:val="both"/>
-        <w:rPr>
-          <w:rFonts w:ascii="Times New Roman" w:hAnsi="Times New Roman" w:cs="Times New Roman"/>
-          <w:b/>
-        </w:rPr>
-      </w:pPr>
-    </w:p>
-    <w:p>
-      <w:pPr>
-        <w:jc w:val="both"/>
-        <w:rPr>
-          <w:rFonts w:ascii="Times New Roman" w:hAnsi="Times New Roman" w:cs="Times New Roman"/>
-          <w:b/>
-        </w:rPr>
-      </w:pPr>
-    </w:p>
-    <w:p>
-      <w:pPr>
-        <w:jc w:val="both"/>
-        <w:rPr>
-          <w:rFonts w:ascii="Times New Roman" w:hAnsi="Times New Roman" w:cs="Times New Roman"/>
-        </w:rPr>
-      </w:pPr>
-      <w:r>
-        <w:rPr>
-          <w:rFonts w:ascii="Times New Roman" w:hAnsi="Times New Roman" w:cs="Times New Roman"/>
-          <w:b/>
-        </w:rPr>
-        <w:t xml:space="preserve">Supplementary </w:t>
-      </w:r>
-      <w:r>
-        <w:rPr>
-          <w:rFonts w:ascii="Times New Roman" w:hAnsi="Times New Roman" w:cs="Times New Roman"/>
-          <w:b/>
-        </w:rPr>
-        <w:t xml:space="preserve">Figure </w:t>
-      </w:r>
-      <w:r>
-        <w:rPr>
-          <w:rFonts w:ascii="Times New Roman" w:hAnsi="Times New Roman" w:cs="Times New Roman"/>
-          <w:b/>
-        </w:rPr>
-        <w:t>X</w:t>
-      </w:r>
-      <w:r>
-        <w:rPr>
-          <w:rFonts w:ascii="Times New Roman" w:hAnsi="Times New Roman" w:cs="Times New Roman"/>
-          <w:b/>
-        </w:rPr>
-        <w:t xml:space="preserve">: Results of model fitting and calibration to data collated through the systematic review. </w:t>
-      </w:r>
-      <w:r>
-        <w:rPr>
-          <w:rFonts w:ascii="Times New Roman" w:hAnsi="Times New Roman" w:cs="Times New Roman"/>
-        </w:rPr>
-        <w:t xml:space="preserve">The systematic review identified a total of </w:t>
-      </w:r>
-      <w:r>
-        <w:rPr>
-          <w:rFonts w:ascii="Times New Roman" w:hAnsi="Times New Roman" w:cs="Times New Roman"/>
-        </w:rPr>
-        <w:t>92</w:t>
-      </w:r>
-      <w:r>
-        <w:rPr>
-          <w:rFonts w:ascii="Times New Roman" w:hAnsi="Times New Roman" w:cs="Times New Roman"/>
-        </w:rPr>
-        <w:t xml:space="preserve"> time series containing information on the concentration of Albendazole and/or Albendazole Sulfoxide in the blood following treatment with a single oral dose. The pharmacokinetic model was fitted to these data individually using a Bayesian MCMC-based framework. This fitting was carried out in order to estimate the various pharmacokinetic parameters governing the model. For the results presented above, points represent empirical data and the lines represent model output, with the results for Albendazole in pink and those for Albendazole Sulfoxide in purple. Pale shaded area represents the 95% Credible Interval. </w:t>
-      </w:r>
-    </w:p>
-    <w:p>
-      <w:pPr>
-        <w:rPr>
-          <w:rFonts w:ascii="Times New Roman" w:hAnsi="Times New Roman" w:cs="Times New Roman"/>
-        </w:rPr>
-      </w:pPr>
-      <w:r>
-        <w:rPr>
-          <w:rFonts w:ascii="Times New Roman" w:hAnsi="Times New Roman" w:cs="Times New Roman"/>
-        </w:rPr>
-        <w:br w:type="page"/>
-      </w:r>
-    </w:p>
-    <w:p>
-      <w:pPr>
-        <w:jc w:val="both"/>
-        <w:rPr>
-          <w:rFonts w:ascii="Times New Roman" w:hAnsi="Times New Roman" w:cs="Times New Roman"/>
         </w:rPr>
       </w:pPr>
       <w:r>
@@ -10937,25 +11922,27 @@
         <w:rPr>
           <w:rFonts w:ascii="Times New Roman" w:hAnsi="Times New Roman" w:cs="Times New Roman"/>
         </w:rPr>
-        <w:t xml:space="preserve"> controlling for sex, feeding status, </w:t>
-      </w:r>
-      <w:r>
-        <w:rPr>
-          <w:rFonts w:ascii="Times New Roman" w:hAnsi="Times New Roman" w:cs="Times New Roman"/>
-        </w:rPr>
-        <w:t>age</w:t>
-      </w:r>
-      <w:r>
-        <w:rPr>
-          <w:rFonts w:ascii="Times New Roman" w:hAnsi="Times New Roman" w:cs="Times New Roman"/>
-        </w:rPr>
-        <w:t>, dose per kilogram of body weight, presence of other infection</w:t>
-      </w:r>
-      <w:r>
-        <w:rPr>
-          <w:rFonts w:ascii="Times New Roman" w:hAnsi="Times New Roman" w:cs="Times New Roman"/>
-        </w:rPr>
-        <w:t xml:space="preserve"> (including breakdown by whether or not that infection is onchocerciasis, echinococcosis or neurocysticercosis)</w:t>
+        <w:t xml:space="preserve"> controlling for sex, feeding status, age, dose per kilogram of body weight, presence of other infection</w:t>
+      </w:r>
+      <w:r>
+        <w:rPr>
+          <w:rFonts w:ascii="Times New Roman" w:hAnsi="Times New Roman" w:cs="Times New Roman"/>
+        </w:rPr>
+        <w:t xml:space="preserve"> (including breakdown by </w:t>
+      </w:r>
+      <w:proofErr w:type="gramStart"/>
+      <w:r>
+        <w:rPr>
+          <w:rFonts w:ascii="Times New Roman" w:hAnsi="Times New Roman" w:cs="Times New Roman"/>
+        </w:rPr>
+        <w:t>whether or not</w:t>
+      </w:r>
+      <w:proofErr w:type="gramEnd"/>
+      <w:r>
+        <w:rPr>
+          <w:rFonts w:ascii="Times New Roman" w:hAnsi="Times New Roman" w:cs="Times New Roman"/>
+        </w:rPr>
+        <w:t xml:space="preserve"> that infection is onchocerciasis, echinococcosis or neurocysticercosis)</w:t>
       </w:r>
       <w:r>
         <w:rPr>
@@ -11159,7 +12146,13 @@
               <w:rPr>
                 <w:rFonts w:ascii="Times New Roman" w:hAnsi="Times New Roman" w:cs="Times New Roman"/>
               </w:rPr>
-              <w:t>p=0.25</w:t>
+              <w:t>p=0.2</w:t>
+            </w:r>
+            <w:r>
+              <w:rPr>
+                <w:rFonts w:ascii="Times New Roman" w:hAnsi="Times New Roman" w:cs="Times New Roman"/>
+              </w:rPr>
+              <w:t>7</w:t>
             </w:r>
             <w:r>
               <w:rPr>
@@ -11184,7 +12177,13 @@
               <w:rPr>
                 <w:rFonts w:ascii="Times New Roman" w:hAnsi="Times New Roman" w:cs="Times New Roman"/>
               </w:rPr>
-              <w:t>p=0.90</w:t>
+              <w:t>p=0.</w:t>
+            </w:r>
+            <w:r>
+              <w:rPr>
+                <w:rFonts w:ascii="Times New Roman" w:hAnsi="Times New Roman" w:cs="Times New Roman"/>
+              </w:rPr>
+              <w:t>67</w:t>
             </w:r>
           </w:p>
         </w:tc>
@@ -11203,7 +12202,13 @@
               <w:rPr>
                 <w:rFonts w:ascii="Times New Roman" w:hAnsi="Times New Roman" w:cs="Times New Roman"/>
               </w:rPr>
-              <w:t>p=0.44</w:t>
+              <w:t>p=0.</w:t>
+            </w:r>
+            <w:r>
+              <w:rPr>
+                <w:rFonts w:ascii="Times New Roman" w:hAnsi="Times New Roman" w:cs="Times New Roman"/>
+              </w:rPr>
+              <w:t>51</w:t>
             </w:r>
           </w:p>
         </w:tc>
@@ -11221,7 +12226,13 @@
               <w:rPr>
                 <w:rFonts w:ascii="Times New Roman" w:hAnsi="Times New Roman" w:cs="Times New Roman"/>
               </w:rPr>
-              <w:t>p=0.15</w:t>
+              <w:t>p=0.</w:t>
+            </w:r>
+            <w:r>
+              <w:rPr>
+                <w:rFonts w:ascii="Times New Roman" w:hAnsi="Times New Roman" w:cs="Times New Roman"/>
+              </w:rPr>
+              <w:t>22</w:t>
             </w:r>
           </w:p>
         </w:tc>
@@ -11269,52 +12280,58 @@
                 <w:rFonts w:ascii="Times New Roman" w:hAnsi="Times New Roman" w:cs="Times New Roman"/>
                 <w:color w:val="70AD47" w:themeColor="accent6"/>
               </w:rPr>
-              <w:t>1</w:t>
-            </w:r>
-            <w:r>
+              <w:t>3</w:t>
+            </w:r>
+          </w:p>
+        </w:tc>
+        <w:tc>
+          <w:tcPr>
+            <w:tcW w:w="1842" w:type="dxa"/>
+          </w:tcPr>
+          <w:p>
+            <w:pPr>
+              <w:rPr>
+                <w:rFonts w:ascii="Times New Roman" w:hAnsi="Times New Roman" w:cs="Times New Roman"/>
+              </w:rPr>
+            </w:pPr>
+            <w:r>
+              <w:rPr>
+                <w:rFonts w:ascii="Times New Roman" w:hAnsi="Times New Roman" w:cs="Times New Roman"/>
+              </w:rPr>
+              <w:t>p=0.93</w:t>
+            </w:r>
+          </w:p>
+        </w:tc>
+        <w:tc>
+          <w:tcPr>
+            <w:tcW w:w="2694" w:type="dxa"/>
+          </w:tcPr>
+          <w:p>
+            <w:pPr>
               <w:rPr>
                 <w:rFonts w:ascii="Times New Roman" w:hAnsi="Times New Roman" w:cs="Times New Roman"/>
                 <w:color w:val="70AD47" w:themeColor="accent6"/>
               </w:rPr>
-              <w:t>(+1</w:t>
-            </w:r>
+            </w:pPr>
             <w:r>
               <w:rPr>
                 <w:rFonts w:ascii="Times New Roman" w:hAnsi="Times New Roman" w:cs="Times New Roman"/>
                 <w:color w:val="70AD47" w:themeColor="accent6"/>
               </w:rPr>
-              <w:t>4</w:t>
+              <w:t>p=0.0</w:t>
             </w:r>
             <w:r>
               <w:rPr>
                 <w:rFonts w:ascii="Times New Roman" w:hAnsi="Times New Roman" w:cs="Times New Roman"/>
                 <w:color w:val="70AD47" w:themeColor="accent6"/>
               </w:rPr>
-              <w:t>%)</w:t>
-            </w:r>
-          </w:p>
-        </w:tc>
-        <w:tc>
-          <w:tcPr>
-            <w:tcW w:w="1842" w:type="dxa"/>
-          </w:tcPr>
-          <w:p>
-            <w:pPr>
-              <w:rPr>
-                <w:rFonts w:ascii="Times New Roman" w:hAnsi="Times New Roman" w:cs="Times New Roman"/>
-              </w:rPr>
-            </w:pPr>
-            <w:r>
-              <w:rPr>
-                <w:rFonts w:ascii="Times New Roman" w:hAnsi="Times New Roman" w:cs="Times New Roman"/>
-              </w:rPr>
-              <w:t>p=0.93</w:t>
-            </w:r>
-          </w:p>
-        </w:tc>
-        <w:tc>
-          <w:tcPr>
-            <w:tcW w:w="2694" w:type="dxa"/>
+              <w:t>05</w:t>
+            </w:r>
+          </w:p>
+        </w:tc>
+        <w:tc>
+          <w:tcPr>
+            <w:tcW w:w="2830" w:type="dxa"/>
           </w:tcPr>
           <w:p>
             <w:pPr>
@@ -11328,77 +12345,7 @@
                 <w:rFonts w:ascii="Times New Roman" w:hAnsi="Times New Roman" w:cs="Times New Roman"/>
                 <w:color w:val="70AD47" w:themeColor="accent6"/>
               </w:rPr>
-              <w:t>p=0.0</w:t>
-            </w:r>
-            <w:r>
-              <w:rPr>
-                <w:rFonts w:ascii="Times New Roman" w:hAnsi="Times New Roman" w:cs="Times New Roman"/>
-                <w:color w:val="70AD47" w:themeColor="accent6"/>
-              </w:rPr>
-              <w:t>1</w:t>
-            </w:r>
-          </w:p>
-          <w:p>
-            <w:pPr>
-              <w:rPr>
-                <w:rFonts w:ascii="Times New Roman" w:hAnsi="Times New Roman" w:cs="Times New Roman"/>
-                <w:color w:val="70AD47" w:themeColor="accent6"/>
-              </w:rPr>
-            </w:pPr>
-            <w:r>
-              <w:rPr>
-                <w:rFonts w:ascii="Times New Roman" w:hAnsi="Times New Roman" w:cs="Times New Roman"/>
-                <w:color w:val="70AD47" w:themeColor="accent6"/>
-              </w:rPr>
-              <w:t>(+</w:t>
-            </w:r>
-            <w:r>
-              <w:rPr>
-                <w:rFonts w:ascii="Times New Roman" w:hAnsi="Times New Roman" w:cs="Times New Roman"/>
-                <w:color w:val="70AD47" w:themeColor="accent6"/>
-              </w:rPr>
-              <w:t>6141</w:t>
-            </w:r>
-            <w:r>
-              <w:rPr>
-                <w:rFonts w:ascii="Times New Roman" w:hAnsi="Times New Roman" w:cs="Times New Roman"/>
-                <w:color w:val="70AD47" w:themeColor="accent6"/>
-              </w:rPr>
-              <w:t>)</w:t>
-            </w:r>
-          </w:p>
-        </w:tc>
-        <w:tc>
-          <w:tcPr>
-            <w:tcW w:w="2830" w:type="dxa"/>
-          </w:tcPr>
-          <w:p>
-            <w:pPr>
-              <w:rPr>
-                <w:rFonts w:ascii="Times New Roman" w:hAnsi="Times New Roman" w:cs="Times New Roman"/>
-                <w:color w:val="70AD47" w:themeColor="accent6"/>
-              </w:rPr>
-            </w:pPr>
-            <w:r>
-              <w:rPr>
-                <w:rFonts w:ascii="Times New Roman" w:hAnsi="Times New Roman" w:cs="Times New Roman"/>
-                <w:color w:val="70AD47" w:themeColor="accent6"/>
-              </w:rPr>
               <w:t>p&lt;0.001</w:t>
-            </w:r>
-          </w:p>
-          <w:p>
-            <w:pPr>
-              <w:rPr>
-                <w:rFonts w:ascii="Times New Roman" w:hAnsi="Times New Roman" w:cs="Times New Roman"/>
-              </w:rPr>
-            </w:pPr>
-            <w:r>
-              <w:rPr>
-                <w:rFonts w:ascii="Times New Roman" w:hAnsi="Times New Roman" w:cs="Times New Roman"/>
-                <w:color w:val="70AD47" w:themeColor="accent6"/>
-              </w:rPr>
-              <w:t>(+330)</w:t>
             </w:r>
           </w:p>
         </w:tc>
@@ -11453,7 +12400,13 @@
               <w:rPr>
                 <w:rFonts w:ascii="Times New Roman" w:hAnsi="Times New Roman" w:cs="Times New Roman"/>
               </w:rPr>
-              <w:t>p=0.67</w:t>
+              <w:t>p=0.</w:t>
+            </w:r>
+            <w:r>
+              <w:rPr>
+                <w:rFonts w:ascii="Times New Roman" w:hAnsi="Times New Roman" w:cs="Times New Roman"/>
+              </w:rPr>
+              <w:t>43</w:t>
             </w:r>
           </w:p>
         </w:tc>
@@ -11470,8 +12423,16 @@
             <w:r>
               <w:rPr>
                 <w:rFonts w:ascii="Times New Roman" w:hAnsi="Times New Roman" w:cs="Times New Roman"/>
-              </w:rPr>
-              <w:t>p=0.19</w:t>
+                <w:color w:val="70AD47" w:themeColor="accent6"/>
+              </w:rPr>
+              <w:t>p=0.</w:t>
+            </w:r>
+            <w:r>
+              <w:rPr>
+                <w:rFonts w:ascii="Times New Roman" w:hAnsi="Times New Roman" w:cs="Times New Roman"/>
+                <w:color w:val="70AD47" w:themeColor="accent6"/>
+              </w:rPr>
+              <w:t>008</w:t>
             </w:r>
           </w:p>
         </w:tc>
@@ -11489,7 +12450,13 @@
               <w:rPr>
                 <w:rFonts w:ascii="Times New Roman" w:hAnsi="Times New Roman" w:cs="Times New Roman"/>
               </w:rPr>
-              <w:t>p=0.12</w:t>
+              <w:t>p=0.</w:t>
+            </w:r>
+            <w:r>
+              <w:rPr>
+                <w:rFonts w:ascii="Times New Roman" w:hAnsi="Times New Roman" w:cs="Times New Roman"/>
+              </w:rPr>
+              <w:t>22</w:t>
             </w:r>
           </w:p>
         </w:tc>
@@ -11507,7 +12474,13 @@
               <w:rPr>
                 <w:rFonts w:ascii="Times New Roman" w:hAnsi="Times New Roman" w:cs="Times New Roman"/>
               </w:rPr>
-              <w:t>p=0.95</w:t>
+              <w:t>p=0.</w:t>
+            </w:r>
+            <w:r>
+              <w:rPr>
+                <w:rFonts w:ascii="Times New Roman" w:hAnsi="Times New Roman" w:cs="Times New Roman"/>
+              </w:rPr>
+              <w:t>52</w:t>
             </w:r>
           </w:p>
         </w:tc>
@@ -11529,21 +12502,7 @@
                 <w:rFonts w:ascii="Times New Roman" w:hAnsi="Times New Roman" w:cs="Times New Roman"/>
                 <w:b/>
               </w:rPr>
-              <w:t>Dose (</w:t>
-            </w:r>
-            <w:r>
-              <w:rPr>
-                <w:rFonts w:ascii="Times New Roman" w:hAnsi="Times New Roman" w:cs="Times New Roman"/>
-                <w:b/>
-              </w:rPr>
-              <w:t>Per kg body weight</w:t>
-            </w:r>
-            <w:r>
-              <w:rPr>
-                <w:rFonts w:ascii="Times New Roman" w:hAnsi="Times New Roman" w:cs="Times New Roman"/>
-                <w:b/>
-              </w:rPr>
-              <w:t>)</w:t>
+              <w:t>Dose (Per kg body weight)</w:t>
             </w:r>
           </w:p>
         </w:tc>
@@ -11555,30 +12514,19 @@
             <w:pPr>
               <w:rPr>
                 <w:rFonts w:ascii="Times New Roman" w:hAnsi="Times New Roman" w:cs="Times New Roman"/>
-                <w:color w:val="70AD47" w:themeColor="accent6"/>
-              </w:rPr>
-            </w:pPr>
-            <w:r>
-              <w:rPr>
-                <w:rFonts w:ascii="Times New Roman" w:hAnsi="Times New Roman" w:cs="Times New Roman"/>
-                <w:color w:val="70AD47" w:themeColor="accent6"/>
-              </w:rPr>
-              <w:t>p=0.03</w:t>
-            </w:r>
-          </w:p>
-          <w:p>
-            <w:pPr>
-              <w:rPr>
-                <w:rFonts w:ascii="Times New Roman" w:hAnsi="Times New Roman" w:cs="Times New Roman"/>
-                <w:color w:val="70AD47" w:themeColor="accent6"/>
-              </w:rPr>
-            </w:pPr>
-            <w:r>
-              <w:rPr>
-                <w:rFonts w:ascii="Times New Roman" w:hAnsi="Times New Roman" w:cs="Times New Roman"/>
-                <w:color w:val="70AD47" w:themeColor="accent6"/>
-              </w:rPr>
-              <w:t>(-1.1% per 100mg increase)</w:t>
+              </w:rPr>
+            </w:pPr>
+            <w:r>
+              <w:rPr>
+                <w:rFonts w:ascii="Times New Roman" w:hAnsi="Times New Roman" w:cs="Times New Roman"/>
+              </w:rPr>
+              <w:t>p=0.0</w:t>
+            </w:r>
+            <w:r>
+              <w:rPr>
+                <w:rFonts w:ascii="Times New Roman" w:hAnsi="Times New Roman" w:cs="Times New Roman"/>
+              </w:rPr>
+              <w:t>9</w:t>
             </w:r>
           </w:p>
         </w:tc>
@@ -11596,7 +12544,13 @@
               <w:rPr>
                 <w:rFonts w:ascii="Times New Roman" w:hAnsi="Times New Roman" w:cs="Times New Roman"/>
               </w:rPr>
-              <w:t>p=0.19</w:t>
+              <w:t>p=0.</w:t>
+            </w:r>
+            <w:r>
+              <w:rPr>
+                <w:rFonts w:ascii="Times New Roman" w:hAnsi="Times New Roman" w:cs="Times New Roman"/>
+              </w:rPr>
+              <w:t>20</w:t>
             </w:r>
           </w:p>
         </w:tc>
@@ -11614,7 +12568,13 @@
               <w:rPr>
                 <w:rFonts w:ascii="Times New Roman" w:hAnsi="Times New Roman" w:cs="Times New Roman"/>
               </w:rPr>
-              <w:t>p=0.30</w:t>
+              <w:t>p=0.</w:t>
+            </w:r>
+            <w:r>
+              <w:rPr>
+                <w:rFonts w:ascii="Times New Roman" w:hAnsi="Times New Roman" w:cs="Times New Roman"/>
+              </w:rPr>
+              <w:t>19</w:t>
             </w:r>
           </w:p>
         </w:tc>
@@ -11632,7 +12592,13 @@
               <w:rPr>
                 <w:rFonts w:ascii="Times New Roman" w:hAnsi="Times New Roman" w:cs="Times New Roman"/>
               </w:rPr>
-              <w:t>p=0.10</w:t>
+              <w:t>p=0.1</w:t>
+            </w:r>
+            <w:r>
+              <w:rPr>
+                <w:rFonts w:ascii="Times New Roman" w:hAnsi="Times New Roman" w:cs="Times New Roman"/>
+              </w:rPr>
+              <w:t>1</w:t>
             </w:r>
           </w:p>
         </w:tc>
@@ -11687,7 +12653,13 @@
               <w:rPr>
                 <w:rFonts w:ascii="Times New Roman" w:hAnsi="Times New Roman" w:cs="Times New Roman"/>
               </w:rPr>
-              <w:t>p=0.41</w:t>
+              <w:t>p=0.</w:t>
+            </w:r>
+            <w:r>
+              <w:rPr>
+                <w:rFonts w:ascii="Times New Roman" w:hAnsi="Times New Roman" w:cs="Times New Roman"/>
+              </w:rPr>
+              <w:t>73</w:t>
             </w:r>
           </w:p>
         </w:tc>
@@ -11705,7 +12677,13 @@
               <w:rPr>
                 <w:rFonts w:ascii="Times New Roman" w:hAnsi="Times New Roman" w:cs="Times New Roman"/>
               </w:rPr>
-              <w:t>p=0.10</w:t>
+              <w:t>p=0.</w:t>
+            </w:r>
+            <w:r>
+              <w:rPr>
+                <w:rFonts w:ascii="Times New Roman" w:hAnsi="Times New Roman" w:cs="Times New Roman"/>
+              </w:rPr>
+              <w:t>06</w:t>
             </w:r>
           </w:p>
         </w:tc>
@@ -11723,7 +12701,13 @@
               <w:rPr>
                 <w:rFonts w:ascii="Times New Roman" w:hAnsi="Times New Roman" w:cs="Times New Roman"/>
               </w:rPr>
-              <w:t>p=0.46</w:t>
+              <w:t>p=0.</w:t>
+            </w:r>
+            <w:r>
+              <w:rPr>
+                <w:rFonts w:ascii="Times New Roman" w:hAnsi="Times New Roman" w:cs="Times New Roman"/>
+              </w:rPr>
+              <w:t>51</w:t>
             </w:r>
           </w:p>
         </w:tc>
@@ -11788,7 +12772,13 @@
               <w:rPr>
                 <w:rFonts w:ascii="Times New Roman" w:hAnsi="Times New Roman" w:cs="Times New Roman"/>
               </w:rPr>
-              <w:t>p=0.09</w:t>
+              <w:t>p=0.</w:t>
+            </w:r>
+            <w:r>
+              <w:rPr>
+                <w:rFonts w:ascii="Times New Roman" w:hAnsi="Times New Roman" w:cs="Times New Roman"/>
+              </w:rPr>
+              <w:t>31</w:t>
             </w:r>
           </w:p>
         </w:tc>
@@ -11806,7 +12796,13 @@
               <w:rPr>
                 <w:rFonts w:ascii="Times New Roman" w:hAnsi="Times New Roman" w:cs="Times New Roman"/>
               </w:rPr>
-              <w:t>p=0.48</w:t>
+              <w:t>p=0.</w:t>
+            </w:r>
+            <w:r>
+              <w:rPr>
+                <w:rFonts w:ascii="Times New Roman" w:hAnsi="Times New Roman" w:cs="Times New Roman"/>
+              </w:rPr>
+              <w:t>42</w:t>
             </w:r>
           </w:p>
         </w:tc>
@@ -11824,7 +12820,13 @@
               <w:rPr>
                 <w:rFonts w:ascii="Times New Roman" w:hAnsi="Times New Roman" w:cs="Times New Roman"/>
               </w:rPr>
-              <w:t>p=0.51</w:t>
+              <w:t>p=0.</w:t>
+            </w:r>
+            <w:r>
+              <w:rPr>
+                <w:rFonts w:ascii="Times New Roman" w:hAnsi="Times New Roman" w:cs="Times New Roman"/>
+              </w:rPr>
+              <w:t>94</w:t>
             </w:r>
           </w:p>
         </w:tc>
@@ -11842,7 +12844,13 @@
               <w:rPr>
                 <w:rFonts w:ascii="Times New Roman" w:hAnsi="Times New Roman" w:cs="Times New Roman"/>
               </w:rPr>
-              <w:t>p=0.08</w:t>
+              <w:t>p=0.</w:t>
+            </w:r>
+            <w:r>
+              <w:rPr>
+                <w:rFonts w:ascii="Times New Roman" w:hAnsi="Times New Roman" w:cs="Times New Roman"/>
+              </w:rPr>
+              <w:t>28</w:t>
             </w:r>
           </w:p>
         </w:tc>
@@ -11898,21 +12906,14 @@
                 <w:rFonts w:ascii="Times New Roman" w:hAnsi="Times New Roman" w:cs="Times New Roman"/>
                 <w:color w:val="70AD47" w:themeColor="accent6"/>
               </w:rPr>
-              <w:t>p=0.04</w:t>
-            </w:r>
-          </w:p>
-          <w:p>
-            <w:pPr>
-              <w:rPr>
-                <w:rFonts w:ascii="Times New Roman" w:hAnsi="Times New Roman" w:cs="Times New Roman"/>
-              </w:rPr>
-            </w:pPr>
+              <w:t>p=0.0</w:t>
+            </w:r>
             <w:r>
               <w:rPr>
                 <w:rFonts w:ascii="Times New Roman" w:hAnsi="Times New Roman" w:cs="Times New Roman"/>
                 <w:color w:val="70AD47" w:themeColor="accent6"/>
               </w:rPr>
-              <w:t>(+14%)</w:t>
+              <w:t>06</w:t>
             </w:r>
           </w:p>
         </w:tc>
@@ -11930,7 +12931,13 @@
               <w:rPr>
                 <w:rFonts w:ascii="Times New Roman" w:hAnsi="Times New Roman" w:cs="Times New Roman"/>
               </w:rPr>
-              <w:t>p=0.15</w:t>
+              <w:t>p=0.</w:t>
+            </w:r>
+            <w:r>
+              <w:rPr>
+                <w:rFonts w:ascii="Times New Roman" w:hAnsi="Times New Roman" w:cs="Times New Roman"/>
+              </w:rPr>
+              <w:t>37</w:t>
             </w:r>
           </w:p>
         </w:tc>
@@ -11950,83 +12957,27 @@
                 <w:rFonts w:ascii="Times New Roman" w:hAnsi="Times New Roman" w:cs="Times New Roman"/>
                 <w:color w:val="70AD47" w:themeColor="accent6"/>
               </w:rPr>
-              <w:t>p</w:t>
-            </w:r>
-            <w:r>
+              <w:t>p&lt;0.001</w:t>
+            </w:r>
+          </w:p>
+        </w:tc>
+        <w:tc>
+          <w:tcPr>
+            <w:tcW w:w="2830" w:type="dxa"/>
+          </w:tcPr>
+          <w:p>
+            <w:pPr>
               <w:rPr>
                 <w:rFonts w:ascii="Times New Roman" w:hAnsi="Times New Roman" w:cs="Times New Roman"/>
                 <w:color w:val="70AD47" w:themeColor="accent6"/>
               </w:rPr>
-              <w:t>&lt;</w:t>
-            </w:r>
+            </w:pPr>
             <w:r>
               <w:rPr>
                 <w:rFonts w:ascii="Times New Roman" w:hAnsi="Times New Roman" w:cs="Times New Roman"/>
                 <w:color w:val="70AD47" w:themeColor="accent6"/>
               </w:rPr>
-              <w:t>0.001</w:t>
-            </w:r>
-          </w:p>
-          <w:p>
-            <w:pPr>
-              <w:rPr>
-                <w:rFonts w:ascii="Times New Roman" w:hAnsi="Times New Roman" w:cs="Times New Roman"/>
-              </w:rPr>
-            </w:pPr>
-            <w:r>
-              <w:rPr>
-                <w:rFonts w:ascii="Times New Roman" w:hAnsi="Times New Roman" w:cs="Times New Roman"/>
-                <w:color w:val="70AD47" w:themeColor="accent6"/>
-              </w:rPr>
-              <w:t>(</w:t>
-            </w:r>
-            <w:r>
-              <w:rPr>
-                <w:rFonts w:ascii="Times New Roman" w:hAnsi="Times New Roman" w:cs="Times New Roman"/>
-                <w:color w:val="70AD47" w:themeColor="accent6"/>
-              </w:rPr>
-              <w:t>+1</w:t>
-            </w:r>
-            <w:r>
-              <w:rPr>
-                <w:rFonts w:ascii="Times New Roman" w:hAnsi="Times New Roman" w:cs="Times New Roman"/>
-                <w:color w:val="70AD47" w:themeColor="accent6"/>
-              </w:rPr>
-              <w:t>5604)</w:t>
-            </w:r>
-          </w:p>
-        </w:tc>
-        <w:tc>
-          <w:tcPr>
-            <w:tcW w:w="2830" w:type="dxa"/>
-          </w:tcPr>
-          <w:p>
-            <w:pPr>
-              <w:rPr>
-                <w:rFonts w:ascii="Times New Roman" w:hAnsi="Times New Roman" w:cs="Times New Roman"/>
-                <w:color w:val="70AD47" w:themeColor="accent6"/>
-              </w:rPr>
-            </w:pPr>
-            <w:r>
-              <w:rPr>
-                <w:rFonts w:ascii="Times New Roman" w:hAnsi="Times New Roman" w:cs="Times New Roman"/>
-                <w:color w:val="70AD47" w:themeColor="accent6"/>
-              </w:rPr>
               <w:t>p&lt;0.001</w:t>
-            </w:r>
-          </w:p>
-          <w:p>
-            <w:pPr>
-              <w:rPr>
-                <w:rFonts w:ascii="Times New Roman" w:hAnsi="Times New Roman" w:cs="Times New Roman"/>
-              </w:rPr>
-            </w:pPr>
-            <w:r>
-              <w:rPr>
-                <w:rFonts w:ascii="Times New Roman" w:hAnsi="Times New Roman" w:cs="Times New Roman"/>
-                <w:color w:val="70AD47" w:themeColor="accent6"/>
-              </w:rPr>
-              <w:t>(+538)</w:t>
             </w:r>
           </w:p>
         </w:tc>
@@ -12073,7 +13024,13 @@
               <w:rPr>
                 <w:rFonts w:ascii="Times New Roman" w:hAnsi="Times New Roman" w:cs="Times New Roman"/>
               </w:rPr>
-              <w:t>p=0.74</w:t>
+              <w:t>p=0.</w:t>
+            </w:r>
+            <w:r>
+              <w:rPr>
+                <w:rFonts w:ascii="Times New Roman" w:hAnsi="Times New Roman" w:cs="Times New Roman"/>
+              </w:rPr>
+              <w:t>96</w:t>
             </w:r>
           </w:p>
         </w:tc>
@@ -12091,44 +13048,14 @@
             <w:r>
               <w:rPr>
                 <w:rFonts w:ascii="Times New Roman" w:hAnsi="Times New Roman" w:cs="Times New Roman"/>
-                <w:color w:val="70AD47" w:themeColor="accent6"/>
               </w:rPr>
               <w:t>p=0.0</w:t>
             </w:r>
             <w:r>
               <w:rPr>
                 <w:rFonts w:ascii="Times New Roman" w:hAnsi="Times New Roman" w:cs="Times New Roman"/>
-                <w:color w:val="70AD47" w:themeColor="accent6"/>
-              </w:rPr>
-              <w:t>47</w:t>
-            </w:r>
-          </w:p>
-          <w:p>
-            <w:pPr>
-              <w:rPr>
-                <w:rFonts w:ascii="Times New Roman" w:hAnsi="Times New Roman" w:cs="Times New Roman"/>
-              </w:rPr>
-            </w:pPr>
-            <w:r>
-              <w:rPr>
-                <w:rFonts w:ascii="Times New Roman" w:hAnsi="Times New Roman" w:cs="Times New Roman"/>
-                <w:color w:val="70AD47" w:themeColor="accent6"/>
-              </w:rPr>
-              <w:t>(</w:t>
-            </w:r>
-            <w:r>
-              <w:rPr>
-                <w:rFonts w:ascii="Times New Roman" w:hAnsi="Times New Roman" w:cs="Times New Roman"/>
-                <w:color w:val="70AD47" w:themeColor="accent6"/>
-              </w:rPr>
-              <w:t>-1.5 hours</w:t>
-            </w:r>
-            <w:r>
-              <w:rPr>
-                <w:rFonts w:ascii="Times New Roman" w:hAnsi="Times New Roman" w:cs="Times New Roman"/>
-                <w:color w:val="70AD47" w:themeColor="accent6"/>
-              </w:rPr>
-              <w:t>)</w:t>
+              </w:rPr>
+              <w:t>7</w:t>
             </w:r>
           </w:p>
         </w:tc>
@@ -12146,7 +13073,13 @@
               <w:rPr>
                 <w:rFonts w:ascii="Times New Roman" w:hAnsi="Times New Roman" w:cs="Times New Roman"/>
               </w:rPr>
-              <w:t>p=0.32</w:t>
+              <w:t>p=0.</w:t>
+            </w:r>
+            <w:r>
+              <w:rPr>
+                <w:rFonts w:ascii="Times New Roman" w:hAnsi="Times New Roman" w:cs="Times New Roman"/>
+              </w:rPr>
+              <w:t>10</w:t>
             </w:r>
           </w:p>
         </w:tc>
@@ -12164,7 +13097,13 @@
               <w:rPr>
                 <w:rFonts w:ascii="Times New Roman" w:hAnsi="Times New Roman" w:cs="Times New Roman"/>
               </w:rPr>
-              <w:t>p=0.14</w:t>
+              <w:t>p=0.</w:t>
+            </w:r>
+            <w:r>
+              <w:rPr>
+                <w:rFonts w:ascii="Times New Roman" w:hAnsi="Times New Roman" w:cs="Times New Roman"/>
+              </w:rPr>
+              <w:t>23</w:t>
             </w:r>
           </w:p>
         </w:tc>
@@ -12219,7 +13158,13 @@
               <w:rPr>
                 <w:rFonts w:ascii="Times New Roman" w:hAnsi="Times New Roman" w:cs="Times New Roman"/>
               </w:rPr>
-              <w:t>p=0.09</w:t>
+              <w:t>p=0.</w:t>
+            </w:r>
+            <w:r>
+              <w:rPr>
+                <w:rFonts w:ascii="Times New Roman" w:hAnsi="Times New Roman" w:cs="Times New Roman"/>
+              </w:rPr>
+              <w:t>43</w:t>
             </w:r>
           </w:p>
         </w:tc>
@@ -12237,7 +13182,13 @@
               <w:rPr>
                 <w:rFonts w:ascii="Times New Roman" w:hAnsi="Times New Roman" w:cs="Times New Roman"/>
               </w:rPr>
-              <w:t>p=0.48</w:t>
+              <w:t>p=0.</w:t>
+            </w:r>
+            <w:r>
+              <w:rPr>
+                <w:rFonts w:ascii="Times New Roman" w:hAnsi="Times New Roman" w:cs="Times New Roman"/>
+              </w:rPr>
+              <w:t>97</w:t>
             </w:r>
           </w:p>
         </w:tc>
@@ -12255,7 +13206,13 @@
               <w:rPr>
                 <w:rFonts w:ascii="Times New Roman" w:hAnsi="Times New Roman" w:cs="Times New Roman"/>
               </w:rPr>
-              <w:t>p=0.58</w:t>
+              <w:t>p=0.</w:t>
+            </w:r>
+            <w:r>
+              <w:rPr>
+                <w:rFonts w:ascii="Times New Roman" w:hAnsi="Times New Roman" w:cs="Times New Roman"/>
+              </w:rPr>
+              <w:t>56</w:t>
             </w:r>
           </w:p>
         </w:tc>
@@ -12273,7 +13230,13 @@
               <w:rPr>
                 <w:rFonts w:ascii="Times New Roman" w:hAnsi="Times New Roman" w:cs="Times New Roman"/>
               </w:rPr>
-              <w:t>p=0.27</w:t>
+              <w:t>p=0.</w:t>
+            </w:r>
+            <w:r>
+              <w:rPr>
+                <w:rFonts w:ascii="Times New Roman" w:hAnsi="Times New Roman" w:cs="Times New Roman"/>
+              </w:rPr>
+              <w:t>43</w:t>
             </w:r>
           </w:p>
         </w:tc>
@@ -12289,7 +13252,7 @@
     </w:p>
     <w:sectPr>
       <w:pgSz w:w="16838" w:h="11906" w:orient="landscape"/>
-      <w:pgMar w:top="1440" w:right="1440" w:bottom="1440" w:left="1440" w:header="709" w:footer="709" w:gutter="0"/>
+      <w:pgMar w:top="851" w:right="851" w:bottom="851" w:left="851" w:header="709" w:footer="709" w:gutter="0"/>
       <w:cols w:space="708"/>
       <w:docGrid w:linePitch="360"/>
     </w:sectPr>

</xml_diff>